<commit_message>
add exception to java summary+
</commit_message>
<xml_diff>
--- a/JAVA.docx
+++ b/JAVA.docx
@@ -589,7 +589,6 @@
           <w:lang w:eastAsia="fr-FR"/>
         </w:rPr>
       </w:pPr>
-      <w:proofErr w:type="gramStart"/>
       <w:r>
         <w:rPr>
           <w:rFonts w:ascii="Ubuntu Mono" w:eastAsia="Times New Roman" w:hAnsi="Ubuntu Mono" w:cs="Courier New"/>
@@ -603,7 +602,6 @@
         </w:rPr>
         <w:t>byte</w:t>
       </w:r>
-      <w:proofErr w:type="gramEnd"/>
       <w:r>
         <w:rPr>
           <w:rFonts w:ascii="Segoe UI" w:eastAsia="Times New Roman" w:hAnsi="Segoe UI" w:cs="Segoe UI"/>
@@ -637,7 +635,6 @@
           <w:lang w:eastAsia="fr-FR"/>
         </w:rPr>
       </w:pPr>
-      <w:proofErr w:type="gramStart"/>
       <w:r>
         <w:rPr>
           <w:rFonts w:ascii="Ubuntu Mono" w:eastAsia="Times New Roman" w:hAnsi="Ubuntu Mono" w:cs="Courier New"/>
@@ -651,7 +648,6 @@
         </w:rPr>
         <w:t>short</w:t>
       </w:r>
-      <w:proofErr w:type="gramEnd"/>
       <w:r>
         <w:rPr>
           <w:rFonts w:ascii="Segoe UI" w:eastAsia="Times New Roman" w:hAnsi="Segoe UI" w:cs="Segoe UI"/>
@@ -686,7 +682,6 @@
         </w:rPr>
       </w:pPr>
       <w:proofErr w:type="spellStart"/>
-      <w:proofErr w:type="gramStart"/>
       <w:r>
         <w:rPr>
           <w:rFonts w:ascii="Ubuntu Mono" w:eastAsia="Times New Roman" w:hAnsi="Ubuntu Mono" w:cs="Courier New"/>
@@ -701,7 +696,6 @@
         <w:t>int</w:t>
       </w:r>
       <w:proofErr w:type="spellEnd"/>
-      <w:proofErr w:type="gramEnd"/>
       <w:r>
         <w:rPr>
           <w:rFonts w:ascii="Segoe UI" w:eastAsia="Times New Roman" w:hAnsi="Segoe UI" w:cs="Segoe UI"/>
@@ -735,7 +729,6 @@
           <w:lang w:eastAsia="fr-FR"/>
         </w:rPr>
       </w:pPr>
-      <w:proofErr w:type="gramStart"/>
       <w:r>
         <w:rPr>
           <w:rFonts w:ascii="Ubuntu Mono" w:eastAsia="Times New Roman" w:hAnsi="Ubuntu Mono" w:cs="Courier New"/>
@@ -749,7 +742,6 @@
         </w:rPr>
         <w:t>long</w:t>
       </w:r>
-      <w:proofErr w:type="gramEnd"/>
       <w:r>
         <w:rPr>
           <w:rFonts w:ascii="Segoe UI" w:eastAsia="Times New Roman" w:hAnsi="Segoe UI" w:cs="Segoe UI"/>
@@ -830,7 +822,6 @@
         </w:rPr>
       </w:pPr>
       <w:proofErr w:type="spellStart"/>
-      <w:proofErr w:type="gramStart"/>
       <w:r>
         <w:rPr>
           <w:rFonts w:ascii="Ubuntu Mono" w:eastAsia="Times New Roman" w:hAnsi="Ubuntu Mono" w:cs="Courier New"/>
@@ -845,7 +836,6 @@
         <w:t>float</w:t>
       </w:r>
       <w:proofErr w:type="spellEnd"/>
-      <w:proofErr w:type="gramEnd"/>
       <w:r>
         <w:rPr>
           <w:rFonts w:ascii="Segoe UI" w:eastAsia="Times New Roman" w:hAnsi="Segoe UI" w:cs="Segoe UI"/>
@@ -879,7 +869,6 @@
           <w:lang w:eastAsia="fr-FR"/>
         </w:rPr>
       </w:pPr>
-      <w:proofErr w:type="gramStart"/>
       <w:r>
         <w:rPr>
           <w:rFonts w:ascii="Ubuntu Mono" w:eastAsia="Times New Roman" w:hAnsi="Ubuntu Mono" w:cs="Courier New"/>
@@ -893,7 +882,6 @@
         </w:rPr>
         <w:t>double</w:t>
       </w:r>
-      <w:proofErr w:type="gramEnd"/>
       <w:r>
         <w:rPr>
           <w:rFonts w:ascii="Segoe UI" w:eastAsia="Times New Roman" w:hAnsi="Segoe UI" w:cs="Segoe UI"/>
@@ -973,7 +961,6 @@
           <w:lang w:eastAsia="fr-FR"/>
         </w:rPr>
       </w:pPr>
-      <w:proofErr w:type="gramStart"/>
       <w:r>
         <w:rPr>
           <w:rFonts w:ascii="Ubuntu Mono" w:eastAsia="Times New Roman" w:hAnsi="Ubuntu Mono" w:cs="Courier New"/>
@@ -987,7 +974,6 @@
         </w:rPr>
         <w:t>char</w:t>
       </w:r>
-      <w:proofErr w:type="gramEnd"/>
       <w:r>
         <w:rPr>
           <w:rFonts w:ascii="Segoe UI" w:eastAsia="Times New Roman" w:hAnsi="Segoe UI" w:cs="Segoe UI"/>
@@ -1206,7 +1192,6 @@
         </w:rPr>
       </w:pPr>
       <w:proofErr w:type="spellStart"/>
-      <w:proofErr w:type="gramStart"/>
       <w:r>
         <w:rPr>
           <w:rFonts w:ascii="Ubuntu Mono" w:eastAsia="Times New Roman" w:hAnsi="Ubuntu Mono" w:cs="Courier New"/>
@@ -1221,7 +1206,6 @@
         <w:t>boolean</w:t>
       </w:r>
       <w:proofErr w:type="spellEnd"/>
-      <w:proofErr w:type="gramEnd"/>
       <w:r>
         <w:rPr>
           <w:rFonts w:ascii="Segoe UI" w:eastAsia="Times New Roman" w:hAnsi="Segoe UI" w:cs="Segoe UI"/>
@@ -1304,7 +1288,6 @@
         </w:rPr>
       </w:pPr>
       <w:proofErr w:type="spellStart"/>
-      <w:proofErr w:type="gramStart"/>
       <w:r>
         <w:rPr>
           <w:rFonts w:ascii="Ubuntu Mono" w:eastAsia="Times New Roman" w:hAnsi="Ubuntu Mono" w:cs="Courier New"/>
@@ -1319,7 +1302,6 @@
         <w:t>void</w:t>
       </w:r>
       <w:proofErr w:type="spellEnd"/>
-      <w:proofErr w:type="gramEnd"/>
       <w:r>
         <w:rPr>
           <w:rFonts w:ascii="Segoe UI" w:eastAsia="Times New Roman" w:hAnsi="Segoe UI" w:cs="Segoe UI"/>
@@ -1839,7 +1821,6 @@
           <w:lang w:eastAsia="fr-FR"/>
         </w:rPr>
       </w:pPr>
-      <w:proofErr w:type="gramStart"/>
       <w:r>
         <w:rPr>
           <w:rFonts w:ascii="Ubuntu Mono" w:eastAsia="Times New Roman" w:hAnsi="Ubuntu Mono" w:cs="Courier New"/>
@@ -1851,21 +1832,7 @@
           <w:bdr w:val="single" w:sz="2" w:space="0" w:color="E3E3E3" w:frame="1"/>
           <w:lang w:eastAsia="fr-FR"/>
         </w:rPr>
-        <w:t>if</w:t>
-      </w:r>
-      <w:proofErr w:type="gramEnd"/>
-      <w:r>
-        <w:rPr>
-          <w:rFonts w:ascii="Ubuntu Mono" w:eastAsia="Times New Roman" w:hAnsi="Ubuntu Mono" w:cs="Courier New"/>
-          <w:b/>
-          <w:bCs/>
-          <w:color w:val="0D0D0D"/>
-          <w:sz w:val="21"/>
-          <w:szCs w:val="21"/>
-          <w:bdr w:val="single" w:sz="2" w:space="0" w:color="E3E3E3" w:frame="1"/>
-          <w:lang w:eastAsia="fr-FR"/>
-        </w:rPr>
-        <w:t>-</w:t>
+        <w:t>if-</w:t>
       </w:r>
       <w:proofErr w:type="spellStart"/>
       <w:r>
@@ -1963,7 +1930,6 @@
           <w:lang w:eastAsia="fr-FR"/>
         </w:rPr>
       </w:pPr>
-      <w:proofErr w:type="gramStart"/>
       <w:r>
         <w:rPr>
           <w:rFonts w:ascii="Ubuntu Mono" w:eastAsia="Times New Roman" w:hAnsi="Ubuntu Mono" w:cs="Courier New"/>
@@ -1977,7 +1943,6 @@
         </w:rPr>
         <w:t>switch</w:t>
       </w:r>
-      <w:proofErr w:type="gramEnd"/>
       <w:r>
         <w:rPr>
           <w:rFonts w:ascii="Segoe UI" w:eastAsia="Times New Roman" w:hAnsi="Segoe UI" w:cs="Segoe UI"/>
@@ -2018,7 +1983,6 @@
         <w:t xml:space="preserve">String </w:t>
       </w:r>
       <w:proofErr w:type="spellStart"/>
-      <w:proofErr w:type="gramStart"/>
       <w:r>
         <w:rPr>
           <w:rFonts w:ascii="Ubuntu Mono" w:eastAsia="Times New Roman" w:hAnsi="Ubuntu Mono" w:cs="Times New Roman"/>
@@ -2042,7 +2006,6 @@
         </w:rPr>
         <w:t>;</w:t>
       </w:r>
-      <w:proofErr w:type="gramEnd"/>
     </w:p>
     <w:p>
       <w:pPr>
@@ -2072,7 +2035,6 @@
         </w:rPr>
         <w:t xml:space="preserve">        </w:t>
       </w:r>
-      <w:proofErr w:type="gramStart"/>
       <w:r>
         <w:rPr>
           <w:rFonts w:ascii="Ubuntu Mono" w:eastAsia="Times New Roman" w:hAnsi="Ubuntu Mono" w:cs="Times New Roman"/>
@@ -2085,7 +2047,6 @@
         </w:rPr>
         <w:t>switch</w:t>
       </w:r>
-      <w:proofErr w:type="gramEnd"/>
       <w:r>
         <w:rPr>
           <w:rFonts w:ascii="Ubuntu Mono" w:eastAsia="Times New Roman" w:hAnsi="Ubuntu Mono" w:cs="Times New Roman"/>
@@ -2150,7 +2111,6 @@
         </w:rPr>
         <w:t xml:space="preserve">            </w:t>
       </w:r>
-      <w:proofErr w:type="gramStart"/>
       <w:r>
         <w:rPr>
           <w:rFonts w:ascii="Ubuntu Mono" w:eastAsia="Times New Roman" w:hAnsi="Ubuntu Mono" w:cs="Times New Roman"/>
@@ -2163,7 +2123,6 @@
         </w:rPr>
         <w:t>case</w:t>
       </w:r>
-      <w:proofErr w:type="gramEnd"/>
       <w:r>
         <w:rPr>
           <w:rFonts w:ascii="Ubuntu Mono" w:eastAsia="Times New Roman" w:hAnsi="Ubuntu Mono" w:cs="Times New Roman"/>
@@ -2228,7 +2187,6 @@
         <w:t xml:space="preserve">                </w:t>
       </w:r>
       <w:proofErr w:type="spellStart"/>
-      <w:proofErr w:type="gramStart"/>
       <w:r>
         <w:rPr>
           <w:rFonts w:ascii="Ubuntu Mono" w:eastAsia="Times New Roman" w:hAnsi="Ubuntu Mono" w:cs="Times New Roman"/>
@@ -2241,7 +2199,6 @@
         <w:t>dayNameSwitch</w:t>
       </w:r>
       <w:proofErr w:type="spellEnd"/>
-      <w:proofErr w:type="gramEnd"/>
       <w:r>
         <w:rPr>
           <w:rFonts w:ascii="Ubuntu Mono" w:eastAsia="Times New Roman" w:hAnsi="Ubuntu Mono" w:cs="Times New Roman"/>
@@ -2305,7 +2262,6 @@
         </w:rPr>
         <w:t xml:space="preserve">                </w:t>
       </w:r>
-      <w:proofErr w:type="gramStart"/>
       <w:r>
         <w:rPr>
           <w:rFonts w:ascii="Ubuntu Mono" w:eastAsia="Times New Roman" w:hAnsi="Ubuntu Mono" w:cs="Times New Roman"/>
@@ -2329,7 +2285,6 @@
         </w:rPr>
         <w:t>;</w:t>
       </w:r>
-      <w:proofErr w:type="gramEnd"/>
     </w:p>
     <w:p>
       <w:pPr>
@@ -2359,7 +2314,6 @@
         </w:rPr>
         <w:t xml:space="preserve">            </w:t>
       </w:r>
-      <w:proofErr w:type="gramStart"/>
       <w:r>
         <w:rPr>
           <w:rFonts w:ascii="Ubuntu Mono" w:eastAsia="Times New Roman" w:hAnsi="Ubuntu Mono" w:cs="Times New Roman"/>
@@ -2372,7 +2326,6 @@
         </w:rPr>
         <w:t>case</w:t>
       </w:r>
-      <w:proofErr w:type="gramEnd"/>
       <w:r>
         <w:rPr>
           <w:rFonts w:ascii="Ubuntu Mono" w:eastAsia="Times New Roman" w:hAnsi="Ubuntu Mono" w:cs="Times New Roman"/>
@@ -2437,7 +2390,6 @@
         <w:t xml:space="preserve">                </w:t>
       </w:r>
       <w:proofErr w:type="spellStart"/>
-      <w:proofErr w:type="gramStart"/>
       <w:r>
         <w:rPr>
           <w:rFonts w:ascii="Ubuntu Mono" w:eastAsia="Times New Roman" w:hAnsi="Ubuntu Mono" w:cs="Times New Roman"/>
@@ -2450,7 +2402,6 @@
         <w:t>dayNameSwitch</w:t>
       </w:r>
       <w:proofErr w:type="spellEnd"/>
-      <w:proofErr w:type="gramEnd"/>
       <w:r>
         <w:rPr>
           <w:rFonts w:ascii="Ubuntu Mono" w:eastAsia="Times New Roman" w:hAnsi="Ubuntu Mono" w:cs="Times New Roman"/>
@@ -2514,7 +2465,6 @@
         </w:rPr>
         <w:t xml:space="preserve">                </w:t>
       </w:r>
-      <w:proofErr w:type="gramStart"/>
       <w:r>
         <w:rPr>
           <w:rFonts w:ascii="Ubuntu Mono" w:eastAsia="Times New Roman" w:hAnsi="Ubuntu Mono" w:cs="Times New Roman"/>
@@ -2538,7 +2488,6 @@
         </w:rPr>
         <w:t>;</w:t>
       </w:r>
-      <w:proofErr w:type="gramEnd"/>
     </w:p>
     <w:p>
       <w:pPr>
@@ -2568,7 +2517,6 @@
         </w:rPr>
         <w:t xml:space="preserve">            </w:t>
       </w:r>
-      <w:proofErr w:type="gramStart"/>
       <w:r>
         <w:rPr>
           <w:rFonts w:ascii="Ubuntu Mono" w:eastAsia="Times New Roman" w:hAnsi="Ubuntu Mono" w:cs="Times New Roman"/>
@@ -2592,7 +2540,6 @@
         </w:rPr>
         <w:t>:</w:t>
       </w:r>
-      <w:proofErr w:type="gramEnd"/>
     </w:p>
     <w:p>
       <w:pPr>
@@ -2623,7 +2570,6 @@
         <w:t xml:space="preserve">                </w:t>
       </w:r>
       <w:proofErr w:type="spellStart"/>
-      <w:proofErr w:type="gramStart"/>
       <w:r>
         <w:rPr>
           <w:rFonts w:ascii="Ubuntu Mono" w:eastAsia="Times New Roman" w:hAnsi="Ubuntu Mono" w:cs="Times New Roman"/>
@@ -2636,7 +2582,6 @@
         <w:t>dayNameSwitch</w:t>
       </w:r>
       <w:proofErr w:type="spellEnd"/>
-      <w:proofErr w:type="gramEnd"/>
       <w:r>
         <w:rPr>
           <w:rFonts w:ascii="Ubuntu Mono" w:eastAsia="Times New Roman" w:hAnsi="Ubuntu Mono" w:cs="Times New Roman"/>
@@ -2701,7 +2646,6 @@
         <w:lastRenderedPageBreak/>
         <w:t xml:space="preserve">                </w:t>
       </w:r>
-      <w:proofErr w:type="gramStart"/>
       <w:r>
         <w:rPr>
           <w:rFonts w:ascii="Ubuntu Mono" w:eastAsia="Times New Roman" w:hAnsi="Ubuntu Mono" w:cs="Times New Roman"/>
@@ -2725,7 +2669,6 @@
         </w:rPr>
         <w:t>;</w:t>
       </w:r>
-      <w:proofErr w:type="gramEnd"/>
     </w:p>
     <w:p>
       <w:pPr>
@@ -4177,7 +4120,6 @@
           <w:szCs w:val="36"/>
         </w:rPr>
       </w:pPr>
-      <w:proofErr w:type="gramStart"/>
       <w:r>
         <w:rPr>
           <w:b/>
@@ -4186,18 +4128,7 @@
           <w:sz w:val="36"/>
           <w:szCs w:val="36"/>
         </w:rPr>
-        <w:t>méthodes</w:t>
-      </w:r>
-      <w:proofErr w:type="gramEnd"/>
-      <w:r>
-        <w:rPr>
-          <w:b/>
-          <w:bCs/>
-          <w:color w:val="00B050"/>
-          <w:sz w:val="36"/>
-          <w:szCs w:val="36"/>
-        </w:rPr>
-        <w:t xml:space="preserve"> de manipulation de chaînes de caractères</w:t>
+        <w:t>méthodes de manipulation de chaînes de caractères</w:t>
       </w:r>
     </w:p>
     <w:p>
@@ -4286,7 +4217,6 @@
         </w:rPr>
       </w:pPr>
       <w:proofErr w:type="spellStart"/>
-      <w:proofErr w:type="gramStart"/>
       <w:r>
         <w:rPr>
           <w:rFonts w:ascii="Segoe UI" w:eastAsia="Times New Roman" w:hAnsi="Segoe UI" w:cs="Segoe UI"/>
@@ -4312,21 +4242,7 @@
           <w:bdr w:val="single" w:sz="2" w:space="0" w:color="E3E3E3" w:frame="1"/>
           <w:lang w:eastAsia="fr-FR"/>
         </w:rPr>
-        <w:t>(</w:t>
-      </w:r>
-      <w:proofErr w:type="gramEnd"/>
-      <w:r>
-        <w:rPr>
-          <w:rFonts w:ascii="Segoe UI" w:eastAsia="Times New Roman" w:hAnsi="Segoe UI" w:cs="Segoe UI"/>
-          <w:b/>
-          <w:bCs/>
-          <w:color w:val="0D0D0D"/>
-          <w:sz w:val="24"/>
-          <w:szCs w:val="24"/>
-          <w:bdr w:val="single" w:sz="2" w:space="0" w:color="E3E3E3" w:frame="1"/>
-          <w:lang w:eastAsia="fr-FR"/>
-        </w:rPr>
-        <w:t>)</w:t>
+        <w:t>()</w:t>
       </w:r>
       <w:r>
         <w:rPr>
@@ -4404,7 +4320,6 @@
         </w:rPr>
       </w:pPr>
       <w:proofErr w:type="spellStart"/>
-      <w:proofErr w:type="gramStart"/>
       <w:r>
         <w:rPr>
           <w:rStyle w:val="lev"/>
@@ -4427,7 +4342,6 @@
         <w:t>(</w:t>
       </w:r>
       <w:proofErr w:type="spellStart"/>
-      <w:proofErr w:type="gramEnd"/>
       <w:r>
         <w:rPr>
           <w:rStyle w:val="lev"/>
@@ -4522,7 +4436,6 @@
         </w:rPr>
       </w:pPr>
       <w:proofErr w:type="spellStart"/>
-      <w:proofErr w:type="gramStart"/>
       <w:r>
         <w:rPr>
           <w:rStyle w:val="lev"/>
@@ -4545,7 +4458,6 @@
         <w:t>(</w:t>
       </w:r>
       <w:proofErr w:type="spellStart"/>
-      <w:proofErr w:type="gramEnd"/>
       <w:r>
         <w:rPr>
           <w:rStyle w:val="lev"/>
@@ -4662,7 +4574,6 @@
         </w:rPr>
       </w:pPr>
       <w:proofErr w:type="spellStart"/>
-      <w:proofErr w:type="gramStart"/>
       <w:r>
         <w:rPr>
           <w:rStyle w:val="lev"/>
@@ -4682,18 +4593,7 @@
           <w:bdr w:val="single" w:sz="2" w:space="0" w:color="E3E3E3" w:frame="1"/>
           <w:shd w:val="clear" w:color="auto" w:fill="FFFFFF"/>
         </w:rPr>
-        <w:t>(</w:t>
-      </w:r>
-      <w:proofErr w:type="gramEnd"/>
-      <w:r>
-        <w:rPr>
-          <w:rStyle w:val="lev"/>
-          <w:rFonts w:ascii="Segoe UI" w:hAnsi="Segoe UI" w:cs="Segoe UI"/>
-          <w:color w:val="0D0D0D"/>
-          <w:bdr w:val="single" w:sz="2" w:space="0" w:color="E3E3E3" w:frame="1"/>
-          <w:shd w:val="clear" w:color="auto" w:fill="FFFFFF"/>
-        </w:rPr>
-        <w:t xml:space="preserve">String </w:t>
+        <w:t xml:space="preserve">(String </w:t>
       </w:r>
       <w:proofErr w:type="spellStart"/>
       <w:r>
@@ -4790,7 +4690,6 @@
         </w:rPr>
       </w:pPr>
       <w:proofErr w:type="spellStart"/>
-      <w:proofErr w:type="gramStart"/>
       <w:r>
         <w:rPr>
           <w:rStyle w:val="lev"/>
@@ -4810,18 +4709,7 @@
           <w:bdr w:val="single" w:sz="2" w:space="0" w:color="E3E3E3" w:frame="1"/>
           <w:shd w:val="clear" w:color="auto" w:fill="FFFFFF"/>
         </w:rPr>
-        <w:t>(</w:t>
-      </w:r>
-      <w:proofErr w:type="gramEnd"/>
-      <w:r>
-        <w:rPr>
-          <w:rStyle w:val="lev"/>
-          <w:rFonts w:ascii="Segoe UI" w:hAnsi="Segoe UI" w:cs="Segoe UI"/>
-          <w:color w:val="0D0D0D"/>
-          <w:bdr w:val="single" w:sz="2" w:space="0" w:color="E3E3E3" w:frame="1"/>
-          <w:shd w:val="clear" w:color="auto" w:fill="FFFFFF"/>
-        </w:rPr>
-        <w:t>)</w:t>
+        <w:t>()</w:t>
       </w:r>
       <w:r>
         <w:rPr>
@@ -4927,7 +4815,6 @@
         </w:rPr>
       </w:pPr>
       <w:proofErr w:type="spellStart"/>
-      <w:proofErr w:type="gramStart"/>
       <w:r>
         <w:rPr>
           <w:rStyle w:val="lev"/>
@@ -4947,18 +4834,7 @@
           <w:bdr w:val="single" w:sz="2" w:space="0" w:color="E3E3E3" w:frame="1"/>
           <w:shd w:val="clear" w:color="auto" w:fill="FFFFFF"/>
         </w:rPr>
-        <w:t>(</w:t>
-      </w:r>
-      <w:proofErr w:type="gramEnd"/>
-      <w:r>
-        <w:rPr>
-          <w:rStyle w:val="lev"/>
-          <w:rFonts w:ascii="Segoe UI" w:hAnsi="Segoe UI" w:cs="Segoe UI"/>
-          <w:color w:val="0D0D0D"/>
-          <w:bdr w:val="single" w:sz="2" w:space="0" w:color="E3E3E3" w:frame="1"/>
-          <w:shd w:val="clear" w:color="auto" w:fill="FFFFFF"/>
-        </w:rPr>
-        <w:t xml:space="preserve">String </w:t>
+        <w:t xml:space="preserve">(String </w:t>
       </w:r>
       <w:proofErr w:type="spellStart"/>
       <w:r>
@@ -5055,7 +4931,6 @@
         </w:rPr>
       </w:pPr>
       <w:proofErr w:type="spellStart"/>
-      <w:proofErr w:type="gramStart"/>
       <w:r>
         <w:rPr>
           <w:rStyle w:val="lev"/>
@@ -5075,18 +4950,7 @@
           <w:bdr w:val="single" w:sz="2" w:space="0" w:color="E3E3E3" w:frame="1"/>
           <w:shd w:val="clear" w:color="auto" w:fill="FFFFFF"/>
         </w:rPr>
-        <w:t>(</w:t>
-      </w:r>
-      <w:proofErr w:type="gramEnd"/>
-      <w:r>
-        <w:rPr>
-          <w:rStyle w:val="lev"/>
-          <w:rFonts w:ascii="Segoe UI" w:hAnsi="Segoe UI" w:cs="Segoe UI"/>
-          <w:color w:val="0D0D0D"/>
-          <w:bdr w:val="single" w:sz="2" w:space="0" w:color="E3E3E3" w:frame="1"/>
-          <w:shd w:val="clear" w:color="auto" w:fill="FFFFFF"/>
-        </w:rPr>
-        <w:t xml:space="preserve">String </w:t>
+        <w:t xml:space="preserve">(String </w:t>
       </w:r>
       <w:proofErr w:type="spellStart"/>
       <w:r>
@@ -5643,7 +5507,6 @@
         </w:rPr>
         <w:t xml:space="preserve">Dans cet exemple, </w:t>
       </w:r>
-      <w:proofErr w:type="gramStart"/>
       <w:r>
         <w:rPr>
           <w:rStyle w:val="CodeHTML"/>
@@ -5664,16 +5527,7 @@
           <w:color w:val="0D0D0D"/>
           <w:shd w:val="clear" w:color="auto" w:fill="FFFFFF"/>
         </w:rPr>
-        <w:t xml:space="preserve"> est</w:t>
-      </w:r>
-      <w:proofErr w:type="gramEnd"/>
-      <w:r>
-        <w:rPr>
-          <w:rFonts w:ascii="Segoe UI" w:hAnsi="Segoe UI" w:cs="Segoe UI"/>
-          <w:color w:val="0D0D0D"/>
-          <w:shd w:val="clear" w:color="auto" w:fill="FFFFFF"/>
-        </w:rPr>
-        <w:t xml:space="preserve"> une classe qui définit des propriétés (</w:t>
+        <w:t xml:space="preserve"> est une classe qui définit des propriétés (</w:t>
       </w:r>
       <w:r>
         <w:rPr>
@@ -6882,7 +6736,6 @@
         </w:rPr>
       </w:pPr>
       <w:proofErr w:type="spellStart"/>
-      <w:proofErr w:type="gramStart"/>
       <w:r>
         <w:rPr>
           <w:rFonts w:ascii="Ubuntu Mono" w:eastAsia="Times New Roman" w:hAnsi="Ubuntu Mono" w:cs="Courier New"/>
@@ -6897,7 +6750,6 @@
         <w:t>variableStatique</w:t>
       </w:r>
       <w:proofErr w:type="spellEnd"/>
-      <w:proofErr w:type="gramEnd"/>
       <w:r>
         <w:rPr>
           <w:rFonts w:ascii="Segoe UI" w:eastAsia="Times New Roman" w:hAnsi="Segoe UI" w:cs="Segoe UI"/>
@@ -6993,7 +6845,6 @@
         </w:rPr>
       </w:pPr>
       <w:proofErr w:type="spellStart"/>
-      <w:proofErr w:type="gramStart"/>
       <w:r>
         <w:rPr>
           <w:rFonts w:ascii="Ubuntu Mono" w:eastAsia="Times New Roman" w:hAnsi="Ubuntu Mono" w:cs="Courier New"/>
@@ -7008,7 +6859,6 @@
         <w:t>variableInstance</w:t>
       </w:r>
       <w:proofErr w:type="spellEnd"/>
-      <w:proofErr w:type="gramEnd"/>
       <w:r>
         <w:rPr>
           <w:rFonts w:ascii="Segoe UI" w:eastAsia="Times New Roman" w:hAnsi="Segoe UI" w:cs="Segoe UI"/>
@@ -7720,7 +7570,6 @@
         <w:t xml:space="preserve"> est un sous-package de </w:t>
       </w:r>
       <w:proofErr w:type="spellStart"/>
-      <w:proofErr w:type="gramStart"/>
       <w:r>
         <w:rPr>
           <w:rStyle w:val="CodeHTML"/>
@@ -7735,7 +7584,6 @@
         <w:t>com.monentreprise</w:t>
       </w:r>
       <w:proofErr w:type="spellEnd"/>
-      <w:proofErr w:type="gramEnd"/>
       <w:r>
         <w:rPr>
           <w:rFonts w:ascii="Segoe UI" w:hAnsi="Segoe UI" w:cs="Segoe UI"/>
@@ -7962,7 +7810,6 @@
           <w:lang w:eastAsia="fr-FR"/>
         </w:rPr>
       </w:pPr>
-      <w:proofErr w:type="gramStart"/>
       <w:r>
         <w:rPr>
           <w:rFonts w:ascii="Segoe UI" w:eastAsia="Times New Roman" w:hAnsi="Segoe UI" w:cs="Segoe UI"/>
@@ -7976,7 +7823,6 @@
         </w:rPr>
         <w:t>public</w:t>
       </w:r>
-      <w:proofErr w:type="gramEnd"/>
       <w:r>
         <w:rPr>
           <w:rFonts w:ascii="Segoe UI" w:eastAsia="Times New Roman" w:hAnsi="Segoe UI" w:cs="Segoe UI"/>
@@ -8152,7 +7998,6 @@
         </w:rPr>
       </w:pPr>
       <w:proofErr w:type="spellStart"/>
-      <w:proofErr w:type="gramStart"/>
       <w:r>
         <w:rPr>
           <w:rFonts w:ascii="Segoe UI" w:eastAsia="Times New Roman" w:hAnsi="Segoe UI" w:cs="Segoe UI"/>
@@ -8167,7 +8012,6 @@
         <w:t>private</w:t>
       </w:r>
       <w:proofErr w:type="spellEnd"/>
-      <w:proofErr w:type="gramEnd"/>
       <w:r>
         <w:rPr>
           <w:rFonts w:ascii="Segoe UI" w:eastAsia="Times New Roman" w:hAnsi="Segoe UI" w:cs="Segoe UI"/>
@@ -8377,7 +8221,6 @@
         </w:rPr>
       </w:pPr>
       <w:proofErr w:type="spellStart"/>
-      <w:proofErr w:type="gramStart"/>
       <w:r>
         <w:rPr>
           <w:rFonts w:ascii="Segoe UI" w:eastAsia="Times New Roman" w:hAnsi="Segoe UI" w:cs="Segoe UI"/>
@@ -8392,7 +8235,6 @@
         <w:t>protected</w:t>
       </w:r>
       <w:proofErr w:type="spellEnd"/>
-      <w:proofErr w:type="gramEnd"/>
       <w:r>
         <w:rPr>
           <w:rFonts w:ascii="Segoe UI" w:eastAsia="Times New Roman" w:hAnsi="Segoe UI" w:cs="Segoe UI"/>
@@ -8635,7 +8477,6 @@
           <w:lang w:eastAsia="fr-FR"/>
         </w:rPr>
       </w:pPr>
-      <w:proofErr w:type="gramStart"/>
       <w:r>
         <w:rPr>
           <w:rFonts w:ascii="Ubuntu Mono" w:eastAsia="Times New Roman" w:hAnsi="Ubuntu Mono" w:cs="Courier New"/>
@@ -8649,7 +8490,6 @@
         </w:rPr>
         <w:t>public</w:t>
       </w:r>
-      <w:proofErr w:type="gramEnd"/>
       <w:r>
         <w:rPr>
           <w:rFonts w:ascii="Segoe UI" w:eastAsia="Times New Roman" w:hAnsi="Segoe UI" w:cs="Segoe UI"/>
@@ -8684,7 +8524,6 @@
         </w:rPr>
       </w:pPr>
       <w:proofErr w:type="spellStart"/>
-      <w:proofErr w:type="gramStart"/>
       <w:r>
         <w:rPr>
           <w:rFonts w:ascii="Ubuntu Mono" w:eastAsia="Times New Roman" w:hAnsi="Ubuntu Mono" w:cs="Courier New"/>
@@ -8699,7 +8538,6 @@
         <w:t>private</w:t>
       </w:r>
       <w:proofErr w:type="spellEnd"/>
-      <w:proofErr w:type="gramEnd"/>
       <w:r>
         <w:rPr>
           <w:rFonts w:ascii="Segoe UI" w:eastAsia="Times New Roman" w:hAnsi="Segoe UI" w:cs="Segoe UI"/>
@@ -8734,7 +8572,6 @@
         </w:rPr>
       </w:pPr>
       <w:proofErr w:type="spellStart"/>
-      <w:proofErr w:type="gramStart"/>
       <w:r>
         <w:rPr>
           <w:rFonts w:ascii="Ubuntu Mono" w:eastAsia="Times New Roman" w:hAnsi="Ubuntu Mono" w:cs="Courier New"/>
@@ -8749,7 +8586,6 @@
         <w:t>protected</w:t>
       </w:r>
       <w:proofErr w:type="spellEnd"/>
-      <w:proofErr w:type="gramEnd"/>
       <w:r>
         <w:rPr>
           <w:rFonts w:ascii="Segoe UI" w:eastAsia="Times New Roman" w:hAnsi="Segoe UI" w:cs="Segoe UI"/>
@@ -8769,6 +8605,7 @@
           <w:color w:val="00B050"/>
           <w:sz w:val="36"/>
           <w:szCs w:val="36"/>
+          <w:lang w:val="en-US"/>
         </w:rPr>
       </w:pPr>
     </w:p>
@@ -8782,6 +8619,929 @@
           <w:szCs w:val="36"/>
         </w:rPr>
       </w:pPr>
+    </w:p>
+    <w:p>
+      <w:pPr>
+        <w:pStyle w:val="Paragraphedeliste"/>
+        <w:numPr>
+          <w:ilvl w:val="0"/>
+          <w:numId w:val="11"/>
+        </w:numPr>
+        <w:rPr>
+          <w:color w:val="FF0000"/>
+          <w:sz w:val="48"/>
+          <w:szCs w:val="48"/>
+        </w:rPr>
+      </w:pPr>
+      <w:r>
+        <w:rPr>
+          <w:color w:val="FF0000"/>
+          <w:sz w:val="48"/>
+          <w:szCs w:val="48"/>
+        </w:rPr>
+        <w:t>4</w:t>
+      </w:r>
+    </w:p>
+    <w:p>
+      <w:pPr>
+        <w:pStyle w:val="Paragraphedeliste"/>
+        <w:numPr>
+          <w:ilvl w:val="2"/>
+          <w:numId w:val="15"/>
+        </w:numPr>
+        <w:rPr>
+          <w:b/>
+          <w:bCs/>
+          <w:color w:val="00B050"/>
+          <w:sz w:val="48"/>
+          <w:szCs w:val="48"/>
+        </w:rPr>
+      </w:pPr>
+      <w:r>
+        <w:rPr>
+          <w:b/>
+          <w:bCs/>
+          <w:color w:val="00B050"/>
+          <w:sz w:val="48"/>
+          <w:szCs w:val="48"/>
+        </w:rPr>
+        <w:t>Exceptions</w:t>
+      </w:r>
+    </w:p>
+    <w:p>
+      <w:pPr>
+        <w:pBdr>
+          <w:top w:val="single" w:sz="2" w:space="0" w:color="E3E3E3"/>
+          <w:left w:val="single" w:sz="2" w:space="0" w:color="E3E3E3"/>
+          <w:bottom w:val="single" w:sz="2" w:space="0" w:color="E3E3E3"/>
+          <w:right w:val="single" w:sz="2" w:space="0" w:color="E3E3E3"/>
+        </w:pBdr>
+        <w:shd w:val="clear" w:color="auto" w:fill="FFFFFF"/>
+        <w:spacing w:after="300" w:line="240" w:lineRule="auto"/>
+        <w:rPr>
+          <w:rFonts w:ascii="Segoe UI" w:eastAsia="Times New Roman" w:hAnsi="Segoe UI" w:cs="Segoe UI"/>
+          <w:color w:val="0D0D0D"/>
+          <w:sz w:val="24"/>
+          <w:szCs w:val="24"/>
+          <w:lang w:eastAsia="fr-FR"/>
+        </w:rPr>
+      </w:pPr>
+      <w:r>
+        <w:rPr>
+          <w:rFonts w:ascii="Segoe UI" w:eastAsia="Times New Roman" w:hAnsi="Segoe UI" w:cs="Segoe UI"/>
+          <w:color w:val="0D0D0D"/>
+          <w:sz w:val="24"/>
+          <w:szCs w:val="24"/>
+          <w:lang w:eastAsia="fr-FR"/>
+        </w:rPr>
+        <w:t>En Java, les exceptions sont des événements qui se produisent pendant l'exécution du programme et qui interrompent le flux normal d'exécution du programme. Les exceptions peuvent être dues à des erreurs de programmation, des conditions inattendues ou des erreurs système. Voici quelques points importants sur les exceptions en Java :</w:t>
+      </w:r>
+    </w:p>
+    <w:p>
+      <w:pPr>
+        <w:numPr>
+          <w:ilvl w:val="0"/>
+          <w:numId w:val="25"/>
+        </w:numPr>
+        <w:pBdr>
+          <w:top w:val="single" w:sz="2" w:space="0" w:color="E3E3E3"/>
+          <w:left w:val="single" w:sz="2" w:space="5" w:color="E3E3E3"/>
+          <w:bottom w:val="single" w:sz="2" w:space="0" w:color="E3E3E3"/>
+          <w:right w:val="single" w:sz="2" w:space="0" w:color="E3E3E3"/>
+        </w:pBdr>
+        <w:shd w:val="clear" w:color="auto" w:fill="FFFFFF"/>
+        <w:spacing w:after="0" w:line="240" w:lineRule="auto"/>
+        <w:rPr>
+          <w:rFonts w:ascii="Segoe UI" w:eastAsia="Times New Roman" w:hAnsi="Segoe UI" w:cs="Segoe UI"/>
+          <w:color w:val="0D0D0D"/>
+          <w:sz w:val="24"/>
+          <w:szCs w:val="24"/>
+          <w:lang w:eastAsia="fr-FR"/>
+        </w:rPr>
+      </w:pPr>
+      <w:r>
+        <w:rPr>
+          <w:rFonts w:ascii="Segoe UI" w:eastAsia="Times New Roman" w:hAnsi="Segoe UI" w:cs="Segoe UI"/>
+          <w:b/>
+          <w:bCs/>
+          <w:color w:val="0D0D0D"/>
+          <w:sz w:val="24"/>
+          <w:szCs w:val="24"/>
+          <w:bdr w:val="single" w:sz="2" w:space="0" w:color="E3E3E3" w:frame="1"/>
+          <w:lang w:eastAsia="fr-FR"/>
+        </w:rPr>
+        <w:t>Types d'exceptions</w:t>
+      </w:r>
+      <w:r>
+        <w:rPr>
+          <w:rFonts w:ascii="Segoe UI" w:eastAsia="Times New Roman" w:hAnsi="Segoe UI" w:cs="Segoe UI"/>
+          <w:color w:val="0D0D0D"/>
+          <w:sz w:val="24"/>
+          <w:szCs w:val="24"/>
+          <w:lang w:eastAsia="fr-FR"/>
+        </w:rPr>
+        <w:t xml:space="preserve"> : En Java, les exceptions sont divisées en deux catégories principales :</w:t>
+      </w:r>
+    </w:p>
+    <w:p>
+      <w:pPr>
+        <w:numPr>
+          <w:ilvl w:val="1"/>
+          <w:numId w:val="25"/>
+        </w:numPr>
+        <w:pBdr>
+          <w:top w:val="single" w:sz="2" w:space="0" w:color="E3E3E3"/>
+          <w:left w:val="single" w:sz="2" w:space="5" w:color="E3E3E3"/>
+          <w:bottom w:val="single" w:sz="2" w:space="0" w:color="E3E3E3"/>
+          <w:right w:val="single" w:sz="2" w:space="0" w:color="E3E3E3"/>
+        </w:pBdr>
+        <w:shd w:val="clear" w:color="auto" w:fill="FFFFFF"/>
+        <w:spacing w:after="0" w:line="240" w:lineRule="auto"/>
+        <w:rPr>
+          <w:rFonts w:ascii="Segoe UI" w:eastAsia="Times New Roman" w:hAnsi="Segoe UI" w:cs="Segoe UI"/>
+          <w:color w:val="0D0D0D"/>
+          <w:sz w:val="24"/>
+          <w:szCs w:val="24"/>
+          <w:lang w:eastAsia="fr-FR"/>
+        </w:rPr>
+      </w:pPr>
+      <w:proofErr w:type="spellStart"/>
+      <w:r>
+        <w:rPr>
+          <w:rFonts w:ascii="Segoe UI" w:eastAsia="Times New Roman" w:hAnsi="Segoe UI" w:cs="Segoe UI"/>
+          <w:b/>
+          <w:bCs/>
+          <w:color w:val="0D0D0D"/>
+          <w:sz w:val="24"/>
+          <w:szCs w:val="24"/>
+          <w:bdr w:val="single" w:sz="2" w:space="0" w:color="E3E3E3" w:frame="1"/>
+          <w:lang w:eastAsia="fr-FR"/>
+        </w:rPr>
+        <w:t>Checked</w:t>
+      </w:r>
+      <w:proofErr w:type="spellEnd"/>
+      <w:r>
+        <w:rPr>
+          <w:rFonts w:ascii="Segoe UI" w:eastAsia="Times New Roman" w:hAnsi="Segoe UI" w:cs="Segoe UI"/>
+          <w:b/>
+          <w:bCs/>
+          <w:color w:val="0D0D0D"/>
+          <w:sz w:val="24"/>
+          <w:szCs w:val="24"/>
+          <w:bdr w:val="single" w:sz="2" w:space="0" w:color="E3E3E3" w:frame="1"/>
+          <w:lang w:eastAsia="fr-FR"/>
+        </w:rPr>
+        <w:t xml:space="preserve"> Exceptions (Exceptions vérifiées)</w:t>
+      </w:r>
+      <w:r>
+        <w:rPr>
+          <w:rFonts w:ascii="Segoe UI" w:eastAsia="Times New Roman" w:hAnsi="Segoe UI" w:cs="Segoe UI"/>
+          <w:color w:val="0D0D0D"/>
+          <w:sz w:val="24"/>
+          <w:szCs w:val="24"/>
+          <w:lang w:eastAsia="fr-FR"/>
+        </w:rPr>
+        <w:t xml:space="preserve"> : Ces exceptions doivent être traitées explicitement par le code en utilisant des blocs </w:t>
+      </w:r>
+      <w:proofErr w:type="spellStart"/>
+      <w:r>
+        <w:rPr>
+          <w:rFonts w:ascii="Ubuntu Mono" w:eastAsia="Times New Roman" w:hAnsi="Ubuntu Mono" w:cs="Courier New"/>
+          <w:b/>
+          <w:bCs/>
+          <w:color w:val="0D0D0D"/>
+          <w:sz w:val="21"/>
+          <w:szCs w:val="21"/>
+          <w:bdr w:val="single" w:sz="2" w:space="0" w:color="E3E3E3" w:frame="1"/>
+          <w:lang w:eastAsia="fr-FR"/>
+        </w:rPr>
+        <w:t>try</w:t>
+      </w:r>
+      <w:proofErr w:type="spellEnd"/>
+      <w:r>
+        <w:rPr>
+          <w:rFonts w:ascii="Ubuntu Mono" w:eastAsia="Times New Roman" w:hAnsi="Ubuntu Mono" w:cs="Courier New"/>
+          <w:b/>
+          <w:bCs/>
+          <w:color w:val="0D0D0D"/>
+          <w:sz w:val="21"/>
+          <w:szCs w:val="21"/>
+          <w:bdr w:val="single" w:sz="2" w:space="0" w:color="E3E3E3" w:frame="1"/>
+          <w:lang w:eastAsia="fr-FR"/>
+        </w:rPr>
+        <w:t>-catch</w:t>
+      </w:r>
+      <w:r>
+        <w:rPr>
+          <w:rFonts w:ascii="Segoe UI" w:eastAsia="Times New Roman" w:hAnsi="Segoe UI" w:cs="Segoe UI"/>
+          <w:color w:val="0D0D0D"/>
+          <w:sz w:val="24"/>
+          <w:szCs w:val="24"/>
+          <w:lang w:eastAsia="fr-FR"/>
+        </w:rPr>
+        <w:t xml:space="preserve"> ou en les déclarant dans la signature de méthode avec le mot-clé </w:t>
+      </w:r>
+      <w:proofErr w:type="spellStart"/>
+      <w:r>
+        <w:rPr>
+          <w:rFonts w:ascii="Ubuntu Mono" w:eastAsia="Times New Roman" w:hAnsi="Ubuntu Mono" w:cs="Courier New"/>
+          <w:b/>
+          <w:bCs/>
+          <w:color w:val="0D0D0D"/>
+          <w:sz w:val="21"/>
+          <w:szCs w:val="21"/>
+          <w:bdr w:val="single" w:sz="2" w:space="0" w:color="E3E3E3" w:frame="1"/>
+          <w:lang w:eastAsia="fr-FR"/>
+        </w:rPr>
+        <w:t>throws</w:t>
+      </w:r>
+      <w:proofErr w:type="spellEnd"/>
+      <w:r>
+        <w:rPr>
+          <w:rFonts w:ascii="Segoe UI" w:eastAsia="Times New Roman" w:hAnsi="Segoe UI" w:cs="Segoe UI"/>
+          <w:color w:val="0D0D0D"/>
+          <w:sz w:val="24"/>
+          <w:szCs w:val="24"/>
+          <w:lang w:eastAsia="fr-FR"/>
+        </w:rPr>
+        <w:t>.</w:t>
+      </w:r>
+    </w:p>
+    <w:p>
+      <w:pPr>
+        <w:numPr>
+          <w:ilvl w:val="1"/>
+          <w:numId w:val="25"/>
+        </w:numPr>
+        <w:pBdr>
+          <w:top w:val="single" w:sz="2" w:space="0" w:color="E3E3E3"/>
+          <w:left w:val="single" w:sz="2" w:space="5" w:color="E3E3E3"/>
+          <w:bottom w:val="single" w:sz="2" w:space="0" w:color="E3E3E3"/>
+          <w:right w:val="single" w:sz="2" w:space="0" w:color="E3E3E3"/>
+        </w:pBdr>
+        <w:shd w:val="clear" w:color="auto" w:fill="FFFFFF"/>
+        <w:spacing w:after="0" w:line="240" w:lineRule="auto"/>
+        <w:rPr>
+          <w:rFonts w:ascii="Segoe UI" w:eastAsia="Times New Roman" w:hAnsi="Segoe UI" w:cs="Segoe UI"/>
+          <w:color w:val="0D0D0D"/>
+          <w:sz w:val="24"/>
+          <w:szCs w:val="24"/>
+          <w:lang w:eastAsia="fr-FR"/>
+        </w:rPr>
+      </w:pPr>
+      <w:proofErr w:type="spellStart"/>
+      <w:r>
+        <w:rPr>
+          <w:rFonts w:ascii="Segoe UI" w:eastAsia="Times New Roman" w:hAnsi="Segoe UI" w:cs="Segoe UI"/>
+          <w:b/>
+          <w:bCs/>
+          <w:color w:val="0D0D0D"/>
+          <w:sz w:val="24"/>
+          <w:szCs w:val="24"/>
+          <w:bdr w:val="single" w:sz="2" w:space="0" w:color="E3E3E3" w:frame="1"/>
+          <w:lang w:eastAsia="fr-FR"/>
+        </w:rPr>
+        <w:t>Unchecked</w:t>
+      </w:r>
+      <w:proofErr w:type="spellEnd"/>
+      <w:r>
+        <w:rPr>
+          <w:rFonts w:ascii="Segoe UI" w:eastAsia="Times New Roman" w:hAnsi="Segoe UI" w:cs="Segoe UI"/>
+          <w:b/>
+          <w:bCs/>
+          <w:color w:val="0D0D0D"/>
+          <w:sz w:val="24"/>
+          <w:szCs w:val="24"/>
+          <w:bdr w:val="single" w:sz="2" w:space="0" w:color="E3E3E3" w:frame="1"/>
+          <w:lang w:eastAsia="fr-FR"/>
+        </w:rPr>
+        <w:t xml:space="preserve"> Exceptions (Exceptions non vérifiées)</w:t>
+      </w:r>
+      <w:r>
+        <w:rPr>
+          <w:rFonts w:ascii="Segoe UI" w:eastAsia="Times New Roman" w:hAnsi="Segoe UI" w:cs="Segoe UI"/>
+          <w:color w:val="0D0D0D"/>
+          <w:sz w:val="24"/>
+          <w:szCs w:val="24"/>
+          <w:lang w:eastAsia="fr-FR"/>
+        </w:rPr>
+        <w:t xml:space="preserve"> : Ces exceptions se produisent généralement en raison de bugs de programmation et ne nécessitent pas de traitement explicite. Elles sont des sous-classes de </w:t>
+      </w:r>
+      <w:proofErr w:type="spellStart"/>
+      <w:r>
+        <w:rPr>
+          <w:rFonts w:ascii="Ubuntu Mono" w:eastAsia="Times New Roman" w:hAnsi="Ubuntu Mono" w:cs="Courier New"/>
+          <w:b/>
+          <w:bCs/>
+          <w:color w:val="0D0D0D"/>
+          <w:sz w:val="21"/>
+          <w:szCs w:val="21"/>
+          <w:bdr w:val="single" w:sz="2" w:space="0" w:color="E3E3E3" w:frame="1"/>
+          <w:lang w:eastAsia="fr-FR"/>
+        </w:rPr>
+        <w:t>RuntimeException</w:t>
+      </w:r>
+      <w:proofErr w:type="spellEnd"/>
+      <w:r>
+        <w:rPr>
+          <w:rFonts w:ascii="Segoe UI" w:eastAsia="Times New Roman" w:hAnsi="Segoe UI" w:cs="Segoe UI"/>
+          <w:color w:val="0D0D0D"/>
+          <w:sz w:val="24"/>
+          <w:szCs w:val="24"/>
+          <w:lang w:eastAsia="fr-FR"/>
+        </w:rPr>
+        <w:t xml:space="preserve"> et ses sous-classes.</w:t>
+      </w:r>
+    </w:p>
+    <w:p>
+      <w:pPr>
+        <w:numPr>
+          <w:ilvl w:val="0"/>
+          <w:numId w:val="25"/>
+        </w:numPr>
+        <w:pBdr>
+          <w:top w:val="single" w:sz="2" w:space="0" w:color="E3E3E3"/>
+          <w:left w:val="single" w:sz="2" w:space="5" w:color="E3E3E3"/>
+          <w:bottom w:val="single" w:sz="2" w:space="0" w:color="E3E3E3"/>
+          <w:right w:val="single" w:sz="2" w:space="0" w:color="E3E3E3"/>
+        </w:pBdr>
+        <w:shd w:val="clear" w:color="auto" w:fill="FFFFFF"/>
+        <w:spacing w:after="0" w:line="240" w:lineRule="auto"/>
+        <w:rPr>
+          <w:rFonts w:ascii="Segoe UI" w:eastAsia="Times New Roman" w:hAnsi="Segoe UI" w:cs="Segoe UI"/>
+          <w:color w:val="0D0D0D"/>
+          <w:sz w:val="24"/>
+          <w:szCs w:val="24"/>
+          <w:lang w:eastAsia="fr-FR"/>
+        </w:rPr>
+      </w:pPr>
+      <w:r>
+        <w:rPr>
+          <w:rFonts w:ascii="Segoe UI" w:eastAsia="Times New Roman" w:hAnsi="Segoe UI" w:cs="Segoe UI"/>
+          <w:b/>
+          <w:bCs/>
+          <w:color w:val="0D0D0D"/>
+          <w:sz w:val="24"/>
+          <w:szCs w:val="24"/>
+          <w:bdr w:val="single" w:sz="2" w:space="0" w:color="E3E3E3" w:frame="1"/>
+          <w:lang w:eastAsia="fr-FR"/>
+        </w:rPr>
+        <w:t>Gestion des exceptions</w:t>
+      </w:r>
+      <w:r>
+        <w:rPr>
+          <w:rFonts w:ascii="Segoe UI" w:eastAsia="Times New Roman" w:hAnsi="Segoe UI" w:cs="Segoe UI"/>
+          <w:color w:val="0D0D0D"/>
+          <w:sz w:val="24"/>
+          <w:szCs w:val="24"/>
+          <w:lang w:eastAsia="fr-FR"/>
+        </w:rPr>
+        <w:t xml:space="preserve"> :</w:t>
+      </w:r>
+    </w:p>
+    <w:p>
+      <w:pPr>
+        <w:numPr>
+          <w:ilvl w:val="1"/>
+          <w:numId w:val="25"/>
+        </w:numPr>
+        <w:pBdr>
+          <w:top w:val="single" w:sz="2" w:space="0" w:color="E3E3E3"/>
+          <w:left w:val="single" w:sz="2" w:space="5" w:color="E3E3E3"/>
+          <w:bottom w:val="single" w:sz="2" w:space="0" w:color="E3E3E3"/>
+          <w:right w:val="single" w:sz="2" w:space="0" w:color="E3E3E3"/>
+        </w:pBdr>
+        <w:shd w:val="clear" w:color="auto" w:fill="FFFFFF"/>
+        <w:spacing w:after="0" w:line="240" w:lineRule="auto"/>
+        <w:rPr>
+          <w:rFonts w:ascii="Segoe UI" w:eastAsia="Times New Roman" w:hAnsi="Segoe UI" w:cs="Segoe UI"/>
+          <w:color w:val="0D0D0D"/>
+          <w:sz w:val="24"/>
+          <w:szCs w:val="24"/>
+          <w:lang w:eastAsia="fr-FR"/>
+        </w:rPr>
+      </w:pPr>
+      <w:proofErr w:type="spellStart"/>
+      <w:r>
+        <w:rPr>
+          <w:rFonts w:ascii="Segoe UI" w:eastAsia="Times New Roman" w:hAnsi="Segoe UI" w:cs="Segoe UI"/>
+          <w:b/>
+          <w:bCs/>
+          <w:color w:val="0D0D0D"/>
+          <w:sz w:val="24"/>
+          <w:szCs w:val="24"/>
+          <w:bdr w:val="single" w:sz="2" w:space="0" w:color="E3E3E3" w:frame="1"/>
+          <w:lang w:eastAsia="fr-FR"/>
+        </w:rPr>
+        <w:lastRenderedPageBreak/>
+        <w:t>try</w:t>
+      </w:r>
+      <w:proofErr w:type="spellEnd"/>
+      <w:r>
+        <w:rPr>
+          <w:rFonts w:ascii="Segoe UI" w:eastAsia="Times New Roman" w:hAnsi="Segoe UI" w:cs="Segoe UI"/>
+          <w:b/>
+          <w:bCs/>
+          <w:color w:val="0D0D0D"/>
+          <w:sz w:val="24"/>
+          <w:szCs w:val="24"/>
+          <w:bdr w:val="single" w:sz="2" w:space="0" w:color="E3E3E3" w:frame="1"/>
+          <w:lang w:eastAsia="fr-FR"/>
+        </w:rPr>
+        <w:t>-catch</w:t>
+      </w:r>
+      <w:r>
+        <w:rPr>
+          <w:rFonts w:ascii="Segoe UI" w:eastAsia="Times New Roman" w:hAnsi="Segoe UI" w:cs="Segoe UI"/>
+          <w:color w:val="0D0D0D"/>
+          <w:sz w:val="24"/>
+          <w:szCs w:val="24"/>
+          <w:lang w:eastAsia="fr-FR"/>
+        </w:rPr>
+        <w:t xml:space="preserve"> : Le bloc </w:t>
+      </w:r>
+      <w:proofErr w:type="spellStart"/>
+      <w:r>
+        <w:rPr>
+          <w:rFonts w:ascii="Ubuntu Mono" w:eastAsia="Times New Roman" w:hAnsi="Ubuntu Mono" w:cs="Courier New"/>
+          <w:b/>
+          <w:bCs/>
+          <w:color w:val="0D0D0D"/>
+          <w:sz w:val="21"/>
+          <w:szCs w:val="21"/>
+          <w:bdr w:val="single" w:sz="2" w:space="0" w:color="E3E3E3" w:frame="1"/>
+          <w:lang w:eastAsia="fr-FR"/>
+        </w:rPr>
+        <w:t>try</w:t>
+      </w:r>
+      <w:proofErr w:type="spellEnd"/>
+      <w:r>
+        <w:rPr>
+          <w:rFonts w:ascii="Segoe UI" w:eastAsia="Times New Roman" w:hAnsi="Segoe UI" w:cs="Segoe UI"/>
+          <w:color w:val="0D0D0D"/>
+          <w:sz w:val="24"/>
+          <w:szCs w:val="24"/>
+          <w:lang w:eastAsia="fr-FR"/>
+        </w:rPr>
+        <w:t xml:space="preserve"> est utilisé pour entourer le code susceptible de générer une exception, tandis que le bloc </w:t>
+      </w:r>
+      <w:r>
+        <w:rPr>
+          <w:rFonts w:ascii="Ubuntu Mono" w:eastAsia="Times New Roman" w:hAnsi="Ubuntu Mono" w:cs="Courier New"/>
+          <w:b/>
+          <w:bCs/>
+          <w:color w:val="0D0D0D"/>
+          <w:sz w:val="21"/>
+          <w:szCs w:val="21"/>
+          <w:bdr w:val="single" w:sz="2" w:space="0" w:color="E3E3E3" w:frame="1"/>
+          <w:lang w:eastAsia="fr-FR"/>
+        </w:rPr>
+        <w:t>catch</w:t>
+      </w:r>
+      <w:r>
+        <w:rPr>
+          <w:rFonts w:ascii="Segoe UI" w:eastAsia="Times New Roman" w:hAnsi="Segoe UI" w:cs="Segoe UI"/>
+          <w:color w:val="0D0D0D"/>
+          <w:sz w:val="24"/>
+          <w:szCs w:val="24"/>
+          <w:lang w:eastAsia="fr-FR"/>
+        </w:rPr>
+        <w:t xml:space="preserve"> est utilisé pour gérer l'exception si elle se produit.</w:t>
+      </w:r>
+    </w:p>
+    <w:p>
+      <w:pPr>
+        <w:numPr>
+          <w:ilvl w:val="1"/>
+          <w:numId w:val="25"/>
+        </w:numPr>
+        <w:pBdr>
+          <w:top w:val="single" w:sz="2" w:space="0" w:color="E3E3E3"/>
+          <w:left w:val="single" w:sz="2" w:space="5" w:color="E3E3E3"/>
+          <w:bottom w:val="single" w:sz="2" w:space="0" w:color="E3E3E3"/>
+          <w:right w:val="single" w:sz="2" w:space="0" w:color="E3E3E3"/>
+        </w:pBdr>
+        <w:shd w:val="clear" w:color="auto" w:fill="FFFFFF"/>
+        <w:spacing w:after="0" w:line="240" w:lineRule="auto"/>
+        <w:rPr>
+          <w:rFonts w:ascii="Segoe UI" w:eastAsia="Times New Roman" w:hAnsi="Segoe UI" w:cs="Segoe UI"/>
+          <w:color w:val="0D0D0D"/>
+          <w:sz w:val="24"/>
+          <w:szCs w:val="24"/>
+          <w:lang w:eastAsia="fr-FR"/>
+        </w:rPr>
+      </w:pPr>
+      <w:proofErr w:type="spellStart"/>
+      <w:r>
+        <w:rPr>
+          <w:rFonts w:ascii="Segoe UI" w:eastAsia="Times New Roman" w:hAnsi="Segoe UI" w:cs="Segoe UI"/>
+          <w:b/>
+          <w:bCs/>
+          <w:color w:val="0D0D0D"/>
+          <w:sz w:val="24"/>
+          <w:szCs w:val="24"/>
+          <w:bdr w:val="single" w:sz="2" w:space="0" w:color="E3E3E3" w:frame="1"/>
+          <w:lang w:eastAsia="fr-FR"/>
+        </w:rPr>
+        <w:t>finally</w:t>
+      </w:r>
+      <w:proofErr w:type="spellEnd"/>
+      <w:r>
+        <w:rPr>
+          <w:rFonts w:ascii="Segoe UI" w:eastAsia="Times New Roman" w:hAnsi="Segoe UI" w:cs="Segoe UI"/>
+          <w:color w:val="0D0D0D"/>
+          <w:sz w:val="24"/>
+          <w:szCs w:val="24"/>
+          <w:lang w:eastAsia="fr-FR"/>
+        </w:rPr>
+        <w:t xml:space="preserve"> : Le bloc </w:t>
+      </w:r>
+      <w:proofErr w:type="spellStart"/>
+      <w:r>
+        <w:rPr>
+          <w:rFonts w:ascii="Ubuntu Mono" w:eastAsia="Times New Roman" w:hAnsi="Ubuntu Mono" w:cs="Courier New"/>
+          <w:b/>
+          <w:bCs/>
+          <w:color w:val="0D0D0D"/>
+          <w:sz w:val="21"/>
+          <w:szCs w:val="21"/>
+          <w:bdr w:val="single" w:sz="2" w:space="0" w:color="E3E3E3" w:frame="1"/>
+          <w:lang w:eastAsia="fr-FR"/>
+        </w:rPr>
+        <w:t>finally</w:t>
+      </w:r>
+      <w:proofErr w:type="spellEnd"/>
+      <w:r>
+        <w:rPr>
+          <w:rFonts w:ascii="Segoe UI" w:eastAsia="Times New Roman" w:hAnsi="Segoe UI" w:cs="Segoe UI"/>
+          <w:color w:val="0D0D0D"/>
+          <w:sz w:val="24"/>
+          <w:szCs w:val="24"/>
+          <w:lang w:eastAsia="fr-FR"/>
+        </w:rPr>
+        <w:t xml:space="preserve"> est utilisé pour exécuter du code qui doit être exécuté qu'une exception soit survenue ou non.</w:t>
+      </w:r>
+    </w:p>
+    <w:p>
+      <w:pPr>
+        <w:numPr>
+          <w:ilvl w:val="1"/>
+          <w:numId w:val="25"/>
+        </w:numPr>
+        <w:pBdr>
+          <w:top w:val="single" w:sz="2" w:space="0" w:color="E3E3E3"/>
+          <w:left w:val="single" w:sz="2" w:space="5" w:color="E3E3E3"/>
+          <w:bottom w:val="single" w:sz="2" w:space="0" w:color="E3E3E3"/>
+          <w:right w:val="single" w:sz="2" w:space="0" w:color="E3E3E3"/>
+        </w:pBdr>
+        <w:shd w:val="clear" w:color="auto" w:fill="FFFFFF"/>
+        <w:spacing w:after="0" w:line="240" w:lineRule="auto"/>
+        <w:rPr>
+          <w:rFonts w:ascii="Segoe UI" w:eastAsia="Times New Roman" w:hAnsi="Segoe UI" w:cs="Segoe UI"/>
+          <w:color w:val="0D0D0D"/>
+          <w:sz w:val="24"/>
+          <w:szCs w:val="24"/>
+          <w:lang w:eastAsia="fr-FR"/>
+        </w:rPr>
+      </w:pPr>
+      <w:proofErr w:type="spellStart"/>
+      <w:r>
+        <w:rPr>
+          <w:rFonts w:ascii="Segoe UI" w:eastAsia="Times New Roman" w:hAnsi="Segoe UI" w:cs="Segoe UI"/>
+          <w:b/>
+          <w:bCs/>
+          <w:color w:val="0D0D0D"/>
+          <w:sz w:val="24"/>
+          <w:szCs w:val="24"/>
+          <w:bdr w:val="single" w:sz="2" w:space="0" w:color="E3E3E3" w:frame="1"/>
+          <w:lang w:eastAsia="fr-FR"/>
+        </w:rPr>
+        <w:t>throws</w:t>
+      </w:r>
+      <w:proofErr w:type="spellEnd"/>
+      <w:r>
+        <w:rPr>
+          <w:rFonts w:ascii="Segoe UI" w:eastAsia="Times New Roman" w:hAnsi="Segoe UI" w:cs="Segoe UI"/>
+          <w:color w:val="0D0D0D"/>
+          <w:sz w:val="24"/>
+          <w:szCs w:val="24"/>
+          <w:lang w:eastAsia="fr-FR"/>
+        </w:rPr>
+        <w:t xml:space="preserve"> : Les méthodes peuvent déclarer les exceptions qu'elles peuvent générer à l'aide du mot-clé </w:t>
+      </w:r>
+      <w:proofErr w:type="spellStart"/>
+      <w:r>
+        <w:rPr>
+          <w:rFonts w:ascii="Ubuntu Mono" w:eastAsia="Times New Roman" w:hAnsi="Ubuntu Mono" w:cs="Courier New"/>
+          <w:b/>
+          <w:bCs/>
+          <w:color w:val="0D0D0D"/>
+          <w:sz w:val="21"/>
+          <w:szCs w:val="21"/>
+          <w:bdr w:val="single" w:sz="2" w:space="0" w:color="E3E3E3" w:frame="1"/>
+          <w:lang w:eastAsia="fr-FR"/>
+        </w:rPr>
+        <w:t>throws</w:t>
+      </w:r>
+      <w:proofErr w:type="spellEnd"/>
+      <w:r>
+        <w:rPr>
+          <w:rFonts w:ascii="Segoe UI" w:eastAsia="Times New Roman" w:hAnsi="Segoe UI" w:cs="Segoe UI"/>
+          <w:color w:val="0D0D0D"/>
+          <w:sz w:val="24"/>
+          <w:szCs w:val="24"/>
+          <w:lang w:eastAsia="fr-FR"/>
+        </w:rPr>
+        <w:t>.</w:t>
+      </w:r>
+    </w:p>
+    <w:p>
+      <w:pPr>
+        <w:numPr>
+          <w:ilvl w:val="0"/>
+          <w:numId w:val="25"/>
+        </w:numPr>
+        <w:pBdr>
+          <w:top w:val="single" w:sz="2" w:space="0" w:color="E3E3E3"/>
+          <w:left w:val="single" w:sz="2" w:space="5" w:color="E3E3E3"/>
+          <w:bottom w:val="single" w:sz="2" w:space="0" w:color="E3E3E3"/>
+          <w:right w:val="single" w:sz="2" w:space="0" w:color="E3E3E3"/>
+        </w:pBdr>
+        <w:shd w:val="clear" w:color="auto" w:fill="FFFFFF"/>
+        <w:spacing w:after="0" w:line="240" w:lineRule="auto"/>
+        <w:rPr>
+          <w:rFonts w:ascii="Segoe UI" w:eastAsia="Times New Roman" w:hAnsi="Segoe UI" w:cs="Segoe UI"/>
+          <w:color w:val="0D0D0D"/>
+          <w:sz w:val="24"/>
+          <w:szCs w:val="24"/>
+          <w:lang w:eastAsia="fr-FR"/>
+        </w:rPr>
+      </w:pPr>
+      <w:r>
+        <w:rPr>
+          <w:rFonts w:ascii="Segoe UI" w:eastAsia="Times New Roman" w:hAnsi="Segoe UI" w:cs="Segoe UI"/>
+          <w:b/>
+          <w:bCs/>
+          <w:color w:val="0D0D0D"/>
+          <w:sz w:val="24"/>
+          <w:szCs w:val="24"/>
+          <w:bdr w:val="single" w:sz="2" w:space="0" w:color="E3E3E3" w:frame="1"/>
+          <w:lang w:eastAsia="fr-FR"/>
+        </w:rPr>
+        <w:t>Création d'exceptions personnalisées</w:t>
+      </w:r>
+      <w:r>
+        <w:rPr>
+          <w:rFonts w:ascii="Segoe UI" w:eastAsia="Times New Roman" w:hAnsi="Segoe UI" w:cs="Segoe UI"/>
+          <w:color w:val="0D0D0D"/>
+          <w:sz w:val="24"/>
+          <w:szCs w:val="24"/>
+          <w:lang w:eastAsia="fr-FR"/>
+        </w:rPr>
+        <w:t xml:space="preserve"> : Vous pouvez créer vos propres exceptions personnalisées en étendant la classe </w:t>
+      </w:r>
+      <w:r>
+        <w:rPr>
+          <w:rFonts w:ascii="Ubuntu Mono" w:eastAsia="Times New Roman" w:hAnsi="Ubuntu Mono" w:cs="Courier New"/>
+          <w:b/>
+          <w:bCs/>
+          <w:color w:val="0D0D0D"/>
+          <w:sz w:val="21"/>
+          <w:szCs w:val="21"/>
+          <w:bdr w:val="single" w:sz="2" w:space="0" w:color="E3E3E3" w:frame="1"/>
+          <w:lang w:eastAsia="fr-FR"/>
+        </w:rPr>
+        <w:t>Exception</w:t>
+      </w:r>
+      <w:r>
+        <w:rPr>
+          <w:rFonts w:ascii="Segoe UI" w:eastAsia="Times New Roman" w:hAnsi="Segoe UI" w:cs="Segoe UI"/>
+          <w:color w:val="0D0D0D"/>
+          <w:sz w:val="24"/>
+          <w:szCs w:val="24"/>
+          <w:lang w:eastAsia="fr-FR"/>
+        </w:rPr>
+        <w:t xml:space="preserve"> ou l'une de ses sous-classes.</w:t>
+      </w:r>
+    </w:p>
+    <w:p>
+      <w:pPr>
+        <w:pBdr>
+          <w:top w:val="single" w:sz="2" w:space="0" w:color="E3E3E3"/>
+          <w:left w:val="single" w:sz="2" w:space="0" w:color="E3E3E3"/>
+          <w:bottom w:val="single" w:sz="2" w:space="0" w:color="E3E3E3"/>
+          <w:right w:val="single" w:sz="2" w:space="0" w:color="E3E3E3"/>
+        </w:pBdr>
+        <w:shd w:val="clear" w:color="auto" w:fill="FFFFFF"/>
+        <w:spacing w:before="300" w:after="300" w:line="240" w:lineRule="auto"/>
+        <w:rPr>
+          <w:rFonts w:ascii="Segoe UI" w:eastAsia="Times New Roman" w:hAnsi="Segoe UI" w:cs="Segoe UI"/>
+          <w:color w:val="0D0D0D"/>
+          <w:sz w:val="24"/>
+          <w:szCs w:val="24"/>
+          <w:lang w:eastAsia="fr-FR"/>
+        </w:rPr>
+      </w:pPr>
+      <w:r>
+        <w:rPr>
+          <w:rFonts w:ascii="Segoe UI" w:eastAsia="Times New Roman" w:hAnsi="Segoe UI" w:cs="Segoe UI"/>
+          <w:color w:val="0D0D0D"/>
+          <w:sz w:val="24"/>
+          <w:szCs w:val="24"/>
+          <w:lang w:eastAsia="fr-FR"/>
+        </w:rPr>
+        <w:t>Voici un exemple simple de gestion d'exceptions en Java :</w:t>
+      </w:r>
+    </w:p>
+    <w:p>
+      <w:pPr>
+        <w:rPr>
+          <w:b/>
+          <w:bCs/>
+          <w:color w:val="00B050"/>
+          <w:sz w:val="48"/>
+          <w:szCs w:val="48"/>
+        </w:rPr>
+      </w:pPr>
+      <w:r>
+        <w:rPr>
+          <w:b/>
+          <w:bCs/>
+          <w:color w:val="00B050"/>
+          <w:sz w:val="48"/>
+          <w:szCs w:val="48"/>
+        </w:rPr>
+        <w:drawing>
+          <wp:inline distT="0" distB="0" distL="0" distR="0" wp14:anchorId="3465C103" wp14:editId="2378D011">
+            <wp:extent cx="5760720" cy="4678045"/>
+            <wp:effectExtent l="0" t="0" r="0" b="0"/>
+            <wp:docPr id="60476550" name="Image 1" descr="Une image contenant texte, Appareils électroniques, capture d’écran, logiciel&#10;&#10;Description générée automatiquement"/>
+            <wp:cNvGraphicFramePr>
+              <a:graphicFrameLocks xmlns:a="http://schemas.openxmlformats.org/drawingml/2006/main" noChangeAspect="1"/>
+            </wp:cNvGraphicFramePr>
+            <a:graphic xmlns:a="http://schemas.openxmlformats.org/drawingml/2006/main">
+              <a:graphicData uri="http://schemas.openxmlformats.org/drawingml/2006/picture">
+                <pic:pic xmlns:pic="http://schemas.openxmlformats.org/drawingml/2006/picture">
+                  <pic:nvPicPr>
+                    <pic:cNvPr id="60476550" name="Image 1" descr="Une image contenant texte, Appareils électroniques, capture d’écran, logiciel&#10;&#10;Description générée automatiquement"/>
+                    <pic:cNvPicPr/>
+                  </pic:nvPicPr>
+                  <pic:blipFill>
+                    <a:blip r:embed="rId36"/>
+                    <a:stretch>
+                      <a:fillRect/>
+                    </a:stretch>
+                  </pic:blipFill>
+                  <pic:spPr>
+                    <a:xfrm>
+                      <a:off x="0" y="0"/>
+                      <a:ext cx="5760720" cy="4678045"/>
+                    </a:xfrm>
+                    <a:prstGeom prst="rect">
+                      <a:avLst/>
+                    </a:prstGeom>
+                  </pic:spPr>
+                </pic:pic>
+              </a:graphicData>
+            </a:graphic>
+          </wp:inline>
+        </w:drawing>
+      </w:r>
+    </w:p>
+    <w:p>
+      <w:pPr>
+        <w:rPr>
+          <w:color w:val="FF0000"/>
+          <w:sz w:val="48"/>
+          <w:szCs w:val="48"/>
+        </w:rPr>
+      </w:pPr>
+    </w:p>
+    <w:p>
+      <w:pPr>
+        <w:rPr>
+          <w:color w:val="FF0000"/>
+          <w:sz w:val="48"/>
+          <w:szCs w:val="48"/>
+        </w:rPr>
+      </w:pPr>
+      <w:r>
+        <w:rPr>
+          <w:rFonts w:ascii="Segoe UI" w:hAnsi="Segoe UI" w:cs="Segoe UI"/>
+          <w:color w:val="0D0D0D"/>
+          <w:shd w:val="clear" w:color="auto" w:fill="FFFFFF"/>
+        </w:rPr>
+        <w:t xml:space="preserve">Dans cet exemple, nous utilisons un bloc </w:t>
+      </w:r>
+      <w:proofErr w:type="spellStart"/>
+      <w:r>
+        <w:rPr>
+          <w:rStyle w:val="CodeHTML"/>
+          <w:rFonts w:ascii="Ubuntu Mono" w:eastAsiaTheme="majorEastAsia" w:hAnsi="Ubuntu Mono"/>
+          <w:b/>
+          <w:bCs/>
+          <w:color w:val="0D0D0D"/>
+          <w:sz w:val="21"/>
+          <w:szCs w:val="21"/>
+          <w:bdr w:val="single" w:sz="2" w:space="0" w:color="E3E3E3" w:frame="1"/>
+          <w:shd w:val="clear" w:color="auto" w:fill="FFFFFF"/>
+        </w:rPr>
+        <w:t>try</w:t>
+      </w:r>
+      <w:proofErr w:type="spellEnd"/>
+      <w:r>
+        <w:rPr>
+          <w:rStyle w:val="CodeHTML"/>
+          <w:rFonts w:ascii="Ubuntu Mono" w:eastAsiaTheme="majorEastAsia" w:hAnsi="Ubuntu Mono"/>
+          <w:b/>
+          <w:bCs/>
+          <w:color w:val="0D0D0D"/>
+          <w:sz w:val="21"/>
+          <w:szCs w:val="21"/>
+          <w:bdr w:val="single" w:sz="2" w:space="0" w:color="E3E3E3" w:frame="1"/>
+          <w:shd w:val="clear" w:color="auto" w:fill="FFFFFF"/>
+        </w:rPr>
+        <w:t>-catch</w:t>
+      </w:r>
+      <w:r>
+        <w:rPr>
+          <w:rFonts w:ascii="Segoe UI" w:hAnsi="Segoe UI" w:cs="Segoe UI"/>
+          <w:color w:val="0D0D0D"/>
+          <w:shd w:val="clear" w:color="auto" w:fill="FFFFFF"/>
+        </w:rPr>
+        <w:t xml:space="preserve"> pour gérer l'exception </w:t>
+      </w:r>
+      <w:proofErr w:type="spellStart"/>
+      <w:r>
+        <w:rPr>
+          <w:rStyle w:val="CodeHTML"/>
+          <w:rFonts w:ascii="Ubuntu Mono" w:eastAsiaTheme="majorEastAsia" w:hAnsi="Ubuntu Mono"/>
+          <w:b/>
+          <w:bCs/>
+          <w:color w:val="0D0D0D"/>
+          <w:sz w:val="21"/>
+          <w:szCs w:val="21"/>
+          <w:bdr w:val="single" w:sz="2" w:space="0" w:color="E3E3E3" w:frame="1"/>
+          <w:shd w:val="clear" w:color="auto" w:fill="FFFFFF"/>
+        </w:rPr>
+        <w:t>ArithmeticException</w:t>
+      </w:r>
+      <w:proofErr w:type="spellEnd"/>
+      <w:r>
+        <w:rPr>
+          <w:rFonts w:ascii="Segoe UI" w:hAnsi="Segoe UI" w:cs="Segoe UI"/>
+          <w:color w:val="0D0D0D"/>
+          <w:shd w:val="clear" w:color="auto" w:fill="FFFFFF"/>
+        </w:rPr>
+        <w:t xml:space="preserve"> qui peut être générée si l'utilisateur entre 0 comme nombre. Si une autre exception se produit, elle sera capturée par le bloc </w:t>
+      </w:r>
+      <w:r>
+        <w:rPr>
+          <w:rStyle w:val="CodeHTML"/>
+          <w:rFonts w:ascii="Ubuntu Mono" w:eastAsiaTheme="majorEastAsia" w:hAnsi="Ubuntu Mono"/>
+          <w:b/>
+          <w:bCs/>
+          <w:color w:val="0D0D0D"/>
+          <w:sz w:val="21"/>
+          <w:szCs w:val="21"/>
+          <w:bdr w:val="single" w:sz="2" w:space="0" w:color="E3E3E3" w:frame="1"/>
+          <w:shd w:val="clear" w:color="auto" w:fill="FFFFFF"/>
+        </w:rPr>
+        <w:t>catch (Exception e)</w:t>
+      </w:r>
+      <w:r>
+        <w:rPr>
+          <w:rFonts w:ascii="Segoe UI" w:hAnsi="Segoe UI" w:cs="Segoe UI"/>
+          <w:color w:val="0D0D0D"/>
+          <w:shd w:val="clear" w:color="auto" w:fill="FFFFFF"/>
+        </w:rPr>
+        <w:t xml:space="preserve">. Le bloc </w:t>
+      </w:r>
+      <w:proofErr w:type="spellStart"/>
+      <w:r>
+        <w:rPr>
+          <w:rStyle w:val="CodeHTML"/>
+          <w:rFonts w:ascii="Ubuntu Mono" w:eastAsiaTheme="majorEastAsia" w:hAnsi="Ubuntu Mono"/>
+          <w:b/>
+          <w:bCs/>
+          <w:color w:val="0D0D0D"/>
+          <w:sz w:val="21"/>
+          <w:szCs w:val="21"/>
+          <w:bdr w:val="single" w:sz="2" w:space="0" w:color="E3E3E3" w:frame="1"/>
+          <w:shd w:val="clear" w:color="auto" w:fill="FFFFFF"/>
+        </w:rPr>
+        <w:lastRenderedPageBreak/>
+        <w:t>finally</w:t>
+      </w:r>
+      <w:proofErr w:type="spellEnd"/>
+      <w:r>
+        <w:rPr>
+          <w:rFonts w:ascii="Segoe UI" w:hAnsi="Segoe UI" w:cs="Segoe UI"/>
+          <w:color w:val="0D0D0D"/>
+          <w:shd w:val="clear" w:color="auto" w:fill="FFFFFF"/>
+        </w:rPr>
+        <w:t xml:space="preserve"> est utilisé pour garantir que le scanner est fermé correctement, qu'une exception se produise ou non.</w:t>
+      </w:r>
     </w:p>
     <w:p>
       <w:pPr>
@@ -9629,6 +10389,123 @@
     </w:lvl>
   </w:abstractNum>
   <w:abstractNum w:abstractNumId="8" w15:restartNumberingAfterBreak="0">
+    <w:nsid w:val="399840D5"/>
+    <w:multiLevelType w:val="multilevel"/>
+    <w:tmpl w:val="C21E8B06"/>
+    <w:lvl w:ilvl="0">
+      <w:start w:val="1"/>
+      <w:numFmt w:val="decimal"/>
+      <w:lvlText w:val="%1."/>
+      <w:lvlJc w:val="left"/>
+      <w:pPr>
+        <w:tabs>
+          <w:tab w:val="num" w:pos="720"/>
+        </w:tabs>
+        <w:ind w:left="720" w:hanging="360"/>
+      </w:pPr>
+    </w:lvl>
+    <w:lvl w:ilvl="1">
+      <w:start w:val="1"/>
+      <w:numFmt w:val="bullet"/>
+      <w:lvlText w:val=""/>
+      <w:lvlJc w:val="left"/>
+      <w:pPr>
+        <w:tabs>
+          <w:tab w:val="num" w:pos="1440"/>
+        </w:tabs>
+        <w:ind w:left="1440" w:hanging="360"/>
+      </w:pPr>
+      <w:rPr>
+        <w:rFonts w:ascii="Symbol" w:hAnsi="Symbol" w:hint="default"/>
+        <w:sz w:val="20"/>
+      </w:rPr>
+    </w:lvl>
+    <w:lvl w:ilvl="2" w:tentative="1">
+      <w:start w:val="1"/>
+      <w:numFmt w:val="decimal"/>
+      <w:lvlText w:val="%3."/>
+      <w:lvlJc w:val="left"/>
+      <w:pPr>
+        <w:tabs>
+          <w:tab w:val="num" w:pos="2160"/>
+        </w:tabs>
+        <w:ind w:left="2160" w:hanging="360"/>
+      </w:pPr>
+    </w:lvl>
+    <w:lvl w:ilvl="3" w:tentative="1">
+      <w:start w:val="1"/>
+      <w:numFmt w:val="decimal"/>
+      <w:lvlText w:val="%4."/>
+      <w:lvlJc w:val="left"/>
+      <w:pPr>
+        <w:tabs>
+          <w:tab w:val="num" w:pos="2880"/>
+        </w:tabs>
+        <w:ind w:left="2880" w:hanging="360"/>
+      </w:pPr>
+    </w:lvl>
+    <w:lvl w:ilvl="4" w:tentative="1">
+      <w:start w:val="1"/>
+      <w:numFmt w:val="decimal"/>
+      <w:lvlText w:val="%5."/>
+      <w:lvlJc w:val="left"/>
+      <w:pPr>
+        <w:tabs>
+          <w:tab w:val="num" w:pos="3600"/>
+        </w:tabs>
+        <w:ind w:left="3600" w:hanging="360"/>
+      </w:pPr>
+    </w:lvl>
+    <w:lvl w:ilvl="5" w:tentative="1">
+      <w:start w:val="1"/>
+      <w:numFmt w:val="decimal"/>
+      <w:lvlText w:val="%6."/>
+      <w:lvlJc w:val="left"/>
+      <w:pPr>
+        <w:tabs>
+          <w:tab w:val="num" w:pos="4320"/>
+        </w:tabs>
+        <w:ind w:left="4320" w:hanging="360"/>
+      </w:pPr>
+    </w:lvl>
+    <w:lvl w:ilvl="6" w:tentative="1">
+      <w:start w:val="1"/>
+      <w:numFmt w:val="decimal"/>
+      <w:lvlText w:val="%7."/>
+      <w:lvlJc w:val="left"/>
+      <w:pPr>
+        <w:tabs>
+          <w:tab w:val="num" w:pos="5040"/>
+        </w:tabs>
+        <w:ind w:left="5040" w:hanging="360"/>
+      </w:pPr>
+    </w:lvl>
+    <w:lvl w:ilvl="7" w:tentative="1">
+      <w:start w:val="1"/>
+      <w:numFmt w:val="decimal"/>
+      <w:lvlText w:val="%8."/>
+      <w:lvlJc w:val="left"/>
+      <w:pPr>
+        <w:tabs>
+          <w:tab w:val="num" w:pos="5760"/>
+        </w:tabs>
+        <w:ind w:left="5760" w:hanging="360"/>
+      </w:pPr>
+    </w:lvl>
+    <w:lvl w:ilvl="8" w:tentative="1">
+      <w:start w:val="1"/>
+      <w:numFmt w:val="decimal"/>
+      <w:lvlText w:val="%9."/>
+      <w:lvlJc w:val="left"/>
+      <w:pPr>
+        <w:tabs>
+          <w:tab w:val="num" w:pos="6480"/>
+        </w:tabs>
+        <w:ind w:left="6480" w:hanging="360"/>
+      </w:pPr>
+    </w:lvl>
+  </w:abstractNum>
+  <w:abstractNum w:abstractNumId="9" w15:restartNumberingAfterBreak="0">
     <w:nsid w:val="40E851FD"/>
     <w:multiLevelType w:val="multilevel"/>
     <w:tmpl w:val="478C122A"/>
@@ -9741,7 +10618,7 @@
       </w:pPr>
     </w:lvl>
   </w:abstractNum>
-  <w:abstractNum w:abstractNumId="9" w15:restartNumberingAfterBreak="0">
+  <w:abstractNum w:abstractNumId="10" w15:restartNumberingAfterBreak="0">
     <w:nsid w:val="4468155F"/>
     <w:multiLevelType w:val="multilevel"/>
     <w:tmpl w:val="D9D8CAD0"/>
@@ -9886,7 +10763,7 @@
       </w:rPr>
     </w:lvl>
   </w:abstractNum>
-  <w:abstractNum w:abstractNumId="10" w15:restartNumberingAfterBreak="0">
+  <w:abstractNum w:abstractNumId="11" w15:restartNumberingAfterBreak="0">
     <w:nsid w:val="45755A12"/>
     <w:multiLevelType w:val="hybridMultilevel"/>
     <w:tmpl w:val="D494DA4C"/>
@@ -9972,7 +10849,7 @@
       </w:pPr>
     </w:lvl>
   </w:abstractNum>
-  <w:abstractNum w:abstractNumId="11" w15:restartNumberingAfterBreak="0">
+  <w:abstractNum w:abstractNumId="12" w15:restartNumberingAfterBreak="0">
     <w:nsid w:val="4CF921E8"/>
     <w:multiLevelType w:val="multilevel"/>
     <w:tmpl w:val="D9D8CAD0"/>
@@ -10117,7 +10994,7 @@
       </w:rPr>
     </w:lvl>
   </w:abstractNum>
-  <w:abstractNum w:abstractNumId="12" w15:restartNumberingAfterBreak="0">
+  <w:abstractNum w:abstractNumId="13" w15:restartNumberingAfterBreak="0">
     <w:nsid w:val="56D90F33"/>
     <w:multiLevelType w:val="multilevel"/>
     <w:tmpl w:val="94FC31EE"/>
@@ -10230,7 +11107,7 @@
       </w:pPr>
     </w:lvl>
   </w:abstractNum>
-  <w:abstractNum w:abstractNumId="13" w15:restartNumberingAfterBreak="0">
+  <w:abstractNum w:abstractNumId="14" w15:restartNumberingAfterBreak="0">
     <w:nsid w:val="59782C4E"/>
     <w:multiLevelType w:val="multilevel"/>
     <w:tmpl w:val="BD18E4C6"/>
@@ -10379,7 +11256,7 @@
       </w:rPr>
     </w:lvl>
   </w:abstractNum>
-  <w:abstractNum w:abstractNumId="14" w15:restartNumberingAfterBreak="0">
+  <w:abstractNum w:abstractNumId="15" w15:restartNumberingAfterBreak="0">
     <w:nsid w:val="5D8E643B"/>
     <w:multiLevelType w:val="multilevel"/>
     <w:tmpl w:val="D9D8CAD0"/>
@@ -10524,7 +11401,7 @@
       </w:rPr>
     </w:lvl>
   </w:abstractNum>
-  <w:abstractNum w:abstractNumId="15" w15:restartNumberingAfterBreak="0">
+  <w:abstractNum w:abstractNumId="16" w15:restartNumberingAfterBreak="0">
     <w:nsid w:val="5E327242"/>
     <w:multiLevelType w:val="multilevel"/>
     <w:tmpl w:val="38E07366"/>
@@ -10673,7 +11550,7 @@
       </w:rPr>
     </w:lvl>
   </w:abstractNum>
-  <w:abstractNum w:abstractNumId="16" w15:restartNumberingAfterBreak="0">
+  <w:abstractNum w:abstractNumId="17" w15:restartNumberingAfterBreak="0">
     <w:nsid w:val="62DE2A11"/>
     <w:multiLevelType w:val="hybridMultilevel"/>
     <w:tmpl w:val="F86022F4"/>
@@ -10762,7 +11639,7 @@
       </w:pPr>
     </w:lvl>
   </w:abstractNum>
-  <w:abstractNum w:abstractNumId="17" w15:restartNumberingAfterBreak="0">
+  <w:abstractNum w:abstractNumId="18" w15:restartNumberingAfterBreak="0">
     <w:nsid w:val="69BE6D53"/>
     <w:multiLevelType w:val="multilevel"/>
     <w:tmpl w:val="8F704FE2"/>
@@ -10911,7 +11788,7 @@
       </w:rPr>
     </w:lvl>
   </w:abstractNum>
-  <w:abstractNum w:abstractNumId="18" w15:restartNumberingAfterBreak="0">
+  <w:abstractNum w:abstractNumId="19" w15:restartNumberingAfterBreak="0">
     <w:nsid w:val="6E8A6133"/>
     <w:multiLevelType w:val="multilevel"/>
     <w:tmpl w:val="4BB8579E"/>
@@ -11024,7 +11901,7 @@
       </w:pPr>
     </w:lvl>
   </w:abstractNum>
-  <w:abstractNum w:abstractNumId="19" w15:restartNumberingAfterBreak="0">
+  <w:abstractNum w:abstractNumId="20" w15:restartNumberingAfterBreak="0">
     <w:nsid w:val="707D2C0B"/>
     <w:multiLevelType w:val="multilevel"/>
     <w:tmpl w:val="C960ECE4"/>
@@ -11141,7 +12018,7 @@
       </w:pPr>
     </w:lvl>
   </w:abstractNum>
-  <w:abstractNum w:abstractNumId="20" w15:restartNumberingAfterBreak="0">
+  <w:abstractNum w:abstractNumId="21" w15:restartNumberingAfterBreak="0">
     <w:nsid w:val="718559D1"/>
     <w:multiLevelType w:val="multilevel"/>
     <w:tmpl w:val="D9D8CAD0"/>
@@ -11286,7 +12163,7 @@
       </w:rPr>
     </w:lvl>
   </w:abstractNum>
-  <w:abstractNum w:abstractNumId="21" w15:restartNumberingAfterBreak="0">
+  <w:abstractNum w:abstractNumId="22" w15:restartNumberingAfterBreak="0">
     <w:nsid w:val="75AC2B82"/>
     <w:multiLevelType w:val="multilevel"/>
     <w:tmpl w:val="A06E4B7A"/>
@@ -11399,7 +12276,7 @@
       </w:pPr>
     </w:lvl>
   </w:abstractNum>
-  <w:abstractNum w:abstractNumId="22" w15:restartNumberingAfterBreak="0">
+  <w:abstractNum w:abstractNumId="23" w15:restartNumberingAfterBreak="0">
     <w:nsid w:val="75B57C53"/>
     <w:multiLevelType w:val="multilevel"/>
     <w:tmpl w:val="AC5A8FDC"/>
@@ -11548,7 +12425,7 @@
       </w:rPr>
     </w:lvl>
   </w:abstractNum>
-  <w:abstractNum w:abstractNumId="23" w15:restartNumberingAfterBreak="0">
+  <w:abstractNum w:abstractNumId="24" w15:restartNumberingAfterBreak="0">
     <w:nsid w:val="7F180C54"/>
     <w:multiLevelType w:val="multilevel"/>
     <w:tmpl w:val="3EAA4E34"/>
@@ -11698,10 +12575,10 @@
     </w:lvl>
   </w:abstractNum>
   <w:num w:numId="1" w16cid:durableId="455029494">
-    <w:abstractNumId w:val="10"/>
+    <w:abstractNumId w:val="11"/>
   </w:num>
   <w:num w:numId="2" w16cid:durableId="720177353">
-    <w:abstractNumId w:val="8"/>
+    <w:abstractNumId w:val="9"/>
   </w:num>
   <w:num w:numId="3" w16cid:durableId="1668829609">
     <w:abstractNumId w:val="1"/>
@@ -11716,7 +12593,7 @@
     <w:abstractNumId w:val="2"/>
   </w:num>
   <w:num w:numId="7" w16cid:durableId="292102344">
-    <w:abstractNumId w:val="9"/>
+    <w:abstractNumId w:val="10"/>
   </w:num>
   <w:num w:numId="8" w16cid:durableId="316766432">
     <w:abstractNumId w:val="5"/>
@@ -11728,46 +12605,49 @@
     <w:abstractNumId w:val="3"/>
   </w:num>
   <w:num w:numId="11" w16cid:durableId="187260479">
-    <w:abstractNumId w:val="16"/>
+    <w:abstractNumId w:val="17"/>
   </w:num>
   <w:num w:numId="12" w16cid:durableId="1857815373">
-    <w:abstractNumId w:val="21"/>
+    <w:abstractNumId w:val="22"/>
   </w:num>
   <w:num w:numId="13" w16cid:durableId="862091542">
-    <w:abstractNumId w:val="22"/>
+    <w:abstractNumId w:val="23"/>
   </w:num>
   <w:num w:numId="14" w16cid:durableId="90512057">
-    <w:abstractNumId w:val="14"/>
+    <w:abstractNumId w:val="15"/>
   </w:num>
   <w:num w:numId="15" w16cid:durableId="504250828">
     <w:abstractNumId w:val="0"/>
   </w:num>
   <w:num w:numId="16" w16cid:durableId="1204948672">
-    <w:abstractNumId w:val="23"/>
+    <w:abstractNumId w:val="24"/>
   </w:num>
   <w:num w:numId="17" w16cid:durableId="2635717">
+    <w:abstractNumId w:val="13"/>
+  </w:num>
+  <w:num w:numId="18" w16cid:durableId="1855992332">
     <w:abstractNumId w:val="12"/>
   </w:num>
-  <w:num w:numId="18" w16cid:durableId="1855992332">
-    <w:abstractNumId w:val="11"/>
+  <w:num w:numId="19" w16cid:durableId="1866864309">
+    <w:abstractNumId w:val="19"/>
   </w:num>
-  <w:num w:numId="19" w16cid:durableId="1866864309">
+  <w:num w:numId="20" w16cid:durableId="1760441056">
+    <w:abstractNumId w:val="21"/>
+  </w:num>
+  <w:num w:numId="21" w16cid:durableId="845750653">
+    <w:abstractNumId w:val="20"/>
+  </w:num>
+  <w:num w:numId="22" w16cid:durableId="415983895">
+    <w:abstractNumId w:val="14"/>
+  </w:num>
+  <w:num w:numId="23" w16cid:durableId="1489982424">
+    <w:abstractNumId w:val="16"/>
+  </w:num>
+  <w:num w:numId="24" w16cid:durableId="165174135">
     <w:abstractNumId w:val="18"/>
   </w:num>
-  <w:num w:numId="20" w16cid:durableId="1760441056">
-    <w:abstractNumId w:val="20"/>
-  </w:num>
-  <w:num w:numId="21" w16cid:durableId="845750653">
-    <w:abstractNumId w:val="19"/>
-  </w:num>
-  <w:num w:numId="22" w16cid:durableId="415983895">
-    <w:abstractNumId w:val="13"/>
-  </w:num>
-  <w:num w:numId="23" w16cid:durableId="1489982424">
-    <w:abstractNumId w:val="15"/>
-  </w:num>
-  <w:num w:numId="24" w16cid:durableId="165174135">
-    <w:abstractNumId w:val="17"/>
+  <w:num w:numId="25" w16cid:durableId="1902715572">
+    <w:abstractNumId w:val="8"/>
   </w:num>
 </w:numbering>
 </file>

</xml_diff>

<commit_message>
add Heritage and class abstraite to java summary
</commit_message>
<xml_diff>
--- a/JAVA.docx
+++ b/JAVA.docx
@@ -589,6 +589,7 @@
           <w:lang w:eastAsia="fr-FR"/>
         </w:rPr>
       </w:pPr>
+      <w:proofErr w:type="gramStart"/>
       <w:r>
         <w:rPr>
           <w:rFonts w:ascii="Ubuntu Mono" w:eastAsia="Times New Roman" w:hAnsi="Ubuntu Mono" w:cs="Courier New"/>
@@ -602,6 +603,7 @@
         </w:rPr>
         <w:t>byte</w:t>
       </w:r>
+      <w:proofErr w:type="gramEnd"/>
       <w:r>
         <w:rPr>
           <w:rFonts w:ascii="Segoe UI" w:eastAsia="Times New Roman" w:hAnsi="Segoe UI" w:cs="Segoe UI"/>
@@ -635,6 +637,7 @@
           <w:lang w:eastAsia="fr-FR"/>
         </w:rPr>
       </w:pPr>
+      <w:proofErr w:type="gramStart"/>
       <w:r>
         <w:rPr>
           <w:rFonts w:ascii="Ubuntu Mono" w:eastAsia="Times New Roman" w:hAnsi="Ubuntu Mono" w:cs="Courier New"/>
@@ -648,6 +651,7 @@
         </w:rPr>
         <w:t>short</w:t>
       </w:r>
+      <w:proofErr w:type="gramEnd"/>
       <w:r>
         <w:rPr>
           <w:rFonts w:ascii="Segoe UI" w:eastAsia="Times New Roman" w:hAnsi="Segoe UI" w:cs="Segoe UI"/>
@@ -682,6 +686,7 @@
         </w:rPr>
       </w:pPr>
       <w:proofErr w:type="spellStart"/>
+      <w:proofErr w:type="gramStart"/>
       <w:r>
         <w:rPr>
           <w:rFonts w:ascii="Ubuntu Mono" w:eastAsia="Times New Roman" w:hAnsi="Ubuntu Mono" w:cs="Courier New"/>
@@ -696,6 +701,7 @@
         <w:t>int</w:t>
       </w:r>
       <w:proofErr w:type="spellEnd"/>
+      <w:proofErr w:type="gramEnd"/>
       <w:r>
         <w:rPr>
           <w:rFonts w:ascii="Segoe UI" w:eastAsia="Times New Roman" w:hAnsi="Segoe UI" w:cs="Segoe UI"/>
@@ -729,6 +735,7 @@
           <w:lang w:eastAsia="fr-FR"/>
         </w:rPr>
       </w:pPr>
+      <w:proofErr w:type="gramStart"/>
       <w:r>
         <w:rPr>
           <w:rFonts w:ascii="Ubuntu Mono" w:eastAsia="Times New Roman" w:hAnsi="Ubuntu Mono" w:cs="Courier New"/>
@@ -742,6 +749,7 @@
         </w:rPr>
         <w:t>long</w:t>
       </w:r>
+      <w:proofErr w:type="gramEnd"/>
       <w:r>
         <w:rPr>
           <w:rFonts w:ascii="Segoe UI" w:eastAsia="Times New Roman" w:hAnsi="Segoe UI" w:cs="Segoe UI"/>
@@ -822,6 +830,7 @@
         </w:rPr>
       </w:pPr>
       <w:proofErr w:type="spellStart"/>
+      <w:proofErr w:type="gramStart"/>
       <w:r>
         <w:rPr>
           <w:rFonts w:ascii="Ubuntu Mono" w:eastAsia="Times New Roman" w:hAnsi="Ubuntu Mono" w:cs="Courier New"/>
@@ -836,6 +845,7 @@
         <w:t>float</w:t>
       </w:r>
       <w:proofErr w:type="spellEnd"/>
+      <w:proofErr w:type="gramEnd"/>
       <w:r>
         <w:rPr>
           <w:rFonts w:ascii="Segoe UI" w:eastAsia="Times New Roman" w:hAnsi="Segoe UI" w:cs="Segoe UI"/>
@@ -869,6 +879,7 @@
           <w:lang w:eastAsia="fr-FR"/>
         </w:rPr>
       </w:pPr>
+      <w:proofErr w:type="gramStart"/>
       <w:r>
         <w:rPr>
           <w:rFonts w:ascii="Ubuntu Mono" w:eastAsia="Times New Roman" w:hAnsi="Ubuntu Mono" w:cs="Courier New"/>
@@ -882,6 +893,7 @@
         </w:rPr>
         <w:t>double</w:t>
       </w:r>
+      <w:proofErr w:type="gramEnd"/>
       <w:r>
         <w:rPr>
           <w:rFonts w:ascii="Segoe UI" w:eastAsia="Times New Roman" w:hAnsi="Segoe UI" w:cs="Segoe UI"/>
@@ -961,6 +973,7 @@
           <w:lang w:eastAsia="fr-FR"/>
         </w:rPr>
       </w:pPr>
+      <w:proofErr w:type="gramStart"/>
       <w:r>
         <w:rPr>
           <w:rFonts w:ascii="Ubuntu Mono" w:eastAsia="Times New Roman" w:hAnsi="Ubuntu Mono" w:cs="Courier New"/>
@@ -974,6 +987,7 @@
         </w:rPr>
         <w:t>char</w:t>
       </w:r>
+      <w:proofErr w:type="gramEnd"/>
       <w:r>
         <w:rPr>
           <w:rFonts w:ascii="Segoe UI" w:eastAsia="Times New Roman" w:hAnsi="Segoe UI" w:cs="Segoe UI"/>
@@ -1192,6 +1206,7 @@
         </w:rPr>
       </w:pPr>
       <w:proofErr w:type="spellStart"/>
+      <w:proofErr w:type="gramStart"/>
       <w:r>
         <w:rPr>
           <w:rFonts w:ascii="Ubuntu Mono" w:eastAsia="Times New Roman" w:hAnsi="Ubuntu Mono" w:cs="Courier New"/>
@@ -1206,6 +1221,7 @@
         <w:t>boolean</w:t>
       </w:r>
       <w:proofErr w:type="spellEnd"/>
+      <w:proofErr w:type="gramEnd"/>
       <w:r>
         <w:rPr>
           <w:rFonts w:ascii="Segoe UI" w:eastAsia="Times New Roman" w:hAnsi="Segoe UI" w:cs="Segoe UI"/>
@@ -1288,6 +1304,7 @@
         </w:rPr>
       </w:pPr>
       <w:proofErr w:type="spellStart"/>
+      <w:proofErr w:type="gramStart"/>
       <w:r>
         <w:rPr>
           <w:rFonts w:ascii="Ubuntu Mono" w:eastAsia="Times New Roman" w:hAnsi="Ubuntu Mono" w:cs="Courier New"/>
@@ -1302,6 +1319,7 @@
         <w:t>void</w:t>
       </w:r>
       <w:proofErr w:type="spellEnd"/>
+      <w:proofErr w:type="gramEnd"/>
       <w:r>
         <w:rPr>
           <w:rFonts w:ascii="Segoe UI" w:eastAsia="Times New Roman" w:hAnsi="Segoe UI" w:cs="Segoe UI"/>
@@ -1821,6 +1839,7 @@
           <w:lang w:eastAsia="fr-FR"/>
         </w:rPr>
       </w:pPr>
+      <w:proofErr w:type="gramStart"/>
       <w:r>
         <w:rPr>
           <w:rFonts w:ascii="Ubuntu Mono" w:eastAsia="Times New Roman" w:hAnsi="Ubuntu Mono" w:cs="Courier New"/>
@@ -1832,7 +1851,21 @@
           <w:bdr w:val="single" w:sz="2" w:space="0" w:color="E3E3E3" w:frame="1"/>
           <w:lang w:eastAsia="fr-FR"/>
         </w:rPr>
-        <w:t>if-</w:t>
+        <w:t>if</w:t>
+      </w:r>
+      <w:proofErr w:type="gramEnd"/>
+      <w:r>
+        <w:rPr>
+          <w:rFonts w:ascii="Ubuntu Mono" w:eastAsia="Times New Roman" w:hAnsi="Ubuntu Mono" w:cs="Courier New"/>
+          <w:b/>
+          <w:bCs/>
+          <w:color w:val="0D0D0D"/>
+          <w:sz w:val="21"/>
+          <w:szCs w:val="21"/>
+          <w:bdr w:val="single" w:sz="2" w:space="0" w:color="E3E3E3" w:frame="1"/>
+          <w:lang w:eastAsia="fr-FR"/>
+        </w:rPr>
+        <w:t>-</w:t>
       </w:r>
       <w:proofErr w:type="spellStart"/>
       <w:r>
@@ -1930,6 +1963,7 @@
           <w:lang w:eastAsia="fr-FR"/>
         </w:rPr>
       </w:pPr>
+      <w:proofErr w:type="gramStart"/>
       <w:r>
         <w:rPr>
           <w:rFonts w:ascii="Ubuntu Mono" w:eastAsia="Times New Roman" w:hAnsi="Ubuntu Mono" w:cs="Courier New"/>
@@ -1943,6 +1977,7 @@
         </w:rPr>
         <w:t>switch</w:t>
       </w:r>
+      <w:proofErr w:type="gramEnd"/>
       <w:r>
         <w:rPr>
           <w:rFonts w:ascii="Segoe UI" w:eastAsia="Times New Roman" w:hAnsi="Segoe UI" w:cs="Segoe UI"/>
@@ -1983,6 +2018,7 @@
         <w:t xml:space="preserve">String </w:t>
       </w:r>
       <w:proofErr w:type="spellStart"/>
+      <w:proofErr w:type="gramStart"/>
       <w:r>
         <w:rPr>
           <w:rFonts w:ascii="Ubuntu Mono" w:eastAsia="Times New Roman" w:hAnsi="Ubuntu Mono" w:cs="Times New Roman"/>
@@ -2006,6 +2042,7 @@
         </w:rPr>
         <w:t>;</w:t>
       </w:r>
+      <w:proofErr w:type="gramEnd"/>
     </w:p>
     <w:p>
       <w:pPr>
@@ -2035,6 +2072,7 @@
         </w:rPr>
         <w:t xml:space="preserve">        </w:t>
       </w:r>
+      <w:proofErr w:type="gramStart"/>
       <w:r>
         <w:rPr>
           <w:rFonts w:ascii="Ubuntu Mono" w:eastAsia="Times New Roman" w:hAnsi="Ubuntu Mono" w:cs="Times New Roman"/>
@@ -2047,6 +2085,7 @@
         </w:rPr>
         <w:t>switch</w:t>
       </w:r>
+      <w:proofErr w:type="gramEnd"/>
       <w:r>
         <w:rPr>
           <w:rFonts w:ascii="Ubuntu Mono" w:eastAsia="Times New Roman" w:hAnsi="Ubuntu Mono" w:cs="Times New Roman"/>
@@ -2111,6 +2150,7 @@
         </w:rPr>
         <w:t xml:space="preserve">            </w:t>
       </w:r>
+      <w:proofErr w:type="gramStart"/>
       <w:r>
         <w:rPr>
           <w:rFonts w:ascii="Ubuntu Mono" w:eastAsia="Times New Roman" w:hAnsi="Ubuntu Mono" w:cs="Times New Roman"/>
@@ -2123,6 +2163,7 @@
         </w:rPr>
         <w:t>case</w:t>
       </w:r>
+      <w:proofErr w:type="gramEnd"/>
       <w:r>
         <w:rPr>
           <w:rFonts w:ascii="Ubuntu Mono" w:eastAsia="Times New Roman" w:hAnsi="Ubuntu Mono" w:cs="Times New Roman"/>
@@ -2187,6 +2228,7 @@
         <w:t xml:space="preserve">                </w:t>
       </w:r>
       <w:proofErr w:type="spellStart"/>
+      <w:proofErr w:type="gramStart"/>
       <w:r>
         <w:rPr>
           <w:rFonts w:ascii="Ubuntu Mono" w:eastAsia="Times New Roman" w:hAnsi="Ubuntu Mono" w:cs="Times New Roman"/>
@@ -2199,6 +2241,7 @@
         <w:t>dayNameSwitch</w:t>
       </w:r>
       <w:proofErr w:type="spellEnd"/>
+      <w:proofErr w:type="gramEnd"/>
       <w:r>
         <w:rPr>
           <w:rFonts w:ascii="Ubuntu Mono" w:eastAsia="Times New Roman" w:hAnsi="Ubuntu Mono" w:cs="Times New Roman"/>
@@ -2262,6 +2305,7 @@
         </w:rPr>
         <w:t xml:space="preserve">                </w:t>
       </w:r>
+      <w:proofErr w:type="gramStart"/>
       <w:r>
         <w:rPr>
           <w:rFonts w:ascii="Ubuntu Mono" w:eastAsia="Times New Roman" w:hAnsi="Ubuntu Mono" w:cs="Times New Roman"/>
@@ -2285,6 +2329,7 @@
         </w:rPr>
         <w:t>;</w:t>
       </w:r>
+      <w:proofErr w:type="gramEnd"/>
     </w:p>
     <w:p>
       <w:pPr>
@@ -2314,6 +2359,7 @@
         </w:rPr>
         <w:t xml:space="preserve">            </w:t>
       </w:r>
+      <w:proofErr w:type="gramStart"/>
       <w:r>
         <w:rPr>
           <w:rFonts w:ascii="Ubuntu Mono" w:eastAsia="Times New Roman" w:hAnsi="Ubuntu Mono" w:cs="Times New Roman"/>
@@ -2326,6 +2372,7 @@
         </w:rPr>
         <w:t>case</w:t>
       </w:r>
+      <w:proofErr w:type="gramEnd"/>
       <w:r>
         <w:rPr>
           <w:rFonts w:ascii="Ubuntu Mono" w:eastAsia="Times New Roman" w:hAnsi="Ubuntu Mono" w:cs="Times New Roman"/>
@@ -2390,6 +2437,7 @@
         <w:t xml:space="preserve">                </w:t>
       </w:r>
       <w:proofErr w:type="spellStart"/>
+      <w:proofErr w:type="gramStart"/>
       <w:r>
         <w:rPr>
           <w:rFonts w:ascii="Ubuntu Mono" w:eastAsia="Times New Roman" w:hAnsi="Ubuntu Mono" w:cs="Times New Roman"/>
@@ -2402,6 +2450,7 @@
         <w:t>dayNameSwitch</w:t>
       </w:r>
       <w:proofErr w:type="spellEnd"/>
+      <w:proofErr w:type="gramEnd"/>
       <w:r>
         <w:rPr>
           <w:rFonts w:ascii="Ubuntu Mono" w:eastAsia="Times New Roman" w:hAnsi="Ubuntu Mono" w:cs="Times New Roman"/>
@@ -2465,6 +2514,7 @@
         </w:rPr>
         <w:t xml:space="preserve">                </w:t>
       </w:r>
+      <w:proofErr w:type="gramStart"/>
       <w:r>
         <w:rPr>
           <w:rFonts w:ascii="Ubuntu Mono" w:eastAsia="Times New Roman" w:hAnsi="Ubuntu Mono" w:cs="Times New Roman"/>
@@ -2488,6 +2538,7 @@
         </w:rPr>
         <w:t>;</w:t>
       </w:r>
+      <w:proofErr w:type="gramEnd"/>
     </w:p>
     <w:p>
       <w:pPr>
@@ -2517,6 +2568,7 @@
         </w:rPr>
         <w:t xml:space="preserve">            </w:t>
       </w:r>
+      <w:proofErr w:type="gramStart"/>
       <w:r>
         <w:rPr>
           <w:rFonts w:ascii="Ubuntu Mono" w:eastAsia="Times New Roman" w:hAnsi="Ubuntu Mono" w:cs="Times New Roman"/>
@@ -2540,6 +2592,7 @@
         </w:rPr>
         <w:t>:</w:t>
       </w:r>
+      <w:proofErr w:type="gramEnd"/>
     </w:p>
     <w:p>
       <w:pPr>
@@ -2570,6 +2623,7 @@
         <w:t xml:space="preserve">                </w:t>
       </w:r>
       <w:proofErr w:type="spellStart"/>
+      <w:proofErr w:type="gramStart"/>
       <w:r>
         <w:rPr>
           <w:rFonts w:ascii="Ubuntu Mono" w:eastAsia="Times New Roman" w:hAnsi="Ubuntu Mono" w:cs="Times New Roman"/>
@@ -2582,6 +2636,7 @@
         <w:t>dayNameSwitch</w:t>
       </w:r>
       <w:proofErr w:type="spellEnd"/>
+      <w:proofErr w:type="gramEnd"/>
       <w:r>
         <w:rPr>
           <w:rFonts w:ascii="Ubuntu Mono" w:eastAsia="Times New Roman" w:hAnsi="Ubuntu Mono" w:cs="Times New Roman"/>
@@ -2646,6 +2701,7 @@
         <w:lastRenderedPageBreak/>
         <w:t xml:space="preserve">                </w:t>
       </w:r>
+      <w:proofErr w:type="gramStart"/>
       <w:r>
         <w:rPr>
           <w:rFonts w:ascii="Ubuntu Mono" w:eastAsia="Times New Roman" w:hAnsi="Ubuntu Mono" w:cs="Times New Roman"/>
@@ -2669,6 +2725,7 @@
         </w:rPr>
         <w:t>;</w:t>
       </w:r>
+      <w:proofErr w:type="gramEnd"/>
     </w:p>
     <w:p>
       <w:pPr>
@@ -4120,6 +4177,7 @@
           <w:szCs w:val="36"/>
         </w:rPr>
       </w:pPr>
+      <w:proofErr w:type="gramStart"/>
       <w:r>
         <w:rPr>
           <w:b/>
@@ -4128,7 +4186,18 @@
           <w:sz w:val="36"/>
           <w:szCs w:val="36"/>
         </w:rPr>
-        <w:t>méthodes de manipulation de chaînes de caractères</w:t>
+        <w:t>méthodes</w:t>
+      </w:r>
+      <w:proofErr w:type="gramEnd"/>
+      <w:r>
+        <w:rPr>
+          <w:b/>
+          <w:bCs/>
+          <w:color w:val="00B050"/>
+          <w:sz w:val="36"/>
+          <w:szCs w:val="36"/>
+        </w:rPr>
+        <w:t xml:space="preserve"> de manipulation de chaînes de caractères</w:t>
       </w:r>
     </w:p>
     <w:p>
@@ -4217,6 +4286,7 @@
         </w:rPr>
       </w:pPr>
       <w:proofErr w:type="spellStart"/>
+      <w:proofErr w:type="gramStart"/>
       <w:r>
         <w:rPr>
           <w:rFonts w:ascii="Segoe UI" w:eastAsia="Times New Roman" w:hAnsi="Segoe UI" w:cs="Segoe UI"/>
@@ -4242,7 +4312,21 @@
           <w:bdr w:val="single" w:sz="2" w:space="0" w:color="E3E3E3" w:frame="1"/>
           <w:lang w:eastAsia="fr-FR"/>
         </w:rPr>
-        <w:t>()</w:t>
+        <w:t>(</w:t>
+      </w:r>
+      <w:proofErr w:type="gramEnd"/>
+      <w:r>
+        <w:rPr>
+          <w:rFonts w:ascii="Segoe UI" w:eastAsia="Times New Roman" w:hAnsi="Segoe UI" w:cs="Segoe UI"/>
+          <w:b/>
+          <w:bCs/>
+          <w:color w:val="0D0D0D"/>
+          <w:sz w:val="24"/>
+          <w:szCs w:val="24"/>
+          <w:bdr w:val="single" w:sz="2" w:space="0" w:color="E3E3E3" w:frame="1"/>
+          <w:lang w:eastAsia="fr-FR"/>
+        </w:rPr>
+        <w:t>)</w:t>
       </w:r>
       <w:r>
         <w:rPr>
@@ -4320,6 +4404,7 @@
         </w:rPr>
       </w:pPr>
       <w:proofErr w:type="spellStart"/>
+      <w:proofErr w:type="gramStart"/>
       <w:r>
         <w:rPr>
           <w:rStyle w:val="lev"/>
@@ -4342,6 +4427,7 @@
         <w:t>(</w:t>
       </w:r>
       <w:proofErr w:type="spellStart"/>
+      <w:proofErr w:type="gramEnd"/>
       <w:r>
         <w:rPr>
           <w:rStyle w:val="lev"/>
@@ -4436,6 +4522,7 @@
         </w:rPr>
       </w:pPr>
       <w:proofErr w:type="spellStart"/>
+      <w:proofErr w:type="gramStart"/>
       <w:r>
         <w:rPr>
           <w:rStyle w:val="lev"/>
@@ -4458,6 +4545,7 @@
         <w:t>(</w:t>
       </w:r>
       <w:proofErr w:type="spellStart"/>
+      <w:proofErr w:type="gramEnd"/>
       <w:r>
         <w:rPr>
           <w:rStyle w:val="lev"/>
@@ -4574,6 +4662,7 @@
         </w:rPr>
       </w:pPr>
       <w:proofErr w:type="spellStart"/>
+      <w:proofErr w:type="gramStart"/>
       <w:r>
         <w:rPr>
           <w:rStyle w:val="lev"/>
@@ -4593,7 +4682,18 @@
           <w:bdr w:val="single" w:sz="2" w:space="0" w:color="E3E3E3" w:frame="1"/>
           <w:shd w:val="clear" w:color="auto" w:fill="FFFFFF"/>
         </w:rPr>
-        <w:t xml:space="preserve">(String </w:t>
+        <w:t>(</w:t>
+      </w:r>
+      <w:proofErr w:type="gramEnd"/>
+      <w:r>
+        <w:rPr>
+          <w:rStyle w:val="lev"/>
+          <w:rFonts w:ascii="Segoe UI" w:hAnsi="Segoe UI" w:cs="Segoe UI"/>
+          <w:color w:val="0D0D0D"/>
+          <w:bdr w:val="single" w:sz="2" w:space="0" w:color="E3E3E3" w:frame="1"/>
+          <w:shd w:val="clear" w:color="auto" w:fill="FFFFFF"/>
+        </w:rPr>
+        <w:t xml:space="preserve">String </w:t>
       </w:r>
       <w:proofErr w:type="spellStart"/>
       <w:r>
@@ -4690,6 +4790,7 @@
         </w:rPr>
       </w:pPr>
       <w:proofErr w:type="spellStart"/>
+      <w:proofErr w:type="gramStart"/>
       <w:r>
         <w:rPr>
           <w:rStyle w:val="lev"/>
@@ -4709,7 +4810,18 @@
           <w:bdr w:val="single" w:sz="2" w:space="0" w:color="E3E3E3" w:frame="1"/>
           <w:shd w:val="clear" w:color="auto" w:fill="FFFFFF"/>
         </w:rPr>
-        <w:t>()</w:t>
+        <w:t>(</w:t>
+      </w:r>
+      <w:proofErr w:type="gramEnd"/>
+      <w:r>
+        <w:rPr>
+          <w:rStyle w:val="lev"/>
+          <w:rFonts w:ascii="Segoe UI" w:hAnsi="Segoe UI" w:cs="Segoe UI"/>
+          <w:color w:val="0D0D0D"/>
+          <w:bdr w:val="single" w:sz="2" w:space="0" w:color="E3E3E3" w:frame="1"/>
+          <w:shd w:val="clear" w:color="auto" w:fill="FFFFFF"/>
+        </w:rPr>
+        <w:t>)</w:t>
       </w:r>
       <w:r>
         <w:rPr>
@@ -4815,6 +4927,7 @@
         </w:rPr>
       </w:pPr>
       <w:proofErr w:type="spellStart"/>
+      <w:proofErr w:type="gramStart"/>
       <w:r>
         <w:rPr>
           <w:rStyle w:val="lev"/>
@@ -4834,7 +4947,18 @@
           <w:bdr w:val="single" w:sz="2" w:space="0" w:color="E3E3E3" w:frame="1"/>
           <w:shd w:val="clear" w:color="auto" w:fill="FFFFFF"/>
         </w:rPr>
-        <w:t xml:space="preserve">(String </w:t>
+        <w:t>(</w:t>
+      </w:r>
+      <w:proofErr w:type="gramEnd"/>
+      <w:r>
+        <w:rPr>
+          <w:rStyle w:val="lev"/>
+          <w:rFonts w:ascii="Segoe UI" w:hAnsi="Segoe UI" w:cs="Segoe UI"/>
+          <w:color w:val="0D0D0D"/>
+          <w:bdr w:val="single" w:sz="2" w:space="0" w:color="E3E3E3" w:frame="1"/>
+          <w:shd w:val="clear" w:color="auto" w:fill="FFFFFF"/>
+        </w:rPr>
+        <w:t xml:space="preserve">String </w:t>
       </w:r>
       <w:proofErr w:type="spellStart"/>
       <w:r>
@@ -4931,6 +5055,7 @@
         </w:rPr>
       </w:pPr>
       <w:proofErr w:type="spellStart"/>
+      <w:proofErr w:type="gramStart"/>
       <w:r>
         <w:rPr>
           <w:rStyle w:val="lev"/>
@@ -4950,7 +5075,18 @@
           <w:bdr w:val="single" w:sz="2" w:space="0" w:color="E3E3E3" w:frame="1"/>
           <w:shd w:val="clear" w:color="auto" w:fill="FFFFFF"/>
         </w:rPr>
-        <w:t xml:space="preserve">(String </w:t>
+        <w:t>(</w:t>
+      </w:r>
+      <w:proofErr w:type="gramEnd"/>
+      <w:r>
+        <w:rPr>
+          <w:rStyle w:val="lev"/>
+          <w:rFonts w:ascii="Segoe UI" w:hAnsi="Segoe UI" w:cs="Segoe UI"/>
+          <w:color w:val="0D0D0D"/>
+          <w:bdr w:val="single" w:sz="2" w:space="0" w:color="E3E3E3" w:frame="1"/>
+          <w:shd w:val="clear" w:color="auto" w:fill="FFFFFF"/>
+        </w:rPr>
+        <w:t xml:space="preserve">String </w:t>
       </w:r>
       <w:proofErr w:type="spellStart"/>
       <w:r>
@@ -5507,6 +5643,7 @@
         </w:rPr>
         <w:t xml:space="preserve">Dans cet exemple, </w:t>
       </w:r>
+      <w:proofErr w:type="gramStart"/>
       <w:r>
         <w:rPr>
           <w:rStyle w:val="CodeHTML"/>
@@ -5527,7 +5664,16 @@
           <w:color w:val="0D0D0D"/>
           <w:shd w:val="clear" w:color="auto" w:fill="FFFFFF"/>
         </w:rPr>
-        <w:t xml:space="preserve"> est une classe qui définit des propriétés (</w:t>
+        <w:t xml:space="preserve"> est</w:t>
+      </w:r>
+      <w:proofErr w:type="gramEnd"/>
+      <w:r>
+        <w:rPr>
+          <w:rFonts w:ascii="Segoe UI" w:hAnsi="Segoe UI" w:cs="Segoe UI"/>
+          <w:color w:val="0D0D0D"/>
+          <w:shd w:val="clear" w:color="auto" w:fill="FFFFFF"/>
+        </w:rPr>
+        <w:t xml:space="preserve"> une classe qui définit des propriétés (</w:t>
       </w:r>
       <w:r>
         <w:rPr>
@@ -6736,6 +6882,7 @@
         </w:rPr>
       </w:pPr>
       <w:proofErr w:type="spellStart"/>
+      <w:proofErr w:type="gramStart"/>
       <w:r>
         <w:rPr>
           <w:rFonts w:ascii="Ubuntu Mono" w:eastAsia="Times New Roman" w:hAnsi="Ubuntu Mono" w:cs="Courier New"/>
@@ -6750,6 +6897,7 @@
         <w:t>variableStatique</w:t>
       </w:r>
       <w:proofErr w:type="spellEnd"/>
+      <w:proofErr w:type="gramEnd"/>
       <w:r>
         <w:rPr>
           <w:rFonts w:ascii="Segoe UI" w:eastAsia="Times New Roman" w:hAnsi="Segoe UI" w:cs="Segoe UI"/>
@@ -6845,6 +6993,7 @@
         </w:rPr>
       </w:pPr>
       <w:proofErr w:type="spellStart"/>
+      <w:proofErr w:type="gramStart"/>
       <w:r>
         <w:rPr>
           <w:rFonts w:ascii="Ubuntu Mono" w:eastAsia="Times New Roman" w:hAnsi="Ubuntu Mono" w:cs="Courier New"/>
@@ -6859,6 +7008,7 @@
         <w:t>variableInstance</w:t>
       </w:r>
       <w:proofErr w:type="spellEnd"/>
+      <w:proofErr w:type="gramEnd"/>
       <w:r>
         <w:rPr>
           <w:rFonts w:ascii="Segoe UI" w:eastAsia="Times New Roman" w:hAnsi="Segoe UI" w:cs="Segoe UI"/>
@@ -7570,6 +7720,7 @@
         <w:t xml:space="preserve"> est un sous-package de </w:t>
       </w:r>
       <w:proofErr w:type="spellStart"/>
+      <w:proofErr w:type="gramStart"/>
       <w:r>
         <w:rPr>
           <w:rStyle w:val="CodeHTML"/>
@@ -7584,6 +7735,7 @@
         <w:t>com.monentreprise</w:t>
       </w:r>
       <w:proofErr w:type="spellEnd"/>
+      <w:proofErr w:type="gramEnd"/>
       <w:r>
         <w:rPr>
           <w:rFonts w:ascii="Segoe UI" w:hAnsi="Segoe UI" w:cs="Segoe UI"/>
@@ -7810,6 +7962,7 @@
           <w:lang w:eastAsia="fr-FR"/>
         </w:rPr>
       </w:pPr>
+      <w:proofErr w:type="gramStart"/>
       <w:r>
         <w:rPr>
           <w:rFonts w:ascii="Segoe UI" w:eastAsia="Times New Roman" w:hAnsi="Segoe UI" w:cs="Segoe UI"/>
@@ -7823,6 +7976,7 @@
         </w:rPr>
         <w:t>public</w:t>
       </w:r>
+      <w:proofErr w:type="gramEnd"/>
       <w:r>
         <w:rPr>
           <w:rFonts w:ascii="Segoe UI" w:eastAsia="Times New Roman" w:hAnsi="Segoe UI" w:cs="Segoe UI"/>
@@ -7998,6 +8152,7 @@
         </w:rPr>
       </w:pPr>
       <w:proofErr w:type="spellStart"/>
+      <w:proofErr w:type="gramStart"/>
       <w:r>
         <w:rPr>
           <w:rFonts w:ascii="Segoe UI" w:eastAsia="Times New Roman" w:hAnsi="Segoe UI" w:cs="Segoe UI"/>
@@ -8012,6 +8167,7 @@
         <w:t>private</w:t>
       </w:r>
       <w:proofErr w:type="spellEnd"/>
+      <w:proofErr w:type="gramEnd"/>
       <w:r>
         <w:rPr>
           <w:rFonts w:ascii="Segoe UI" w:eastAsia="Times New Roman" w:hAnsi="Segoe UI" w:cs="Segoe UI"/>
@@ -8221,6 +8377,7 @@
         </w:rPr>
       </w:pPr>
       <w:proofErr w:type="spellStart"/>
+      <w:proofErr w:type="gramStart"/>
       <w:r>
         <w:rPr>
           <w:rFonts w:ascii="Segoe UI" w:eastAsia="Times New Roman" w:hAnsi="Segoe UI" w:cs="Segoe UI"/>
@@ -8235,6 +8392,7 @@
         <w:t>protected</w:t>
       </w:r>
       <w:proofErr w:type="spellEnd"/>
+      <w:proofErr w:type="gramEnd"/>
       <w:r>
         <w:rPr>
           <w:rFonts w:ascii="Segoe UI" w:eastAsia="Times New Roman" w:hAnsi="Segoe UI" w:cs="Segoe UI"/>
@@ -8477,6 +8635,7 @@
           <w:lang w:eastAsia="fr-FR"/>
         </w:rPr>
       </w:pPr>
+      <w:proofErr w:type="gramStart"/>
       <w:r>
         <w:rPr>
           <w:rFonts w:ascii="Ubuntu Mono" w:eastAsia="Times New Roman" w:hAnsi="Ubuntu Mono" w:cs="Courier New"/>
@@ -8490,6 +8649,7 @@
         </w:rPr>
         <w:t>public</w:t>
       </w:r>
+      <w:proofErr w:type="gramEnd"/>
       <w:r>
         <w:rPr>
           <w:rFonts w:ascii="Segoe UI" w:eastAsia="Times New Roman" w:hAnsi="Segoe UI" w:cs="Segoe UI"/>
@@ -8524,6 +8684,7 @@
         </w:rPr>
       </w:pPr>
       <w:proofErr w:type="spellStart"/>
+      <w:proofErr w:type="gramStart"/>
       <w:r>
         <w:rPr>
           <w:rFonts w:ascii="Ubuntu Mono" w:eastAsia="Times New Roman" w:hAnsi="Ubuntu Mono" w:cs="Courier New"/>
@@ -8538,6 +8699,7 @@
         <w:t>private</w:t>
       </w:r>
       <w:proofErr w:type="spellEnd"/>
+      <w:proofErr w:type="gramEnd"/>
       <w:r>
         <w:rPr>
           <w:rFonts w:ascii="Segoe UI" w:eastAsia="Times New Roman" w:hAnsi="Segoe UI" w:cs="Segoe UI"/>
@@ -8572,6 +8734,7 @@
         </w:rPr>
       </w:pPr>
       <w:proofErr w:type="spellStart"/>
+      <w:proofErr w:type="gramStart"/>
       <w:r>
         <w:rPr>
           <w:rFonts w:ascii="Ubuntu Mono" w:eastAsia="Times New Roman" w:hAnsi="Ubuntu Mono" w:cs="Courier New"/>
@@ -8586,6 +8749,7 @@
         <w:t>protected</w:t>
       </w:r>
       <w:proofErr w:type="spellEnd"/>
+      <w:proofErr w:type="gramEnd"/>
       <w:r>
         <w:rPr>
           <w:rFonts w:ascii="Segoe UI" w:eastAsia="Times New Roman" w:hAnsi="Segoe UI" w:cs="Segoe UI"/>
@@ -9022,6 +9186,7 @@
         </w:rPr>
       </w:pPr>
       <w:proofErr w:type="spellStart"/>
+      <w:proofErr w:type="gramStart"/>
       <w:r>
         <w:rPr>
           <w:rFonts w:ascii="Segoe UI" w:eastAsia="Times New Roman" w:hAnsi="Segoe UI" w:cs="Segoe UI"/>
@@ -9037,6 +9202,7 @@
         <w:t>try</w:t>
       </w:r>
       <w:proofErr w:type="spellEnd"/>
+      <w:proofErr w:type="gramEnd"/>
       <w:r>
         <w:rPr>
           <w:rFonts w:ascii="Segoe UI" w:eastAsia="Times New Roman" w:hAnsi="Segoe UI" w:cs="Segoe UI"/>
@@ -9132,6 +9298,7 @@
         </w:rPr>
       </w:pPr>
       <w:proofErr w:type="spellStart"/>
+      <w:proofErr w:type="gramStart"/>
       <w:r>
         <w:rPr>
           <w:rFonts w:ascii="Segoe UI" w:eastAsia="Times New Roman" w:hAnsi="Segoe UI" w:cs="Segoe UI"/>
@@ -9146,6 +9313,7 @@
         <w:t>finally</w:t>
       </w:r>
       <w:proofErr w:type="spellEnd"/>
+      <w:proofErr w:type="gramEnd"/>
       <w:r>
         <w:rPr>
           <w:rFonts w:ascii="Segoe UI" w:eastAsia="Times New Roman" w:hAnsi="Segoe UI" w:cs="Segoe UI"/>
@@ -9205,6 +9373,7 @@
         </w:rPr>
       </w:pPr>
       <w:proofErr w:type="spellStart"/>
+      <w:proofErr w:type="gramStart"/>
       <w:r>
         <w:rPr>
           <w:rFonts w:ascii="Segoe UI" w:eastAsia="Times New Roman" w:hAnsi="Segoe UI" w:cs="Segoe UI"/>
@@ -9219,6 +9388,7 @@
         <w:t>throws</w:t>
       </w:r>
       <w:proofErr w:type="spellEnd"/>
+      <w:proofErr w:type="gramEnd"/>
       <w:r>
         <w:rPr>
           <w:rFonts w:ascii="Segoe UI" w:eastAsia="Times New Roman" w:hAnsi="Segoe UI" w:cs="Segoe UI"/>
@@ -9420,6 +9590,1704 @@
     <w:p>
       <w:pPr>
         <w:rPr>
+          <w:rFonts w:ascii="Segoe UI" w:hAnsi="Segoe UI" w:cs="Segoe UI"/>
+          <w:color w:val="0D0D0D"/>
+          <w:shd w:val="clear" w:color="auto" w:fill="FFFFFF"/>
+        </w:rPr>
+      </w:pPr>
+      <w:r>
+        <w:rPr>
+          <w:rFonts w:ascii="Segoe UI" w:hAnsi="Segoe UI" w:cs="Segoe UI"/>
+          <w:color w:val="0D0D0D"/>
+          <w:shd w:val="clear" w:color="auto" w:fill="FFFFFF"/>
+        </w:rPr>
+        <w:t xml:space="preserve">Dans cet exemple, nous utilisons un bloc </w:t>
+      </w:r>
+      <w:proofErr w:type="spellStart"/>
+      <w:r>
+        <w:rPr>
+          <w:rStyle w:val="CodeHTML"/>
+          <w:rFonts w:ascii="Ubuntu Mono" w:eastAsiaTheme="majorEastAsia" w:hAnsi="Ubuntu Mono"/>
+          <w:b/>
+          <w:bCs/>
+          <w:color w:val="0D0D0D"/>
+          <w:sz w:val="21"/>
+          <w:szCs w:val="21"/>
+          <w:bdr w:val="single" w:sz="2" w:space="0" w:color="E3E3E3" w:frame="1"/>
+          <w:shd w:val="clear" w:color="auto" w:fill="FFFFFF"/>
+        </w:rPr>
+        <w:t>try</w:t>
+      </w:r>
+      <w:proofErr w:type="spellEnd"/>
+      <w:r>
+        <w:rPr>
+          <w:rStyle w:val="CodeHTML"/>
+          <w:rFonts w:ascii="Ubuntu Mono" w:eastAsiaTheme="majorEastAsia" w:hAnsi="Ubuntu Mono"/>
+          <w:b/>
+          <w:bCs/>
+          <w:color w:val="0D0D0D"/>
+          <w:sz w:val="21"/>
+          <w:szCs w:val="21"/>
+          <w:bdr w:val="single" w:sz="2" w:space="0" w:color="E3E3E3" w:frame="1"/>
+          <w:shd w:val="clear" w:color="auto" w:fill="FFFFFF"/>
+        </w:rPr>
+        <w:t>-catch</w:t>
+      </w:r>
+      <w:r>
+        <w:rPr>
+          <w:rFonts w:ascii="Segoe UI" w:hAnsi="Segoe UI" w:cs="Segoe UI"/>
+          <w:color w:val="0D0D0D"/>
+          <w:shd w:val="clear" w:color="auto" w:fill="FFFFFF"/>
+        </w:rPr>
+        <w:t xml:space="preserve"> pour gérer l'exception </w:t>
+      </w:r>
+      <w:proofErr w:type="spellStart"/>
+      <w:r>
+        <w:rPr>
+          <w:rStyle w:val="CodeHTML"/>
+          <w:rFonts w:ascii="Ubuntu Mono" w:eastAsiaTheme="majorEastAsia" w:hAnsi="Ubuntu Mono"/>
+          <w:b/>
+          <w:bCs/>
+          <w:color w:val="0D0D0D"/>
+          <w:sz w:val="21"/>
+          <w:szCs w:val="21"/>
+          <w:bdr w:val="single" w:sz="2" w:space="0" w:color="E3E3E3" w:frame="1"/>
+          <w:shd w:val="clear" w:color="auto" w:fill="FFFFFF"/>
+        </w:rPr>
+        <w:t>ArithmeticException</w:t>
+      </w:r>
+      <w:proofErr w:type="spellEnd"/>
+      <w:r>
+        <w:rPr>
+          <w:rFonts w:ascii="Segoe UI" w:hAnsi="Segoe UI" w:cs="Segoe UI"/>
+          <w:color w:val="0D0D0D"/>
+          <w:shd w:val="clear" w:color="auto" w:fill="FFFFFF"/>
+        </w:rPr>
+        <w:t xml:space="preserve"> qui peut être générée si l'utilisateur entre 0 comme nombre. Si une autre exception se produit, elle sera capturée par le bloc </w:t>
+      </w:r>
+      <w:r>
+        <w:rPr>
+          <w:rStyle w:val="CodeHTML"/>
+          <w:rFonts w:ascii="Ubuntu Mono" w:eastAsiaTheme="majorEastAsia" w:hAnsi="Ubuntu Mono"/>
+          <w:b/>
+          <w:bCs/>
+          <w:color w:val="0D0D0D"/>
+          <w:sz w:val="21"/>
+          <w:szCs w:val="21"/>
+          <w:bdr w:val="single" w:sz="2" w:space="0" w:color="E3E3E3" w:frame="1"/>
+          <w:shd w:val="clear" w:color="auto" w:fill="FFFFFF"/>
+        </w:rPr>
+        <w:t>catch (Exception e)</w:t>
+      </w:r>
+      <w:r>
+        <w:rPr>
+          <w:rFonts w:ascii="Segoe UI" w:hAnsi="Segoe UI" w:cs="Segoe UI"/>
+          <w:color w:val="0D0D0D"/>
+          <w:shd w:val="clear" w:color="auto" w:fill="FFFFFF"/>
+        </w:rPr>
+        <w:t xml:space="preserve">. Le bloc </w:t>
+      </w:r>
+      <w:proofErr w:type="spellStart"/>
+      <w:r>
+        <w:rPr>
+          <w:rStyle w:val="CodeHTML"/>
+          <w:rFonts w:ascii="Ubuntu Mono" w:eastAsiaTheme="majorEastAsia" w:hAnsi="Ubuntu Mono"/>
+          <w:b/>
+          <w:bCs/>
+          <w:color w:val="0D0D0D"/>
+          <w:sz w:val="21"/>
+          <w:szCs w:val="21"/>
+          <w:bdr w:val="single" w:sz="2" w:space="0" w:color="E3E3E3" w:frame="1"/>
+          <w:shd w:val="clear" w:color="auto" w:fill="FFFFFF"/>
+        </w:rPr>
+        <w:lastRenderedPageBreak/>
+        <w:t>finally</w:t>
+      </w:r>
+      <w:proofErr w:type="spellEnd"/>
+      <w:r>
+        <w:rPr>
+          <w:rFonts w:ascii="Segoe UI" w:hAnsi="Segoe UI" w:cs="Segoe UI"/>
+          <w:color w:val="0D0D0D"/>
+          <w:shd w:val="clear" w:color="auto" w:fill="FFFFFF"/>
+        </w:rPr>
+        <w:t xml:space="preserve"> est utilisé pour garantir que le scanner est fermé correctement, qu'une exception se produise ou non.</w:t>
+      </w:r>
+    </w:p>
+    <w:p>
+      <w:pPr>
+        <w:rPr>
+          <w:rFonts w:ascii="Segoe UI" w:hAnsi="Segoe UI" w:cs="Segoe UI"/>
+          <w:color w:val="0D0D0D"/>
+          <w:shd w:val="clear" w:color="auto" w:fill="FFFFFF"/>
+        </w:rPr>
+      </w:pPr>
+    </w:p>
+    <w:p>
+      <w:pPr>
+        <w:pStyle w:val="NormalWeb"/>
+        <w:pBdr>
+          <w:top w:val="single" w:sz="2" w:space="0" w:color="E3E3E3"/>
+          <w:left w:val="single" w:sz="2" w:space="0" w:color="E3E3E3"/>
+          <w:bottom w:val="single" w:sz="2" w:space="0" w:color="E3E3E3"/>
+          <w:right w:val="single" w:sz="2" w:space="0" w:color="E3E3E3"/>
+        </w:pBdr>
+        <w:shd w:val="clear" w:color="auto" w:fill="FFFFFF"/>
+        <w:spacing w:before="0" w:beforeAutospacing="0" w:after="300" w:afterAutospacing="0"/>
+        <w:rPr>
+          <w:rFonts w:ascii="Segoe UI" w:hAnsi="Segoe UI" w:cs="Segoe UI"/>
+          <w:color w:val="0D0D0D"/>
+        </w:rPr>
+      </w:pPr>
+      <w:r>
+        <w:rPr>
+          <w:rFonts w:ascii="Segoe UI" w:hAnsi="Segoe UI" w:cs="Segoe UI"/>
+          <w:color w:val="0D0D0D"/>
+        </w:rPr>
+        <w:t xml:space="preserve">En Java, un constructeur peut également lancer des exceptions s'il rencontre des conditions qui nécessitent une gestion d'erreur spécifique. Pour cela, vous pouvez simplement utiliser le mot-clé </w:t>
+      </w:r>
+      <w:proofErr w:type="spellStart"/>
+      <w:r>
+        <w:rPr>
+          <w:rStyle w:val="CodeHTML"/>
+          <w:rFonts w:ascii="Ubuntu Mono" w:eastAsiaTheme="majorEastAsia" w:hAnsi="Ubuntu Mono"/>
+          <w:b/>
+          <w:bCs/>
+          <w:color w:val="0D0D0D"/>
+          <w:sz w:val="21"/>
+          <w:szCs w:val="21"/>
+          <w:bdr w:val="single" w:sz="2" w:space="0" w:color="E3E3E3" w:frame="1"/>
+        </w:rPr>
+        <w:t>throws</w:t>
+      </w:r>
+      <w:proofErr w:type="spellEnd"/>
+      <w:r>
+        <w:rPr>
+          <w:rFonts w:ascii="Segoe UI" w:hAnsi="Segoe UI" w:cs="Segoe UI"/>
+          <w:color w:val="0D0D0D"/>
+        </w:rPr>
+        <w:t xml:space="preserve"> dans la déclaration du constructeur pour indiquer que le constructeur peut lancer une exception particulière.</w:t>
+      </w:r>
+    </w:p>
+    <w:p>
+      <w:pPr>
+        <w:pStyle w:val="NormalWeb"/>
+        <w:pBdr>
+          <w:top w:val="single" w:sz="2" w:space="0" w:color="E3E3E3"/>
+          <w:left w:val="single" w:sz="2" w:space="0" w:color="E3E3E3"/>
+          <w:bottom w:val="single" w:sz="2" w:space="0" w:color="E3E3E3"/>
+          <w:right w:val="single" w:sz="2" w:space="0" w:color="E3E3E3"/>
+        </w:pBdr>
+        <w:shd w:val="clear" w:color="auto" w:fill="FFFFFF"/>
+        <w:spacing w:before="300" w:beforeAutospacing="0" w:after="300" w:afterAutospacing="0"/>
+        <w:rPr>
+          <w:rFonts w:ascii="Segoe UI" w:hAnsi="Segoe UI" w:cs="Segoe UI"/>
+          <w:color w:val="0D0D0D"/>
+        </w:rPr>
+      </w:pPr>
+      <w:r>
+        <w:rPr>
+          <w:rFonts w:ascii="Segoe UI" w:hAnsi="Segoe UI" w:cs="Segoe UI"/>
+          <w:color w:val="0D0D0D"/>
+        </w:rPr>
+        <w:t>Voici un exemple de classe avec un constructeur qui lance une exception :</w:t>
+      </w:r>
+    </w:p>
+    <w:p>
+      <w:pPr>
+        <w:rPr>
+          <w:rFonts w:ascii="Segoe UI" w:hAnsi="Segoe UI" w:cs="Segoe UI"/>
+          <w:color w:val="0D0D0D"/>
+          <w:shd w:val="clear" w:color="auto" w:fill="FFFFFF"/>
+        </w:rPr>
+      </w:pPr>
+      <w:r>
+        <w:rPr>
+          <w:rFonts w:ascii="Segoe UI" w:hAnsi="Segoe UI" w:cs="Segoe UI"/>
+          <w:color w:val="0D0D0D"/>
+          <w:shd w:val="clear" w:color="auto" w:fill="FFFFFF"/>
+        </w:rPr>
+        <w:drawing>
+          <wp:inline distT="0" distB="0" distL="0" distR="0" wp14:anchorId="66D10911" wp14:editId="2FE53F2E">
+            <wp:extent cx="5760720" cy="4730115"/>
+            <wp:effectExtent l="0" t="0" r="0" b="0"/>
+            <wp:docPr id="1686601759" name="Image 1" descr="Une image contenant texte, capture d’écran, logiciel&#10;&#10;Description générée automatiquement"/>
+            <wp:cNvGraphicFramePr>
+              <a:graphicFrameLocks xmlns:a="http://schemas.openxmlformats.org/drawingml/2006/main" noChangeAspect="1"/>
+            </wp:cNvGraphicFramePr>
+            <a:graphic xmlns:a="http://schemas.openxmlformats.org/drawingml/2006/main">
+              <a:graphicData uri="http://schemas.openxmlformats.org/drawingml/2006/picture">
+                <pic:pic xmlns:pic="http://schemas.openxmlformats.org/drawingml/2006/picture">
+                  <pic:nvPicPr>
+                    <pic:cNvPr id="1686601759" name="Image 1" descr="Une image contenant texte, capture d’écran, logiciel&#10;&#10;Description générée automatiquement"/>
+                    <pic:cNvPicPr/>
+                  </pic:nvPicPr>
+                  <pic:blipFill>
+                    <a:blip r:embed="rId37"/>
+                    <a:stretch>
+                      <a:fillRect/>
+                    </a:stretch>
+                  </pic:blipFill>
+                  <pic:spPr>
+                    <a:xfrm>
+                      <a:off x="0" y="0"/>
+                      <a:ext cx="5760720" cy="4730115"/>
+                    </a:xfrm>
+                    <a:prstGeom prst="rect">
+                      <a:avLst/>
+                    </a:prstGeom>
+                  </pic:spPr>
+                </pic:pic>
+              </a:graphicData>
+            </a:graphic>
+          </wp:inline>
+        </w:drawing>
+      </w:r>
+    </w:p>
+    <w:p>
+      <w:pPr>
+        <w:rPr>
+          <w:rFonts w:ascii="Segoe UI" w:hAnsi="Segoe UI" w:cs="Segoe UI"/>
+          <w:color w:val="0D0D0D"/>
+          <w:shd w:val="clear" w:color="auto" w:fill="FFFFFF"/>
+        </w:rPr>
+      </w:pPr>
+      <w:r>
+        <w:rPr>
+          <w:rFonts w:ascii="Segoe UI" w:hAnsi="Segoe UI" w:cs="Segoe UI"/>
+          <w:color w:val="0D0D0D"/>
+          <w:shd w:val="clear" w:color="auto" w:fill="FFFFFF"/>
+        </w:rPr>
+        <w:t xml:space="preserve">Dans cet exemple, le constructeur de </w:t>
+      </w:r>
+      <w:proofErr w:type="spellStart"/>
+      <w:r>
+        <w:rPr>
+          <w:rStyle w:val="CodeHTML"/>
+          <w:rFonts w:ascii="Ubuntu Mono" w:eastAsiaTheme="majorEastAsia" w:hAnsi="Ubuntu Mono"/>
+          <w:b/>
+          <w:bCs/>
+          <w:color w:val="0D0D0D"/>
+          <w:sz w:val="21"/>
+          <w:szCs w:val="21"/>
+          <w:bdr w:val="single" w:sz="2" w:space="0" w:color="E3E3E3" w:frame="1"/>
+          <w:shd w:val="clear" w:color="auto" w:fill="FFFFFF"/>
+        </w:rPr>
+        <w:t>MaClasse</w:t>
+      </w:r>
+      <w:proofErr w:type="spellEnd"/>
+      <w:r>
+        <w:rPr>
+          <w:rFonts w:ascii="Segoe UI" w:hAnsi="Segoe UI" w:cs="Segoe UI"/>
+          <w:color w:val="0D0D0D"/>
+          <w:shd w:val="clear" w:color="auto" w:fill="FFFFFF"/>
+        </w:rPr>
+        <w:t xml:space="preserve"> vérifie si le fichier spécifié existe en utilisant la méthode </w:t>
+      </w:r>
+      <w:proofErr w:type="spellStart"/>
+      <w:r>
+        <w:rPr>
+          <w:rStyle w:val="CodeHTML"/>
+          <w:rFonts w:ascii="Ubuntu Mono" w:eastAsiaTheme="majorEastAsia" w:hAnsi="Ubuntu Mono"/>
+          <w:b/>
+          <w:bCs/>
+          <w:color w:val="0D0D0D"/>
+          <w:sz w:val="21"/>
+          <w:szCs w:val="21"/>
+          <w:bdr w:val="single" w:sz="2" w:space="0" w:color="E3E3E3" w:frame="1"/>
+          <w:shd w:val="clear" w:color="auto" w:fill="FFFFFF"/>
+        </w:rPr>
+        <w:t>fichierExiste</w:t>
+      </w:r>
+      <w:proofErr w:type="spellEnd"/>
+      <w:r>
+        <w:rPr>
+          <w:rFonts w:ascii="Segoe UI" w:hAnsi="Segoe UI" w:cs="Segoe UI"/>
+          <w:color w:val="0D0D0D"/>
+          <w:shd w:val="clear" w:color="auto" w:fill="FFFFFF"/>
+        </w:rPr>
+        <w:t xml:space="preserve">. Si le fichier n'existe pas, il lance une exception </w:t>
+      </w:r>
+      <w:proofErr w:type="spellStart"/>
+      <w:r>
+        <w:rPr>
+          <w:rStyle w:val="CodeHTML"/>
+          <w:rFonts w:ascii="Ubuntu Mono" w:eastAsiaTheme="majorEastAsia" w:hAnsi="Ubuntu Mono"/>
+          <w:b/>
+          <w:bCs/>
+          <w:color w:val="0D0D0D"/>
+          <w:sz w:val="21"/>
+          <w:szCs w:val="21"/>
+          <w:bdr w:val="single" w:sz="2" w:space="0" w:color="E3E3E3" w:frame="1"/>
+          <w:shd w:val="clear" w:color="auto" w:fill="FFFFFF"/>
+        </w:rPr>
+        <w:t>FileNotFoundException</w:t>
+      </w:r>
+      <w:proofErr w:type="spellEnd"/>
+      <w:r>
+        <w:rPr>
+          <w:rFonts w:ascii="Segoe UI" w:hAnsi="Segoe UI" w:cs="Segoe UI"/>
+          <w:color w:val="0D0D0D"/>
+          <w:shd w:val="clear" w:color="auto" w:fill="FFFFFF"/>
+        </w:rPr>
+        <w:t xml:space="preserve">. Pour indiquer que ce constructeur peut lancer cette exception, nous utilisons </w:t>
+      </w:r>
+      <w:proofErr w:type="spellStart"/>
+      <w:r>
+        <w:rPr>
+          <w:rStyle w:val="CodeHTML"/>
+          <w:rFonts w:ascii="Ubuntu Mono" w:eastAsiaTheme="majorEastAsia" w:hAnsi="Ubuntu Mono"/>
+          <w:b/>
+          <w:bCs/>
+          <w:color w:val="0D0D0D"/>
+          <w:sz w:val="21"/>
+          <w:szCs w:val="21"/>
+          <w:bdr w:val="single" w:sz="2" w:space="0" w:color="E3E3E3" w:frame="1"/>
+          <w:shd w:val="clear" w:color="auto" w:fill="FFFFFF"/>
+        </w:rPr>
+        <w:t>throws</w:t>
+      </w:r>
+      <w:proofErr w:type="spellEnd"/>
+      <w:r>
+        <w:rPr>
+          <w:rStyle w:val="CodeHTML"/>
+          <w:rFonts w:ascii="Ubuntu Mono" w:eastAsiaTheme="majorEastAsia" w:hAnsi="Ubuntu Mono"/>
+          <w:b/>
+          <w:bCs/>
+          <w:color w:val="0D0D0D"/>
+          <w:sz w:val="21"/>
+          <w:szCs w:val="21"/>
+          <w:bdr w:val="single" w:sz="2" w:space="0" w:color="E3E3E3" w:frame="1"/>
+          <w:shd w:val="clear" w:color="auto" w:fill="FFFFFF"/>
+        </w:rPr>
+        <w:t xml:space="preserve"> </w:t>
+      </w:r>
+      <w:proofErr w:type="spellStart"/>
+      <w:r>
+        <w:rPr>
+          <w:rStyle w:val="CodeHTML"/>
+          <w:rFonts w:ascii="Ubuntu Mono" w:eastAsiaTheme="majorEastAsia" w:hAnsi="Ubuntu Mono"/>
+          <w:b/>
+          <w:bCs/>
+          <w:color w:val="0D0D0D"/>
+          <w:sz w:val="21"/>
+          <w:szCs w:val="21"/>
+          <w:bdr w:val="single" w:sz="2" w:space="0" w:color="E3E3E3" w:frame="1"/>
+          <w:shd w:val="clear" w:color="auto" w:fill="FFFFFF"/>
+        </w:rPr>
+        <w:t>FileNotFoundException</w:t>
+      </w:r>
+      <w:proofErr w:type="spellEnd"/>
+      <w:r>
+        <w:rPr>
+          <w:rFonts w:ascii="Segoe UI" w:hAnsi="Segoe UI" w:cs="Segoe UI"/>
+          <w:color w:val="0D0D0D"/>
+          <w:shd w:val="clear" w:color="auto" w:fill="FFFFFF"/>
+        </w:rPr>
+        <w:t xml:space="preserve"> dans la déclaration du constructeur. Cela signifie que tout code appelant ce constructeur devra gérer cette exception ou la transmettre à son tour à un niveau supérieur.</w:t>
+      </w:r>
+    </w:p>
+    <w:p>
+      <w:pPr>
+        <w:rPr>
+          <w:rFonts w:ascii="Segoe UI" w:hAnsi="Segoe UI" w:cs="Segoe UI"/>
+          <w:color w:val="0D0D0D"/>
+          <w:shd w:val="clear" w:color="auto" w:fill="FFFFFF"/>
+        </w:rPr>
+      </w:pPr>
+    </w:p>
+    <w:p>
+      <w:pPr>
+        <w:pStyle w:val="Paragraphedeliste"/>
+        <w:numPr>
+          <w:ilvl w:val="2"/>
+          <w:numId w:val="15"/>
+        </w:numPr>
+        <w:rPr>
+          <w:b/>
+          <w:bCs/>
+          <w:color w:val="00B050"/>
+          <w:sz w:val="48"/>
+          <w:szCs w:val="48"/>
+        </w:rPr>
+      </w:pPr>
+      <w:r>
+        <w:rPr>
+          <w:b/>
+          <w:bCs/>
+          <w:color w:val="00B050"/>
+          <w:sz w:val="48"/>
+          <w:szCs w:val="48"/>
+        </w:rPr>
+        <w:lastRenderedPageBreak/>
+        <w:t>Héritage</w:t>
+      </w:r>
+    </w:p>
+    <w:p>
+      <w:pPr>
+        <w:rPr>
+          <w:rFonts w:ascii="Segoe UI" w:hAnsi="Segoe UI" w:cs="Segoe UI"/>
+          <w:color w:val="0D0D0D"/>
+          <w:shd w:val="clear" w:color="auto" w:fill="FFFFFF"/>
+        </w:rPr>
+      </w:pPr>
+      <w:r>
+        <w:rPr>
+          <w:rFonts w:ascii="Segoe UI" w:hAnsi="Segoe UI" w:cs="Segoe UI"/>
+          <w:color w:val="0D0D0D"/>
+          <w:shd w:val="clear" w:color="auto" w:fill="FFFFFF"/>
+        </w:rPr>
+        <w:t>L'héritage en Java est un mécanisme qui permet à une classe d'hériter des propriétés et des comportements d'une autre classe appelée classe parent ou superclasse. Voici quelques points clés à retenir sur l'héritage en Java :</w:t>
+      </w:r>
+    </w:p>
+    <w:p>
+      <w:pPr>
+        <w:pStyle w:val="NormalWeb"/>
+        <w:numPr>
+          <w:ilvl w:val="0"/>
+          <w:numId w:val="27"/>
+        </w:numPr>
+        <w:pBdr>
+          <w:top w:val="single" w:sz="2" w:space="0" w:color="E3E3E3"/>
+          <w:left w:val="single" w:sz="2" w:space="5" w:color="E3E3E3"/>
+          <w:bottom w:val="single" w:sz="2" w:space="0" w:color="E3E3E3"/>
+          <w:right w:val="single" w:sz="2" w:space="0" w:color="E3E3E3"/>
+        </w:pBdr>
+        <w:shd w:val="clear" w:color="auto" w:fill="FFFFFF"/>
+        <w:spacing w:before="0" w:beforeAutospacing="0" w:after="0" w:afterAutospacing="0"/>
+        <w:rPr>
+          <w:rFonts w:ascii="Segoe UI" w:hAnsi="Segoe UI" w:cs="Segoe UI"/>
+          <w:color w:val="0D0D0D"/>
+        </w:rPr>
+      </w:pPr>
+      <w:r>
+        <w:rPr>
+          <w:rStyle w:val="lev"/>
+          <w:rFonts w:ascii="Segoe UI" w:eastAsiaTheme="majorEastAsia" w:hAnsi="Segoe UI" w:cs="Segoe UI"/>
+          <w:color w:val="0D0D0D"/>
+          <w:bdr w:val="single" w:sz="2" w:space="0" w:color="E3E3E3" w:frame="1"/>
+        </w:rPr>
+        <w:t>Classe parent et classe enfant</w:t>
+      </w:r>
+      <w:r>
+        <w:rPr>
+          <w:rFonts w:ascii="Segoe UI" w:hAnsi="Segoe UI" w:cs="Segoe UI"/>
+          <w:color w:val="0D0D0D"/>
+        </w:rPr>
+        <w:t xml:space="preserve"> : Dans l'héritage, une classe peut être définie comme étant une extension d'une autre classe. La classe dont une autre classe hérite </w:t>
+      </w:r>
+      <w:proofErr w:type="gramStart"/>
+      <w:r>
+        <w:rPr>
+          <w:rFonts w:ascii="Segoe UI" w:hAnsi="Segoe UI" w:cs="Segoe UI"/>
+          <w:color w:val="0D0D0D"/>
+        </w:rPr>
+        <w:t>est</w:t>
+      </w:r>
+      <w:proofErr w:type="gramEnd"/>
+      <w:r>
+        <w:rPr>
+          <w:rFonts w:ascii="Segoe UI" w:hAnsi="Segoe UI" w:cs="Segoe UI"/>
+          <w:color w:val="0D0D0D"/>
+        </w:rPr>
+        <w:t xml:space="preserve"> appelée classe parent, superclasse ou classe de base, tandis que la classe qui hérite est appelée classe enfant, sous-classe ou classe dérivée.</w:t>
+      </w:r>
+    </w:p>
+    <w:p>
+      <w:pPr>
+        <w:pStyle w:val="NormalWeb"/>
+        <w:numPr>
+          <w:ilvl w:val="0"/>
+          <w:numId w:val="27"/>
+        </w:numPr>
+        <w:pBdr>
+          <w:top w:val="single" w:sz="2" w:space="0" w:color="E3E3E3"/>
+          <w:left w:val="single" w:sz="2" w:space="5" w:color="E3E3E3"/>
+          <w:bottom w:val="single" w:sz="2" w:space="0" w:color="E3E3E3"/>
+          <w:right w:val="single" w:sz="2" w:space="0" w:color="E3E3E3"/>
+        </w:pBdr>
+        <w:shd w:val="clear" w:color="auto" w:fill="FFFFFF"/>
+        <w:spacing w:before="0" w:beforeAutospacing="0" w:after="0" w:afterAutospacing="0"/>
+        <w:rPr>
+          <w:rFonts w:ascii="Segoe UI" w:hAnsi="Segoe UI" w:cs="Segoe UI"/>
+          <w:color w:val="0D0D0D"/>
+        </w:rPr>
+      </w:pPr>
+      <w:r>
+        <w:rPr>
+          <w:rStyle w:val="lev"/>
+          <w:rFonts w:ascii="Segoe UI" w:eastAsiaTheme="majorEastAsia" w:hAnsi="Segoe UI" w:cs="Segoe UI"/>
+          <w:color w:val="0D0D0D"/>
+          <w:bdr w:val="single" w:sz="2" w:space="0" w:color="E3E3E3" w:frame="1"/>
+        </w:rPr>
+        <w:t>Relation "</w:t>
+      </w:r>
+      <w:proofErr w:type="spellStart"/>
+      <w:r>
+        <w:rPr>
+          <w:rStyle w:val="lev"/>
+          <w:rFonts w:ascii="Segoe UI" w:eastAsiaTheme="majorEastAsia" w:hAnsi="Segoe UI" w:cs="Segoe UI"/>
+          <w:color w:val="0D0D0D"/>
+          <w:bdr w:val="single" w:sz="2" w:space="0" w:color="E3E3E3" w:frame="1"/>
+        </w:rPr>
+        <w:t>est-un</w:t>
+      </w:r>
+      <w:proofErr w:type="spellEnd"/>
+      <w:r>
+        <w:rPr>
+          <w:rStyle w:val="lev"/>
+          <w:rFonts w:ascii="Segoe UI" w:eastAsiaTheme="majorEastAsia" w:hAnsi="Segoe UI" w:cs="Segoe UI"/>
+          <w:color w:val="0D0D0D"/>
+          <w:bdr w:val="single" w:sz="2" w:space="0" w:color="E3E3E3" w:frame="1"/>
+        </w:rPr>
+        <w:t>"</w:t>
+      </w:r>
+      <w:r>
+        <w:rPr>
+          <w:rFonts w:ascii="Segoe UI" w:hAnsi="Segoe UI" w:cs="Segoe UI"/>
+          <w:color w:val="0D0D0D"/>
+        </w:rPr>
+        <w:t xml:space="preserve"> : L'héritage est basé sur la relation "</w:t>
+      </w:r>
+      <w:proofErr w:type="spellStart"/>
+      <w:r>
+        <w:rPr>
+          <w:rFonts w:ascii="Segoe UI" w:hAnsi="Segoe UI" w:cs="Segoe UI"/>
+          <w:color w:val="0D0D0D"/>
+        </w:rPr>
+        <w:t>est-un</w:t>
+      </w:r>
+      <w:proofErr w:type="spellEnd"/>
+      <w:r>
+        <w:rPr>
+          <w:rFonts w:ascii="Segoe UI" w:hAnsi="Segoe UI" w:cs="Segoe UI"/>
+          <w:color w:val="0D0D0D"/>
+        </w:rPr>
+        <w:t xml:space="preserve">". Par exemple, si nous disons qu'une voiture est un véhicule, cela signifie que la classe </w:t>
+      </w:r>
+      <w:r>
+        <w:rPr>
+          <w:rStyle w:val="CodeHTML"/>
+          <w:rFonts w:ascii="Ubuntu Mono" w:eastAsiaTheme="majorEastAsia" w:hAnsi="Ubuntu Mono"/>
+          <w:b/>
+          <w:bCs/>
+          <w:color w:val="0D0D0D"/>
+          <w:sz w:val="21"/>
+          <w:szCs w:val="21"/>
+          <w:bdr w:val="single" w:sz="2" w:space="0" w:color="E3E3E3" w:frame="1"/>
+        </w:rPr>
+        <w:t>Voiture</w:t>
+      </w:r>
+      <w:r>
+        <w:rPr>
+          <w:rFonts w:ascii="Segoe UI" w:hAnsi="Segoe UI" w:cs="Segoe UI"/>
+          <w:color w:val="0D0D0D"/>
+        </w:rPr>
+        <w:t xml:space="preserve"> peut hériter des propriétés et des comportements de la classe </w:t>
+      </w:r>
+      <w:r>
+        <w:rPr>
+          <w:rStyle w:val="CodeHTML"/>
+          <w:rFonts w:ascii="Ubuntu Mono" w:eastAsiaTheme="majorEastAsia" w:hAnsi="Ubuntu Mono"/>
+          <w:b/>
+          <w:bCs/>
+          <w:color w:val="0D0D0D"/>
+          <w:sz w:val="21"/>
+          <w:szCs w:val="21"/>
+          <w:bdr w:val="single" w:sz="2" w:space="0" w:color="E3E3E3" w:frame="1"/>
+        </w:rPr>
+        <w:t>Véhicule</w:t>
+      </w:r>
+      <w:r>
+        <w:rPr>
+          <w:rFonts w:ascii="Segoe UI" w:hAnsi="Segoe UI" w:cs="Segoe UI"/>
+          <w:color w:val="0D0D0D"/>
+        </w:rPr>
+        <w:t>.</w:t>
+      </w:r>
+    </w:p>
+    <w:p>
+      <w:pPr>
+        <w:pStyle w:val="NormalWeb"/>
+        <w:numPr>
+          <w:ilvl w:val="0"/>
+          <w:numId w:val="27"/>
+        </w:numPr>
+        <w:pBdr>
+          <w:top w:val="single" w:sz="2" w:space="0" w:color="E3E3E3"/>
+          <w:left w:val="single" w:sz="2" w:space="5" w:color="E3E3E3"/>
+          <w:bottom w:val="single" w:sz="2" w:space="0" w:color="E3E3E3"/>
+          <w:right w:val="single" w:sz="2" w:space="0" w:color="E3E3E3"/>
+        </w:pBdr>
+        <w:shd w:val="clear" w:color="auto" w:fill="FFFFFF"/>
+        <w:spacing w:before="0" w:beforeAutospacing="0" w:after="0" w:afterAutospacing="0"/>
+        <w:rPr>
+          <w:rFonts w:ascii="Segoe UI" w:hAnsi="Segoe UI" w:cs="Segoe UI"/>
+          <w:color w:val="0D0D0D"/>
+        </w:rPr>
+      </w:pPr>
+      <w:r>
+        <w:rPr>
+          <w:rStyle w:val="lev"/>
+          <w:rFonts w:ascii="Segoe UI" w:eastAsiaTheme="majorEastAsia" w:hAnsi="Segoe UI" w:cs="Segoe UI"/>
+          <w:color w:val="0D0D0D"/>
+          <w:bdr w:val="single" w:sz="2" w:space="0" w:color="E3E3E3" w:frame="1"/>
+        </w:rPr>
+        <w:t xml:space="preserve">Mot-clé </w:t>
+      </w:r>
+      <w:proofErr w:type="spellStart"/>
+      <w:r>
+        <w:rPr>
+          <w:rStyle w:val="CodeHTML"/>
+          <w:rFonts w:ascii="Ubuntu Mono" w:eastAsiaTheme="majorEastAsia" w:hAnsi="Ubuntu Mono"/>
+          <w:b/>
+          <w:bCs/>
+          <w:color w:val="0D0D0D"/>
+          <w:sz w:val="21"/>
+          <w:szCs w:val="21"/>
+          <w:bdr w:val="single" w:sz="2" w:space="0" w:color="E3E3E3" w:frame="1"/>
+        </w:rPr>
+        <w:t>extends</w:t>
+      </w:r>
+      <w:proofErr w:type="spellEnd"/>
+      <w:r>
+        <w:rPr>
+          <w:rFonts w:ascii="Segoe UI" w:hAnsi="Segoe UI" w:cs="Segoe UI"/>
+          <w:color w:val="0D0D0D"/>
+        </w:rPr>
+        <w:t xml:space="preserve"> : En Java, l'héritage est réalisé à l'aide du mot-clé </w:t>
+      </w:r>
+      <w:proofErr w:type="spellStart"/>
+      <w:r>
+        <w:rPr>
+          <w:rStyle w:val="CodeHTML"/>
+          <w:rFonts w:ascii="Ubuntu Mono" w:eastAsiaTheme="majorEastAsia" w:hAnsi="Ubuntu Mono"/>
+          <w:b/>
+          <w:bCs/>
+          <w:color w:val="0D0D0D"/>
+          <w:sz w:val="21"/>
+          <w:szCs w:val="21"/>
+          <w:bdr w:val="single" w:sz="2" w:space="0" w:color="E3E3E3" w:frame="1"/>
+        </w:rPr>
+        <w:t>extends</w:t>
+      </w:r>
+      <w:proofErr w:type="spellEnd"/>
+      <w:r>
+        <w:rPr>
+          <w:rFonts w:ascii="Segoe UI" w:hAnsi="Segoe UI" w:cs="Segoe UI"/>
+          <w:color w:val="0D0D0D"/>
+        </w:rPr>
+        <w:t>. Une classe enfant étend une classe parent en utilisant la syntaxe suivante :</w:t>
+      </w:r>
+    </w:p>
+    <w:p>
+      <w:pPr>
+        <w:rPr>
+          <w:rFonts w:ascii="Segoe UI" w:hAnsi="Segoe UI" w:cs="Segoe UI"/>
+          <w:color w:val="0D0D0D"/>
+          <w:shd w:val="clear" w:color="auto" w:fill="FFFFFF"/>
+        </w:rPr>
+      </w:pPr>
+      <w:r>
+        <w:rPr>
+          <w:rFonts w:ascii="Segoe UI" w:hAnsi="Segoe UI" w:cs="Segoe UI"/>
+          <w:color w:val="0D0D0D"/>
+          <w:shd w:val="clear" w:color="auto" w:fill="FFFFFF"/>
+        </w:rPr>
+        <w:drawing>
+          <wp:inline distT="0" distB="0" distL="0" distR="0" wp14:anchorId="247CBE85" wp14:editId="4A9073CD">
+            <wp:extent cx="5760720" cy="1287780"/>
+            <wp:effectExtent l="0" t="0" r="0" b="0"/>
+            <wp:docPr id="1645190527" name="Image 1" descr="Une image contenant texte, capture d’écran, Police&#10;&#10;Description générée automatiquement"/>
+            <wp:cNvGraphicFramePr>
+              <a:graphicFrameLocks xmlns:a="http://schemas.openxmlformats.org/drawingml/2006/main" noChangeAspect="1"/>
+            </wp:cNvGraphicFramePr>
+            <a:graphic xmlns:a="http://schemas.openxmlformats.org/drawingml/2006/main">
+              <a:graphicData uri="http://schemas.openxmlformats.org/drawingml/2006/picture">
+                <pic:pic xmlns:pic="http://schemas.openxmlformats.org/drawingml/2006/picture">
+                  <pic:nvPicPr>
+                    <pic:cNvPr id="1645190527" name="Image 1" descr="Une image contenant texte, capture d’écran, Police&#10;&#10;Description générée automatiquement"/>
+                    <pic:cNvPicPr/>
+                  </pic:nvPicPr>
+                  <pic:blipFill>
+                    <a:blip r:embed="rId38"/>
+                    <a:stretch>
+                      <a:fillRect/>
+                    </a:stretch>
+                  </pic:blipFill>
+                  <pic:spPr>
+                    <a:xfrm>
+                      <a:off x="0" y="0"/>
+                      <a:ext cx="5760720" cy="1287780"/>
+                    </a:xfrm>
+                    <a:prstGeom prst="rect">
+                      <a:avLst/>
+                    </a:prstGeom>
+                  </pic:spPr>
+                </pic:pic>
+              </a:graphicData>
+            </a:graphic>
+          </wp:inline>
+        </w:drawing>
+      </w:r>
+    </w:p>
+    <w:p>
+      <w:pPr>
+        <w:pStyle w:val="NormalWeb"/>
+        <w:numPr>
+          <w:ilvl w:val="0"/>
+          <w:numId w:val="28"/>
+        </w:numPr>
+        <w:pBdr>
+          <w:top w:val="single" w:sz="2" w:space="0" w:color="E3E3E3"/>
+          <w:left w:val="single" w:sz="2" w:space="5" w:color="E3E3E3"/>
+          <w:bottom w:val="single" w:sz="2" w:space="0" w:color="E3E3E3"/>
+          <w:right w:val="single" w:sz="2" w:space="0" w:color="E3E3E3"/>
+        </w:pBdr>
+        <w:shd w:val="clear" w:color="auto" w:fill="FFFFFF"/>
+        <w:spacing w:before="0" w:beforeAutospacing="0" w:after="0" w:afterAutospacing="0"/>
+        <w:rPr>
+          <w:rFonts w:ascii="Segoe UI" w:hAnsi="Segoe UI" w:cs="Segoe UI"/>
+          <w:color w:val="0D0D0D"/>
+        </w:rPr>
+      </w:pPr>
+      <w:r>
+        <w:rPr>
+          <w:rStyle w:val="lev"/>
+          <w:rFonts w:ascii="Segoe UI" w:eastAsiaTheme="majorEastAsia" w:hAnsi="Segoe UI" w:cs="Segoe UI"/>
+          <w:color w:val="0D0D0D"/>
+          <w:bdr w:val="single" w:sz="2" w:space="0" w:color="E3E3E3" w:frame="1"/>
+        </w:rPr>
+        <w:t>Héritage de membres</w:t>
+      </w:r>
+      <w:r>
+        <w:rPr>
+          <w:rFonts w:ascii="Segoe UI" w:hAnsi="Segoe UI" w:cs="Segoe UI"/>
+          <w:color w:val="0D0D0D"/>
+        </w:rPr>
+        <w:t xml:space="preserve"> : Une classe enfant hérite des membres (variables et méthodes) définis dans sa classe parent. Cela inclut les membres publics et protégés. Les membres privés ne sont pas hérités, mais ils restent accessibles via des méthodes publiques ou protégées de la classe parent.</w:t>
+      </w:r>
+    </w:p>
+    <w:p>
+      <w:pPr>
+        <w:pStyle w:val="NormalWeb"/>
+        <w:numPr>
+          <w:ilvl w:val="0"/>
+          <w:numId w:val="28"/>
+        </w:numPr>
+        <w:pBdr>
+          <w:top w:val="single" w:sz="2" w:space="0" w:color="E3E3E3"/>
+          <w:left w:val="single" w:sz="2" w:space="5" w:color="E3E3E3"/>
+          <w:bottom w:val="single" w:sz="2" w:space="0" w:color="E3E3E3"/>
+          <w:right w:val="single" w:sz="2" w:space="0" w:color="E3E3E3"/>
+        </w:pBdr>
+        <w:shd w:val="clear" w:color="auto" w:fill="FFFFFF"/>
+        <w:spacing w:before="0" w:beforeAutospacing="0" w:after="0" w:afterAutospacing="0"/>
+        <w:rPr>
+          <w:rFonts w:ascii="Segoe UI" w:hAnsi="Segoe UI" w:cs="Segoe UI"/>
+          <w:color w:val="0D0D0D"/>
+        </w:rPr>
+      </w:pPr>
+      <w:r>
+        <w:rPr>
+          <w:rStyle w:val="lev"/>
+          <w:rFonts w:ascii="Segoe UI" w:eastAsiaTheme="majorEastAsia" w:hAnsi="Segoe UI" w:cs="Segoe UI"/>
+          <w:color w:val="0D0D0D"/>
+          <w:bdr w:val="single" w:sz="2" w:space="0" w:color="E3E3E3" w:frame="1"/>
+        </w:rPr>
+        <w:t xml:space="preserve">Méthode </w:t>
+      </w:r>
+      <w:r>
+        <w:rPr>
+          <w:rStyle w:val="CodeHTML"/>
+          <w:rFonts w:ascii="Ubuntu Mono" w:eastAsiaTheme="majorEastAsia" w:hAnsi="Ubuntu Mono"/>
+          <w:b/>
+          <w:bCs/>
+          <w:color w:val="0D0D0D"/>
+          <w:sz w:val="21"/>
+          <w:szCs w:val="21"/>
+          <w:bdr w:val="single" w:sz="2" w:space="0" w:color="E3E3E3" w:frame="1"/>
+        </w:rPr>
+        <w:t>super</w:t>
+      </w:r>
+      <w:r>
+        <w:rPr>
+          <w:rFonts w:ascii="Segoe UI" w:hAnsi="Segoe UI" w:cs="Segoe UI"/>
+          <w:color w:val="0D0D0D"/>
+        </w:rPr>
+        <w:t xml:space="preserve"> : Le mot-clé </w:t>
+      </w:r>
+      <w:r>
+        <w:rPr>
+          <w:rStyle w:val="CodeHTML"/>
+          <w:rFonts w:ascii="Ubuntu Mono" w:eastAsiaTheme="majorEastAsia" w:hAnsi="Ubuntu Mono"/>
+          <w:b/>
+          <w:bCs/>
+          <w:color w:val="0D0D0D"/>
+          <w:sz w:val="21"/>
+          <w:szCs w:val="21"/>
+          <w:bdr w:val="single" w:sz="2" w:space="0" w:color="E3E3E3" w:frame="1"/>
+        </w:rPr>
+        <w:t>super</w:t>
+      </w:r>
+      <w:r>
+        <w:rPr>
+          <w:rFonts w:ascii="Segoe UI" w:hAnsi="Segoe UI" w:cs="Segoe UI"/>
+          <w:color w:val="0D0D0D"/>
+        </w:rPr>
+        <w:t xml:space="preserve"> est utilisé pour accéder aux membres de la classe parent depuis la classe enfant. Il peut être utilisé pour appeler le constructeur de la classe parent ou pour appeler les méthodes de la classe parent.</w:t>
+      </w:r>
+    </w:p>
+    <w:p>
+      <w:pPr>
+        <w:pStyle w:val="NormalWeb"/>
+        <w:numPr>
+          <w:ilvl w:val="0"/>
+          <w:numId w:val="28"/>
+        </w:numPr>
+        <w:pBdr>
+          <w:top w:val="single" w:sz="2" w:space="0" w:color="E3E3E3"/>
+          <w:left w:val="single" w:sz="2" w:space="5" w:color="E3E3E3"/>
+          <w:bottom w:val="single" w:sz="2" w:space="0" w:color="E3E3E3"/>
+          <w:right w:val="single" w:sz="2" w:space="0" w:color="E3E3E3"/>
+        </w:pBdr>
+        <w:shd w:val="clear" w:color="auto" w:fill="FFFFFF"/>
+        <w:spacing w:before="0" w:beforeAutospacing="0" w:after="0" w:afterAutospacing="0"/>
+        <w:rPr>
+          <w:rFonts w:ascii="Segoe UI" w:hAnsi="Segoe UI" w:cs="Segoe UI"/>
+          <w:color w:val="0D0D0D"/>
+        </w:rPr>
+      </w:pPr>
+      <w:r>
+        <w:rPr>
+          <w:rStyle w:val="lev"/>
+          <w:rFonts w:ascii="Segoe UI" w:eastAsiaTheme="majorEastAsia" w:hAnsi="Segoe UI" w:cs="Segoe UI"/>
+          <w:color w:val="0D0D0D"/>
+          <w:bdr w:val="single" w:sz="2" w:space="0" w:color="E3E3E3" w:frame="1"/>
+        </w:rPr>
+        <w:t>Constructeurs dans l'héritage</w:t>
+      </w:r>
+      <w:r>
+        <w:rPr>
+          <w:rFonts w:ascii="Segoe UI" w:hAnsi="Segoe UI" w:cs="Segoe UI"/>
+          <w:color w:val="0D0D0D"/>
+        </w:rPr>
+        <w:t xml:space="preserve"> : Lorsque vous créez une instance d'une classe enfant, le constructeur de la classe parent est également appelé implicitement. Si la classe parent n'a pas de constructeur par défaut, alors le constructeur de la classe enfant doit explicitement appeler un des constructeurs de la classe parent en utilisant </w:t>
+      </w:r>
+      <w:proofErr w:type="gramStart"/>
+      <w:r>
+        <w:rPr>
+          <w:rStyle w:val="CodeHTML"/>
+          <w:rFonts w:ascii="Ubuntu Mono" w:eastAsiaTheme="majorEastAsia" w:hAnsi="Ubuntu Mono"/>
+          <w:b/>
+          <w:bCs/>
+          <w:color w:val="0D0D0D"/>
+          <w:sz w:val="21"/>
+          <w:szCs w:val="21"/>
+          <w:bdr w:val="single" w:sz="2" w:space="0" w:color="E3E3E3" w:frame="1"/>
+        </w:rPr>
+        <w:t>super(</w:t>
+      </w:r>
+      <w:proofErr w:type="gramEnd"/>
+      <w:r>
+        <w:rPr>
+          <w:rStyle w:val="CodeHTML"/>
+          <w:rFonts w:ascii="Ubuntu Mono" w:eastAsiaTheme="majorEastAsia" w:hAnsi="Ubuntu Mono"/>
+          <w:b/>
+          <w:bCs/>
+          <w:color w:val="0D0D0D"/>
+          <w:sz w:val="21"/>
+          <w:szCs w:val="21"/>
+          <w:bdr w:val="single" w:sz="2" w:space="0" w:color="E3E3E3" w:frame="1"/>
+        </w:rPr>
+        <w:t>)</w:t>
+      </w:r>
+      <w:r>
+        <w:rPr>
+          <w:rFonts w:ascii="Segoe UI" w:hAnsi="Segoe UI" w:cs="Segoe UI"/>
+          <w:color w:val="0D0D0D"/>
+        </w:rPr>
+        <w:t>.</w:t>
+      </w:r>
+    </w:p>
+    <w:p>
+      <w:pPr>
+        <w:pStyle w:val="NormalWeb"/>
+        <w:numPr>
+          <w:ilvl w:val="0"/>
+          <w:numId w:val="28"/>
+        </w:numPr>
+        <w:pBdr>
+          <w:top w:val="single" w:sz="2" w:space="0" w:color="E3E3E3"/>
+          <w:left w:val="single" w:sz="2" w:space="5" w:color="E3E3E3"/>
+          <w:bottom w:val="single" w:sz="2" w:space="0" w:color="E3E3E3"/>
+          <w:right w:val="single" w:sz="2" w:space="0" w:color="E3E3E3"/>
+        </w:pBdr>
+        <w:shd w:val="clear" w:color="auto" w:fill="FFFFFF"/>
+        <w:spacing w:before="0" w:beforeAutospacing="0" w:after="0" w:afterAutospacing="0"/>
+        <w:rPr>
+          <w:rFonts w:ascii="Segoe UI" w:hAnsi="Segoe UI" w:cs="Segoe UI"/>
+          <w:color w:val="0D0D0D"/>
+        </w:rPr>
+      </w:pPr>
+      <w:r>
+        <w:rPr>
+          <w:rStyle w:val="lev"/>
+          <w:rFonts w:ascii="Segoe UI" w:eastAsiaTheme="majorEastAsia" w:hAnsi="Segoe UI" w:cs="Segoe UI"/>
+          <w:color w:val="0D0D0D"/>
+          <w:bdr w:val="single" w:sz="2" w:space="0" w:color="E3E3E3" w:frame="1"/>
+        </w:rPr>
+        <w:t>Surcharge et redéfinition</w:t>
+      </w:r>
+      <w:r>
+        <w:rPr>
+          <w:rFonts w:ascii="Segoe UI" w:hAnsi="Segoe UI" w:cs="Segoe UI"/>
+          <w:color w:val="0D0D0D"/>
+        </w:rPr>
+        <w:t xml:space="preserve"> : Une classe enfant peut redéfinir (ou surcharger) les méthodes de la classe parent. Cela signifie qu'une méthode de même nom, de même type de retour et de même liste de paramètres est définie dans la classe enfant, remplaçant ainsi la méthode de la classe parent.</w:t>
+      </w:r>
+    </w:p>
+    <w:p>
+      <w:pPr>
+        <w:pStyle w:val="NormalWeb"/>
+        <w:pBdr>
+          <w:top w:val="single" w:sz="2" w:space="0" w:color="E3E3E3"/>
+          <w:left w:val="single" w:sz="2" w:space="0" w:color="E3E3E3"/>
+          <w:bottom w:val="single" w:sz="2" w:space="0" w:color="E3E3E3"/>
+          <w:right w:val="single" w:sz="2" w:space="0" w:color="E3E3E3"/>
+        </w:pBdr>
+        <w:shd w:val="clear" w:color="auto" w:fill="FFFFFF"/>
+        <w:spacing w:before="300" w:beforeAutospacing="0" w:after="0" w:afterAutospacing="0"/>
+        <w:rPr>
+          <w:rFonts w:ascii="Segoe UI" w:hAnsi="Segoe UI" w:cs="Segoe UI"/>
+          <w:color w:val="0D0D0D"/>
+        </w:rPr>
+      </w:pPr>
+      <w:r>
+        <w:rPr>
+          <w:rFonts w:ascii="Segoe UI" w:hAnsi="Segoe UI" w:cs="Segoe UI"/>
+          <w:color w:val="0D0D0D"/>
+        </w:rPr>
+        <w:t xml:space="preserve">L'héritage en Java permet une réutilisation efficace du code et facilite la modélisation des relations entre les classes. Cependant, il est important d'utiliser l'héritage de </w:t>
+      </w:r>
+      <w:r>
+        <w:rPr>
+          <w:rFonts w:ascii="Segoe UI" w:hAnsi="Segoe UI" w:cs="Segoe UI"/>
+          <w:color w:val="0D0D0D"/>
+        </w:rPr>
+        <w:lastRenderedPageBreak/>
+        <w:t>manière judicieuse et de maintenir une hiérarchie de classe cohérente pour éviter la complexité et les problèmes de conception.</w:t>
+      </w:r>
+    </w:p>
+    <w:p>
+      <w:pPr>
+        <w:rPr>
+          <w:rFonts w:ascii="Segoe UI" w:hAnsi="Segoe UI" w:cs="Segoe UI"/>
+          <w:color w:val="0D0D0D"/>
+          <w:shd w:val="clear" w:color="auto" w:fill="FFFFFF"/>
+        </w:rPr>
+      </w:pPr>
+    </w:p>
+    <w:p>
+      <w:pPr>
+        <w:pBdr>
+          <w:top w:val="single" w:sz="2" w:space="0" w:color="E3E3E3"/>
+          <w:left w:val="single" w:sz="2" w:space="0" w:color="E3E3E3"/>
+          <w:bottom w:val="single" w:sz="2" w:space="0" w:color="E3E3E3"/>
+          <w:right w:val="single" w:sz="2" w:space="0" w:color="E3E3E3"/>
+        </w:pBdr>
+        <w:shd w:val="clear" w:color="auto" w:fill="FFFFFF"/>
+        <w:spacing w:after="300" w:line="240" w:lineRule="auto"/>
+        <w:rPr>
+          <w:rFonts w:ascii="Segoe UI" w:eastAsia="Times New Roman" w:hAnsi="Segoe UI" w:cs="Segoe UI"/>
+          <w:color w:val="0D0D0D"/>
+          <w:sz w:val="24"/>
+          <w:szCs w:val="24"/>
+          <w:lang w:eastAsia="fr-FR"/>
+        </w:rPr>
+      </w:pPr>
+      <w:r>
+        <w:rPr>
+          <w:rFonts w:ascii="Segoe UI" w:eastAsia="Times New Roman" w:hAnsi="Segoe UI" w:cs="Segoe UI"/>
+          <w:color w:val="0D0D0D"/>
+          <w:sz w:val="24"/>
+          <w:szCs w:val="24"/>
+          <w:lang w:eastAsia="fr-FR"/>
+        </w:rPr>
+        <w:t xml:space="preserve">En Java, le mot-clé </w:t>
+      </w:r>
+      <w:r>
+        <w:rPr>
+          <w:rFonts w:ascii="Ubuntu Mono" w:eastAsia="Times New Roman" w:hAnsi="Ubuntu Mono" w:cs="Courier New"/>
+          <w:b/>
+          <w:bCs/>
+          <w:color w:val="0D0D0D"/>
+          <w:sz w:val="21"/>
+          <w:szCs w:val="21"/>
+          <w:bdr w:val="single" w:sz="2" w:space="0" w:color="E3E3E3" w:frame="1"/>
+          <w:lang w:eastAsia="fr-FR"/>
+        </w:rPr>
+        <w:t>final</w:t>
+      </w:r>
+      <w:r>
+        <w:rPr>
+          <w:rFonts w:ascii="Segoe UI" w:eastAsia="Times New Roman" w:hAnsi="Segoe UI" w:cs="Segoe UI"/>
+          <w:color w:val="0D0D0D"/>
+          <w:sz w:val="24"/>
+          <w:szCs w:val="24"/>
+          <w:lang w:eastAsia="fr-FR"/>
+        </w:rPr>
+        <w:t xml:space="preserve"> peut être utilisé de différentes manières en relation avec l'héritage :</w:t>
+      </w:r>
+    </w:p>
+    <w:p>
+      <w:pPr>
+        <w:numPr>
+          <w:ilvl w:val="0"/>
+          <w:numId w:val="29"/>
+        </w:numPr>
+        <w:pBdr>
+          <w:top w:val="single" w:sz="2" w:space="0" w:color="E3E3E3"/>
+          <w:left w:val="single" w:sz="2" w:space="5" w:color="E3E3E3"/>
+          <w:bottom w:val="single" w:sz="2" w:space="0" w:color="E3E3E3"/>
+          <w:right w:val="single" w:sz="2" w:space="0" w:color="E3E3E3"/>
+        </w:pBdr>
+        <w:shd w:val="clear" w:color="auto" w:fill="FFFFFF"/>
+        <w:spacing w:after="0" w:line="240" w:lineRule="auto"/>
+        <w:rPr>
+          <w:rFonts w:ascii="Segoe UI" w:eastAsia="Times New Roman" w:hAnsi="Segoe UI" w:cs="Segoe UI"/>
+          <w:color w:val="0D0D0D"/>
+          <w:sz w:val="24"/>
+          <w:szCs w:val="24"/>
+          <w:lang w:eastAsia="fr-FR"/>
+        </w:rPr>
+      </w:pPr>
+      <w:r>
+        <w:rPr>
+          <w:rFonts w:ascii="Segoe UI" w:eastAsia="Times New Roman" w:hAnsi="Segoe UI" w:cs="Segoe UI"/>
+          <w:b/>
+          <w:bCs/>
+          <w:color w:val="0D0D0D"/>
+          <w:sz w:val="24"/>
+          <w:szCs w:val="24"/>
+          <w:bdr w:val="single" w:sz="2" w:space="0" w:color="E3E3E3" w:frame="1"/>
+          <w:lang w:eastAsia="fr-FR"/>
+        </w:rPr>
+        <w:t>Classe finale</w:t>
+      </w:r>
+      <w:r>
+        <w:rPr>
+          <w:rFonts w:ascii="Segoe UI" w:eastAsia="Times New Roman" w:hAnsi="Segoe UI" w:cs="Segoe UI"/>
+          <w:color w:val="0D0D0D"/>
+          <w:sz w:val="24"/>
+          <w:szCs w:val="24"/>
+          <w:lang w:eastAsia="fr-FR"/>
+        </w:rPr>
+        <w:t xml:space="preserve"> :</w:t>
+      </w:r>
+    </w:p>
+    <w:p>
+      <w:pPr>
+        <w:numPr>
+          <w:ilvl w:val="1"/>
+          <w:numId w:val="29"/>
+        </w:numPr>
+        <w:pBdr>
+          <w:top w:val="single" w:sz="2" w:space="0" w:color="E3E3E3"/>
+          <w:left w:val="single" w:sz="2" w:space="5" w:color="E3E3E3"/>
+          <w:bottom w:val="single" w:sz="2" w:space="0" w:color="E3E3E3"/>
+          <w:right w:val="single" w:sz="2" w:space="0" w:color="E3E3E3"/>
+        </w:pBdr>
+        <w:shd w:val="clear" w:color="auto" w:fill="FFFFFF"/>
+        <w:spacing w:after="0" w:line="240" w:lineRule="auto"/>
+        <w:rPr>
+          <w:rFonts w:ascii="Segoe UI" w:eastAsia="Times New Roman" w:hAnsi="Segoe UI" w:cs="Segoe UI"/>
+          <w:color w:val="0D0D0D"/>
+          <w:sz w:val="24"/>
+          <w:szCs w:val="24"/>
+          <w:lang w:eastAsia="fr-FR"/>
+        </w:rPr>
+      </w:pPr>
+      <w:r>
+        <w:rPr>
+          <w:rFonts w:ascii="Segoe UI" w:eastAsia="Times New Roman" w:hAnsi="Segoe UI" w:cs="Segoe UI"/>
+          <w:color w:val="0D0D0D"/>
+          <w:sz w:val="24"/>
+          <w:szCs w:val="24"/>
+          <w:lang w:eastAsia="fr-FR"/>
+        </w:rPr>
+        <w:t xml:space="preserve">Lorsqu'une classe est déclarée comme </w:t>
+      </w:r>
+      <w:r>
+        <w:rPr>
+          <w:rFonts w:ascii="Ubuntu Mono" w:eastAsia="Times New Roman" w:hAnsi="Ubuntu Mono" w:cs="Courier New"/>
+          <w:b/>
+          <w:bCs/>
+          <w:color w:val="0D0D0D"/>
+          <w:sz w:val="21"/>
+          <w:szCs w:val="21"/>
+          <w:bdr w:val="single" w:sz="2" w:space="0" w:color="E3E3E3" w:frame="1"/>
+          <w:lang w:eastAsia="fr-FR"/>
+        </w:rPr>
+        <w:t>final</w:t>
+      </w:r>
+      <w:r>
+        <w:rPr>
+          <w:rFonts w:ascii="Segoe UI" w:eastAsia="Times New Roman" w:hAnsi="Segoe UI" w:cs="Segoe UI"/>
+          <w:color w:val="0D0D0D"/>
+          <w:sz w:val="24"/>
+          <w:szCs w:val="24"/>
+          <w:lang w:eastAsia="fr-FR"/>
+        </w:rPr>
+        <w:t>, cela signifie qu'elle ne peut pas être étendue. Aucune autre classe ne peut hériter de cette classe finale.</w:t>
+      </w:r>
+    </w:p>
+    <w:p>
+      <w:pPr>
+        <w:numPr>
+          <w:ilvl w:val="1"/>
+          <w:numId w:val="29"/>
+        </w:numPr>
+        <w:pBdr>
+          <w:top w:val="single" w:sz="2" w:space="0" w:color="E3E3E3"/>
+          <w:left w:val="single" w:sz="2" w:space="5" w:color="E3E3E3"/>
+          <w:bottom w:val="single" w:sz="2" w:space="0" w:color="E3E3E3"/>
+          <w:right w:val="single" w:sz="2" w:space="0" w:color="E3E3E3"/>
+        </w:pBdr>
+        <w:shd w:val="clear" w:color="auto" w:fill="FFFFFF"/>
+        <w:spacing w:after="0" w:line="240" w:lineRule="auto"/>
+        <w:rPr>
+          <w:rFonts w:ascii="Segoe UI" w:eastAsia="Times New Roman" w:hAnsi="Segoe UI" w:cs="Segoe UI"/>
+          <w:color w:val="0D0D0D"/>
+          <w:sz w:val="24"/>
+          <w:szCs w:val="24"/>
+          <w:lang w:eastAsia="fr-FR"/>
+        </w:rPr>
+      </w:pPr>
+      <w:r>
+        <w:rPr>
+          <w:rFonts w:ascii="Segoe UI" w:eastAsia="Times New Roman" w:hAnsi="Segoe UI" w:cs="Segoe UI"/>
+          <w:color w:val="0D0D0D"/>
+          <w:sz w:val="24"/>
+          <w:szCs w:val="24"/>
+          <w:lang w:eastAsia="fr-FR"/>
+        </w:rPr>
+        <w:t>Par exemple :</w:t>
+      </w:r>
+    </w:p>
+    <w:p>
+      <w:pPr>
+        <w:rPr>
+          <w:rFonts w:ascii="Segoe UI" w:hAnsi="Segoe UI" w:cs="Segoe UI"/>
+          <w:color w:val="0D0D0D"/>
+          <w:shd w:val="clear" w:color="auto" w:fill="FFFFFF"/>
+        </w:rPr>
+      </w:pPr>
+      <w:r>
+        <w:rPr>
+          <w:rFonts w:ascii="Segoe UI" w:hAnsi="Segoe UI" w:cs="Segoe UI"/>
+          <w:color w:val="0D0D0D"/>
+          <w:shd w:val="clear" w:color="auto" w:fill="FFFFFF"/>
+        </w:rPr>
+        <w:drawing>
+          <wp:inline distT="0" distB="0" distL="0" distR="0" wp14:anchorId="3BA8CF36" wp14:editId="7C182682">
+            <wp:extent cx="5760720" cy="1631315"/>
+            <wp:effectExtent l="0" t="0" r="0" b="0"/>
+            <wp:docPr id="1550883387" name="Image 1" descr="Une image contenant texte, capture d’écran, Police, logiciel&#10;&#10;Description générée automatiquement"/>
+            <wp:cNvGraphicFramePr>
+              <a:graphicFrameLocks xmlns:a="http://schemas.openxmlformats.org/drawingml/2006/main" noChangeAspect="1"/>
+            </wp:cNvGraphicFramePr>
+            <a:graphic xmlns:a="http://schemas.openxmlformats.org/drawingml/2006/main">
+              <a:graphicData uri="http://schemas.openxmlformats.org/drawingml/2006/picture">
+                <pic:pic xmlns:pic="http://schemas.openxmlformats.org/drawingml/2006/picture">
+                  <pic:nvPicPr>
+                    <pic:cNvPr id="1550883387" name="Image 1" descr="Une image contenant texte, capture d’écran, Police, logiciel&#10;&#10;Description générée automatiquement"/>
+                    <pic:cNvPicPr/>
+                  </pic:nvPicPr>
+                  <pic:blipFill>
+                    <a:blip r:embed="rId39"/>
+                    <a:stretch>
+                      <a:fillRect/>
+                    </a:stretch>
+                  </pic:blipFill>
+                  <pic:spPr>
+                    <a:xfrm>
+                      <a:off x="0" y="0"/>
+                      <a:ext cx="5760720" cy="1631315"/>
+                    </a:xfrm>
+                    <a:prstGeom prst="rect">
+                      <a:avLst/>
+                    </a:prstGeom>
+                  </pic:spPr>
+                </pic:pic>
+              </a:graphicData>
+            </a:graphic>
+          </wp:inline>
+        </w:drawing>
+      </w:r>
+    </w:p>
+    <w:p>
+      <w:pPr>
+        <w:pBdr>
+          <w:top w:val="single" w:sz="2" w:space="0" w:color="E3E3E3"/>
+          <w:left w:val="single" w:sz="2" w:space="0" w:color="E3E3E3"/>
+          <w:bottom w:val="single" w:sz="2" w:space="0" w:color="E3E3E3"/>
+          <w:right w:val="single" w:sz="2" w:space="0" w:color="E3E3E3"/>
+        </w:pBdr>
+        <w:shd w:val="clear" w:color="auto" w:fill="FFFFFF"/>
+        <w:spacing w:after="0" w:line="240" w:lineRule="auto"/>
+        <w:rPr>
+          <w:rFonts w:ascii="Segoe UI" w:eastAsia="Times New Roman" w:hAnsi="Segoe UI" w:cs="Segoe UI"/>
+          <w:color w:val="0D0D0D"/>
+          <w:sz w:val="24"/>
+          <w:szCs w:val="24"/>
+          <w:lang w:eastAsia="fr-FR"/>
+        </w:rPr>
+      </w:pPr>
+      <w:r>
+        <w:rPr>
+          <w:rFonts w:ascii="Segoe UI" w:eastAsia="Times New Roman" w:hAnsi="Segoe UI" w:cs="Segoe UI"/>
+          <w:b/>
+          <w:bCs/>
+          <w:color w:val="0D0D0D"/>
+          <w:sz w:val="24"/>
+          <w:szCs w:val="24"/>
+          <w:bdr w:val="single" w:sz="2" w:space="0" w:color="E3E3E3" w:frame="1"/>
+          <w:lang w:eastAsia="fr-FR"/>
+        </w:rPr>
+        <w:t>Méthode finale</w:t>
+      </w:r>
+      <w:r>
+        <w:rPr>
+          <w:rFonts w:ascii="Segoe UI" w:eastAsia="Times New Roman" w:hAnsi="Segoe UI" w:cs="Segoe UI"/>
+          <w:color w:val="0D0D0D"/>
+          <w:sz w:val="24"/>
+          <w:szCs w:val="24"/>
+          <w:lang w:eastAsia="fr-FR"/>
+        </w:rPr>
+        <w:t xml:space="preserve"> :</w:t>
+      </w:r>
+    </w:p>
+    <w:p>
+      <w:pPr>
+        <w:numPr>
+          <w:ilvl w:val="0"/>
+          <w:numId w:val="30"/>
+        </w:numPr>
+        <w:pBdr>
+          <w:top w:val="single" w:sz="2" w:space="0" w:color="E3E3E3"/>
+          <w:left w:val="single" w:sz="2" w:space="5" w:color="E3E3E3"/>
+          <w:bottom w:val="single" w:sz="2" w:space="0" w:color="E3E3E3"/>
+          <w:right w:val="single" w:sz="2" w:space="0" w:color="E3E3E3"/>
+        </w:pBdr>
+        <w:shd w:val="clear" w:color="auto" w:fill="FFFFFF"/>
+        <w:spacing w:after="0" w:line="240" w:lineRule="auto"/>
+        <w:rPr>
+          <w:rFonts w:ascii="Segoe UI" w:eastAsia="Times New Roman" w:hAnsi="Segoe UI" w:cs="Segoe UI"/>
+          <w:color w:val="0D0D0D"/>
+          <w:sz w:val="24"/>
+          <w:szCs w:val="24"/>
+          <w:lang w:eastAsia="fr-FR"/>
+        </w:rPr>
+      </w:pPr>
+      <w:r>
+        <w:rPr>
+          <w:rFonts w:ascii="Segoe UI" w:eastAsia="Times New Roman" w:hAnsi="Segoe UI" w:cs="Segoe UI"/>
+          <w:color w:val="0D0D0D"/>
+          <w:sz w:val="24"/>
+          <w:szCs w:val="24"/>
+          <w:lang w:eastAsia="fr-FR"/>
+        </w:rPr>
+        <w:t xml:space="preserve">Lorsqu'une méthode est déclarée comme </w:t>
+      </w:r>
+      <w:r>
+        <w:rPr>
+          <w:rFonts w:ascii="Ubuntu Mono" w:eastAsia="Times New Roman" w:hAnsi="Ubuntu Mono" w:cs="Courier New"/>
+          <w:b/>
+          <w:bCs/>
+          <w:color w:val="0D0D0D"/>
+          <w:sz w:val="21"/>
+          <w:szCs w:val="21"/>
+          <w:bdr w:val="single" w:sz="2" w:space="0" w:color="E3E3E3" w:frame="1"/>
+          <w:lang w:eastAsia="fr-FR"/>
+        </w:rPr>
+        <w:t>final</w:t>
+      </w:r>
+      <w:r>
+        <w:rPr>
+          <w:rFonts w:ascii="Segoe UI" w:eastAsia="Times New Roman" w:hAnsi="Segoe UI" w:cs="Segoe UI"/>
+          <w:color w:val="0D0D0D"/>
+          <w:sz w:val="24"/>
+          <w:szCs w:val="24"/>
+          <w:lang w:eastAsia="fr-FR"/>
+        </w:rPr>
+        <w:t>, cela signifie qu'elle ne peut pas être redéfinie dans les classes filles. Cela signifie qu'elle conserve la même implémentation dans toutes les sous-classes.</w:t>
+      </w:r>
+    </w:p>
+    <w:p>
+      <w:pPr>
+        <w:numPr>
+          <w:ilvl w:val="0"/>
+          <w:numId w:val="30"/>
+        </w:numPr>
+        <w:pBdr>
+          <w:top w:val="single" w:sz="2" w:space="0" w:color="E3E3E3"/>
+          <w:left w:val="single" w:sz="2" w:space="5" w:color="E3E3E3"/>
+          <w:bottom w:val="single" w:sz="2" w:space="0" w:color="E3E3E3"/>
+          <w:right w:val="single" w:sz="2" w:space="0" w:color="E3E3E3"/>
+        </w:pBdr>
+        <w:shd w:val="clear" w:color="auto" w:fill="FFFFFF"/>
+        <w:spacing w:after="0" w:line="240" w:lineRule="auto"/>
+        <w:rPr>
+          <w:rFonts w:ascii="Segoe UI" w:eastAsia="Times New Roman" w:hAnsi="Segoe UI" w:cs="Segoe UI"/>
+          <w:color w:val="0D0D0D"/>
+          <w:sz w:val="24"/>
+          <w:szCs w:val="24"/>
+          <w:lang w:eastAsia="fr-FR"/>
+        </w:rPr>
+      </w:pPr>
+      <w:r>
+        <w:rPr>
+          <w:rFonts w:ascii="Segoe UI" w:eastAsia="Times New Roman" w:hAnsi="Segoe UI" w:cs="Segoe UI"/>
+          <w:color w:val="0D0D0D"/>
+          <w:sz w:val="24"/>
+          <w:szCs w:val="24"/>
+          <w:lang w:eastAsia="fr-FR"/>
+        </w:rPr>
+        <w:t>Par exemple :</w:t>
+      </w:r>
+    </w:p>
+    <w:p>
+      <w:pPr>
+        <w:rPr>
+          <w:rFonts w:ascii="Segoe UI" w:hAnsi="Segoe UI" w:cs="Segoe UI"/>
+          <w:color w:val="0D0D0D"/>
+          <w:shd w:val="clear" w:color="auto" w:fill="FFFFFF"/>
+        </w:rPr>
+      </w:pPr>
+      <w:r>
+        <w:rPr>
+          <w:rFonts w:ascii="Segoe UI" w:hAnsi="Segoe UI" w:cs="Segoe UI"/>
+          <w:color w:val="0D0D0D"/>
+          <w:shd w:val="clear" w:color="auto" w:fill="FFFFFF"/>
+        </w:rPr>
+        <w:drawing>
+          <wp:inline distT="0" distB="0" distL="0" distR="0" wp14:anchorId="20ACAD3F" wp14:editId="4F99C658">
+            <wp:extent cx="5760720" cy="2767965"/>
+            <wp:effectExtent l="0" t="0" r="0" b="0"/>
+            <wp:docPr id="636562769" name="Image 1" descr="Une image contenant texte, capture d’écran, Police, logiciel&#10;&#10;Description générée automatiquement"/>
+            <wp:cNvGraphicFramePr>
+              <a:graphicFrameLocks xmlns:a="http://schemas.openxmlformats.org/drawingml/2006/main" noChangeAspect="1"/>
+            </wp:cNvGraphicFramePr>
+            <a:graphic xmlns:a="http://schemas.openxmlformats.org/drawingml/2006/main">
+              <a:graphicData uri="http://schemas.openxmlformats.org/drawingml/2006/picture">
+                <pic:pic xmlns:pic="http://schemas.openxmlformats.org/drawingml/2006/picture">
+                  <pic:nvPicPr>
+                    <pic:cNvPr id="636562769" name="Image 1" descr="Une image contenant texte, capture d’écran, Police, logiciel&#10;&#10;Description générée automatiquement"/>
+                    <pic:cNvPicPr/>
+                  </pic:nvPicPr>
+                  <pic:blipFill>
+                    <a:blip r:embed="rId40"/>
+                    <a:stretch>
+                      <a:fillRect/>
+                    </a:stretch>
+                  </pic:blipFill>
+                  <pic:spPr>
+                    <a:xfrm>
+                      <a:off x="0" y="0"/>
+                      <a:ext cx="5760720" cy="2767965"/>
+                    </a:xfrm>
+                    <a:prstGeom prst="rect">
+                      <a:avLst/>
+                    </a:prstGeom>
+                  </pic:spPr>
+                </pic:pic>
+              </a:graphicData>
+            </a:graphic>
+          </wp:inline>
+        </w:drawing>
+      </w:r>
+    </w:p>
+    <w:p>
+      <w:pPr>
+        <w:pBdr>
+          <w:top w:val="single" w:sz="2" w:space="0" w:color="E3E3E3"/>
+          <w:left w:val="single" w:sz="2" w:space="0" w:color="E3E3E3"/>
+          <w:bottom w:val="single" w:sz="2" w:space="0" w:color="E3E3E3"/>
+          <w:right w:val="single" w:sz="2" w:space="0" w:color="E3E3E3"/>
+        </w:pBdr>
+        <w:shd w:val="clear" w:color="auto" w:fill="FFFFFF"/>
+        <w:spacing w:after="0" w:line="240" w:lineRule="auto"/>
+        <w:rPr>
+          <w:rFonts w:ascii="Segoe UI" w:eastAsia="Times New Roman" w:hAnsi="Segoe UI" w:cs="Segoe UI"/>
+          <w:color w:val="0D0D0D"/>
+          <w:sz w:val="24"/>
+          <w:szCs w:val="24"/>
+          <w:lang w:eastAsia="fr-FR"/>
+        </w:rPr>
+      </w:pPr>
+      <w:r>
+        <w:rPr>
+          <w:rFonts w:ascii="Segoe UI" w:eastAsia="Times New Roman" w:hAnsi="Segoe UI" w:cs="Segoe UI"/>
+          <w:b/>
+          <w:bCs/>
+          <w:color w:val="0D0D0D"/>
+          <w:sz w:val="24"/>
+          <w:szCs w:val="24"/>
+          <w:bdr w:val="single" w:sz="2" w:space="0" w:color="E3E3E3" w:frame="1"/>
+          <w:lang w:eastAsia="fr-FR"/>
+        </w:rPr>
+        <w:t>Variable finale</w:t>
+      </w:r>
+      <w:r>
+        <w:rPr>
+          <w:rFonts w:ascii="Segoe UI" w:eastAsia="Times New Roman" w:hAnsi="Segoe UI" w:cs="Segoe UI"/>
+          <w:color w:val="0D0D0D"/>
+          <w:sz w:val="24"/>
+          <w:szCs w:val="24"/>
+          <w:lang w:eastAsia="fr-FR"/>
+        </w:rPr>
+        <w:t xml:space="preserve"> :</w:t>
+      </w:r>
+    </w:p>
+    <w:p>
+      <w:pPr>
+        <w:numPr>
+          <w:ilvl w:val="0"/>
+          <w:numId w:val="31"/>
+        </w:numPr>
+        <w:pBdr>
+          <w:top w:val="single" w:sz="2" w:space="0" w:color="E3E3E3"/>
+          <w:left w:val="single" w:sz="2" w:space="5" w:color="E3E3E3"/>
+          <w:bottom w:val="single" w:sz="2" w:space="0" w:color="E3E3E3"/>
+          <w:right w:val="single" w:sz="2" w:space="0" w:color="E3E3E3"/>
+        </w:pBdr>
+        <w:shd w:val="clear" w:color="auto" w:fill="FFFFFF"/>
+        <w:spacing w:after="0" w:line="240" w:lineRule="auto"/>
+        <w:rPr>
+          <w:rFonts w:ascii="Segoe UI" w:eastAsia="Times New Roman" w:hAnsi="Segoe UI" w:cs="Segoe UI"/>
+          <w:color w:val="0D0D0D"/>
+          <w:sz w:val="24"/>
+          <w:szCs w:val="24"/>
+          <w:lang w:eastAsia="fr-FR"/>
+        </w:rPr>
+      </w:pPr>
+      <w:r>
+        <w:rPr>
+          <w:rFonts w:ascii="Segoe UI" w:eastAsia="Times New Roman" w:hAnsi="Segoe UI" w:cs="Segoe UI"/>
+          <w:color w:val="0D0D0D"/>
+          <w:sz w:val="24"/>
+          <w:szCs w:val="24"/>
+          <w:lang w:eastAsia="fr-FR"/>
+        </w:rPr>
+        <w:t xml:space="preserve">Lorsqu'une variable est déclarée comme </w:t>
+      </w:r>
+      <w:r>
+        <w:rPr>
+          <w:rFonts w:ascii="Ubuntu Mono" w:eastAsia="Times New Roman" w:hAnsi="Ubuntu Mono" w:cs="Courier New"/>
+          <w:b/>
+          <w:bCs/>
+          <w:color w:val="0D0D0D"/>
+          <w:sz w:val="21"/>
+          <w:szCs w:val="21"/>
+          <w:bdr w:val="single" w:sz="2" w:space="0" w:color="E3E3E3" w:frame="1"/>
+          <w:lang w:eastAsia="fr-FR"/>
+        </w:rPr>
+        <w:t>final</w:t>
+      </w:r>
+      <w:r>
+        <w:rPr>
+          <w:rFonts w:ascii="Segoe UI" w:eastAsia="Times New Roman" w:hAnsi="Segoe UI" w:cs="Segoe UI"/>
+          <w:color w:val="0D0D0D"/>
+          <w:sz w:val="24"/>
+          <w:szCs w:val="24"/>
+          <w:lang w:eastAsia="fr-FR"/>
+        </w:rPr>
+        <w:t>, cela signifie qu'elle ne peut être initialisée qu'une seule fois et ne peut pas être modifiée par la suite.</w:t>
+      </w:r>
+    </w:p>
+    <w:p>
+      <w:pPr>
+        <w:numPr>
+          <w:ilvl w:val="0"/>
+          <w:numId w:val="31"/>
+        </w:numPr>
+        <w:pBdr>
+          <w:top w:val="single" w:sz="2" w:space="0" w:color="E3E3E3"/>
+          <w:left w:val="single" w:sz="2" w:space="5" w:color="E3E3E3"/>
+          <w:bottom w:val="single" w:sz="2" w:space="0" w:color="E3E3E3"/>
+          <w:right w:val="single" w:sz="2" w:space="0" w:color="E3E3E3"/>
+        </w:pBdr>
+        <w:shd w:val="clear" w:color="auto" w:fill="FFFFFF"/>
+        <w:spacing w:after="0" w:line="240" w:lineRule="auto"/>
+        <w:rPr>
+          <w:rFonts w:ascii="Segoe UI" w:eastAsia="Times New Roman" w:hAnsi="Segoe UI" w:cs="Segoe UI"/>
+          <w:color w:val="0D0D0D"/>
+          <w:sz w:val="24"/>
+          <w:szCs w:val="24"/>
+          <w:lang w:eastAsia="fr-FR"/>
+        </w:rPr>
+      </w:pPr>
+      <w:r>
+        <w:rPr>
+          <w:rFonts w:ascii="Segoe UI" w:eastAsia="Times New Roman" w:hAnsi="Segoe UI" w:cs="Segoe UI"/>
+          <w:color w:val="0D0D0D"/>
+          <w:sz w:val="24"/>
+          <w:szCs w:val="24"/>
+          <w:lang w:eastAsia="fr-FR"/>
+        </w:rPr>
+        <w:t>Par exemple :</w:t>
+      </w:r>
+    </w:p>
+    <w:p>
+      <w:pPr>
+        <w:rPr>
+          <w:rFonts w:ascii="Segoe UI" w:hAnsi="Segoe UI" w:cs="Segoe UI"/>
+          <w:color w:val="0D0D0D"/>
+          <w:shd w:val="clear" w:color="auto" w:fill="FFFFFF"/>
+        </w:rPr>
+      </w:pPr>
+      <w:r>
+        <w:rPr>
+          <w:rFonts w:ascii="Segoe UI" w:hAnsi="Segoe UI" w:cs="Segoe UI"/>
+          <w:color w:val="0D0D0D"/>
+          <w:shd w:val="clear" w:color="auto" w:fill="FFFFFF"/>
+        </w:rPr>
+        <w:lastRenderedPageBreak/>
+        <w:drawing>
+          <wp:inline distT="0" distB="0" distL="0" distR="0" wp14:anchorId="227E3288" wp14:editId="49388EF4">
+            <wp:extent cx="5760720" cy="2211070"/>
+            <wp:effectExtent l="0" t="0" r="0" b="0"/>
+            <wp:docPr id="2039539401" name="Image 1" descr="Une image contenant texte, capture d’écran, Police&#10;&#10;Description générée automatiquement"/>
+            <wp:cNvGraphicFramePr>
+              <a:graphicFrameLocks xmlns:a="http://schemas.openxmlformats.org/drawingml/2006/main" noChangeAspect="1"/>
+            </wp:cNvGraphicFramePr>
+            <a:graphic xmlns:a="http://schemas.openxmlformats.org/drawingml/2006/main">
+              <a:graphicData uri="http://schemas.openxmlformats.org/drawingml/2006/picture">
+                <pic:pic xmlns:pic="http://schemas.openxmlformats.org/drawingml/2006/picture">
+                  <pic:nvPicPr>
+                    <pic:cNvPr id="2039539401" name="Image 1" descr="Une image contenant texte, capture d’écran, Police&#10;&#10;Description générée automatiquement"/>
+                    <pic:cNvPicPr/>
+                  </pic:nvPicPr>
+                  <pic:blipFill>
+                    <a:blip r:embed="rId41"/>
+                    <a:stretch>
+                      <a:fillRect/>
+                    </a:stretch>
+                  </pic:blipFill>
+                  <pic:spPr>
+                    <a:xfrm>
+                      <a:off x="0" y="0"/>
+                      <a:ext cx="5760720" cy="2211070"/>
+                    </a:xfrm>
+                    <a:prstGeom prst="rect">
+                      <a:avLst/>
+                    </a:prstGeom>
+                  </pic:spPr>
+                </pic:pic>
+              </a:graphicData>
+            </a:graphic>
+          </wp:inline>
+        </w:drawing>
+      </w:r>
+    </w:p>
+    <w:p>
+      <w:pPr>
+        <w:rPr>
+          <w:rFonts w:ascii="Segoe UI" w:hAnsi="Segoe UI" w:cs="Segoe UI"/>
+          <w:color w:val="0D0D0D"/>
+          <w:shd w:val="clear" w:color="auto" w:fill="FFFFFF"/>
+        </w:rPr>
+      </w:pPr>
+      <w:r>
+        <w:rPr>
+          <w:rFonts w:ascii="Segoe UI" w:hAnsi="Segoe UI" w:cs="Segoe UI"/>
+          <w:color w:val="0D0D0D"/>
+          <w:shd w:val="clear" w:color="auto" w:fill="FFFFFF"/>
+        </w:rPr>
+        <w:t>.</w:t>
+      </w:r>
+      <w:r>
+        <w:rPr>
+          <w:rFonts w:ascii="Segoe UI" w:hAnsi="Segoe UI" w:cs="Segoe UI"/>
+          <w:color w:val="0D0D0D"/>
+          <w:shd w:val="clear" w:color="auto" w:fill="FFFFFF"/>
+        </w:rPr>
+        <w:t xml:space="preserve"> </w:t>
+      </w:r>
+      <w:r>
+        <w:rPr>
+          <w:rFonts w:ascii="Segoe UI" w:hAnsi="Segoe UI" w:cs="Segoe UI"/>
+          <w:color w:val="0D0D0D"/>
+          <w:shd w:val="clear" w:color="auto" w:fill="FFFFFF"/>
+        </w:rPr>
+        <w:t xml:space="preserve">L'utilisation de </w:t>
+      </w:r>
+      <w:r>
+        <w:rPr>
+          <w:rStyle w:val="CodeHTML"/>
+          <w:rFonts w:ascii="Ubuntu Mono" w:eastAsiaTheme="majorEastAsia" w:hAnsi="Ubuntu Mono"/>
+          <w:b/>
+          <w:bCs/>
+          <w:color w:val="0D0D0D"/>
+          <w:sz w:val="21"/>
+          <w:szCs w:val="21"/>
+          <w:bdr w:val="single" w:sz="2" w:space="0" w:color="E3E3E3" w:frame="1"/>
+          <w:shd w:val="clear" w:color="auto" w:fill="FFFFFF"/>
+        </w:rPr>
+        <w:t>final</w:t>
+      </w:r>
+      <w:r>
+        <w:rPr>
+          <w:rFonts w:ascii="Segoe UI" w:hAnsi="Segoe UI" w:cs="Segoe UI"/>
+          <w:color w:val="0D0D0D"/>
+          <w:shd w:val="clear" w:color="auto" w:fill="FFFFFF"/>
+        </w:rPr>
+        <w:t xml:space="preserve"> dans le contexte de l'héritage offre une certaine garantie de stabilité du code. En rendant une classe finale, vous indiquez que cette classe est complète et ne doit pas être étendue. De même, en déclarant une méthode ou une variable comme </w:t>
+      </w:r>
+      <w:r>
+        <w:rPr>
+          <w:rStyle w:val="CodeHTML"/>
+          <w:rFonts w:ascii="Ubuntu Mono" w:eastAsiaTheme="majorEastAsia" w:hAnsi="Ubuntu Mono"/>
+          <w:b/>
+          <w:bCs/>
+          <w:color w:val="0D0D0D"/>
+          <w:sz w:val="21"/>
+          <w:szCs w:val="21"/>
+          <w:bdr w:val="single" w:sz="2" w:space="0" w:color="E3E3E3" w:frame="1"/>
+          <w:shd w:val="clear" w:color="auto" w:fill="FFFFFF"/>
+        </w:rPr>
+        <w:t>final</w:t>
+      </w:r>
+      <w:r>
+        <w:rPr>
+          <w:rFonts w:ascii="Segoe UI" w:hAnsi="Segoe UI" w:cs="Segoe UI"/>
+          <w:color w:val="0D0D0D"/>
+          <w:shd w:val="clear" w:color="auto" w:fill="FFFFFF"/>
+        </w:rPr>
+        <w:t>, vous indiquez qu'elle ne doit pas être modifiée ou redéfinie. Cela permet de renforcer la conception et de prévenir les erreurs potentielles.</w:t>
+      </w:r>
+    </w:p>
+    <w:p>
+      <w:pPr>
+        <w:rPr>
+          <w:rFonts w:ascii="Segoe UI" w:hAnsi="Segoe UI" w:cs="Segoe UI"/>
+          <w:color w:val="0D0D0D"/>
+          <w:shd w:val="clear" w:color="auto" w:fill="FFFFFF"/>
+        </w:rPr>
+      </w:pPr>
+    </w:p>
+    <w:p>
+      <w:pPr>
+        <w:rPr>
+          <w:rFonts w:ascii="Segoe UI" w:hAnsi="Segoe UI" w:cs="Segoe UI"/>
+          <w:color w:val="0D0D0D"/>
+          <w:shd w:val="clear" w:color="auto" w:fill="FFFFFF"/>
+        </w:rPr>
+      </w:pPr>
+    </w:p>
+    <w:p>
+      <w:pPr>
+        <w:rPr>
           <w:color w:val="FF0000"/>
           <w:sz w:val="48"/>
           <w:szCs w:val="48"/>
@@ -9427,13 +11295,558 @@
       </w:pPr>
       <w:r>
         <w:rPr>
-          <w:rFonts w:ascii="Segoe UI" w:hAnsi="Segoe UI" w:cs="Segoe UI"/>
-          <w:color w:val="0D0D0D"/>
-          <w:shd w:val="clear" w:color="auto" w:fill="FFFFFF"/>
-        </w:rPr>
-        <w:t xml:space="preserve">Dans cet exemple, nous utilisons un bloc </w:t>
-      </w:r>
-      <w:proofErr w:type="spellStart"/>
+          <w:color w:val="FF0000"/>
+          <w:sz w:val="48"/>
+          <w:szCs w:val="48"/>
+        </w:rPr>
+        <w:lastRenderedPageBreak/>
+        <w:drawing>
+          <wp:inline distT="0" distB="0" distL="0" distR="0" wp14:anchorId="71F54DCF" wp14:editId="6AB6F389">
+            <wp:extent cx="3686689" cy="5344271"/>
+            <wp:effectExtent l="0" t="0" r="9525" b="8890"/>
+            <wp:docPr id="1683021860" name="Image 1" descr="Une image contenant texte, capture d’écran, ligne, carte de visite&#10;&#10;Description générée automatiquement"/>
+            <wp:cNvGraphicFramePr>
+              <a:graphicFrameLocks xmlns:a="http://schemas.openxmlformats.org/drawingml/2006/main" noChangeAspect="1"/>
+            </wp:cNvGraphicFramePr>
+            <a:graphic xmlns:a="http://schemas.openxmlformats.org/drawingml/2006/main">
+              <a:graphicData uri="http://schemas.openxmlformats.org/drawingml/2006/picture">
+                <pic:pic xmlns:pic="http://schemas.openxmlformats.org/drawingml/2006/picture">
+                  <pic:nvPicPr>
+                    <pic:cNvPr id="1683021860" name="Image 1" descr="Une image contenant texte, capture d’écran, ligne, carte de visite&#10;&#10;Description générée automatiquement"/>
+                    <pic:cNvPicPr/>
+                  </pic:nvPicPr>
+                  <pic:blipFill>
+                    <a:blip r:embed="rId42"/>
+                    <a:stretch>
+                      <a:fillRect/>
+                    </a:stretch>
+                  </pic:blipFill>
+                  <pic:spPr>
+                    <a:xfrm>
+                      <a:off x="0" y="0"/>
+                      <a:ext cx="3686689" cy="5344271"/>
+                    </a:xfrm>
+                    <a:prstGeom prst="rect">
+                      <a:avLst/>
+                    </a:prstGeom>
+                  </pic:spPr>
+                </pic:pic>
+              </a:graphicData>
+            </a:graphic>
+          </wp:inline>
+        </w:drawing>
+      </w:r>
+    </w:p>
+    <w:p>
+      <w:pPr>
+        <w:rPr>
+          <w:color w:val="FF0000"/>
+          <w:sz w:val="48"/>
+          <w:szCs w:val="48"/>
+        </w:rPr>
+      </w:pPr>
+      <w:r>
+        <w:rPr>
+          <w:color w:val="FF0000"/>
+          <w:sz w:val="48"/>
+          <w:szCs w:val="48"/>
+        </w:rPr>
+        <w:lastRenderedPageBreak/>
+        <w:drawing>
+          <wp:inline distT="0" distB="0" distL="0" distR="0" wp14:anchorId="336E3066" wp14:editId="2543773F">
+            <wp:extent cx="3400900" cy="4486901"/>
+            <wp:effectExtent l="0" t="0" r="9525" b="0"/>
+            <wp:docPr id="1736019063" name="Image 1" descr="Une image contenant texte, capture d’écran, ligne, diagramme&#10;&#10;Description générée automatiquement"/>
+            <wp:cNvGraphicFramePr>
+              <a:graphicFrameLocks xmlns:a="http://schemas.openxmlformats.org/drawingml/2006/main" noChangeAspect="1"/>
+            </wp:cNvGraphicFramePr>
+            <a:graphic xmlns:a="http://schemas.openxmlformats.org/drawingml/2006/main">
+              <a:graphicData uri="http://schemas.openxmlformats.org/drawingml/2006/picture">
+                <pic:pic xmlns:pic="http://schemas.openxmlformats.org/drawingml/2006/picture">
+                  <pic:nvPicPr>
+                    <pic:cNvPr id="1736019063" name="Image 1" descr="Une image contenant texte, capture d’écran, ligne, diagramme&#10;&#10;Description générée automatiquement"/>
+                    <pic:cNvPicPr/>
+                  </pic:nvPicPr>
+                  <pic:blipFill>
+                    <a:blip r:embed="rId43"/>
+                    <a:stretch>
+                      <a:fillRect/>
+                    </a:stretch>
+                  </pic:blipFill>
+                  <pic:spPr>
+                    <a:xfrm>
+                      <a:off x="0" y="0"/>
+                      <a:ext cx="3400900" cy="4486901"/>
+                    </a:xfrm>
+                    <a:prstGeom prst="rect">
+                      <a:avLst/>
+                    </a:prstGeom>
+                  </pic:spPr>
+                </pic:pic>
+              </a:graphicData>
+            </a:graphic>
+          </wp:inline>
+        </w:drawing>
+      </w:r>
+    </w:p>
+    <w:p>
+      <w:pPr>
+        <w:rPr>
+          <w:color w:val="FF0000"/>
+          <w:sz w:val="48"/>
+          <w:szCs w:val="48"/>
+        </w:rPr>
+      </w:pPr>
+      <w:r>
+        <w:rPr>
+          <w:color w:val="FF0000"/>
+          <w:sz w:val="48"/>
+          <w:szCs w:val="48"/>
+        </w:rPr>
+        <w:t>Example :</w:t>
+      </w:r>
+    </w:p>
+    <w:p>
+      <w:pPr>
+        <w:rPr>
+          <w:color w:val="FF0000"/>
+          <w:sz w:val="48"/>
+          <w:szCs w:val="48"/>
+        </w:rPr>
+      </w:pPr>
+      <w:r>
+        <w:rPr>
+          <w:color w:val="FF0000"/>
+          <w:sz w:val="48"/>
+          <w:szCs w:val="48"/>
+        </w:rPr>
+        <w:lastRenderedPageBreak/>
+        <w:drawing>
+          <wp:inline distT="0" distB="0" distL="0" distR="0" wp14:anchorId="1C1541A1" wp14:editId="768379A7">
+            <wp:extent cx="2429214" cy="4991797"/>
+            <wp:effectExtent l="0" t="0" r="9525" b="0"/>
+            <wp:docPr id="2045516056" name="Image 1" descr="Une image contenant texte, capture d’écran, Rectangle, diagramme&#10;&#10;Description générée automatiquement"/>
+            <wp:cNvGraphicFramePr>
+              <a:graphicFrameLocks xmlns:a="http://schemas.openxmlformats.org/drawingml/2006/main" noChangeAspect="1"/>
+            </wp:cNvGraphicFramePr>
+            <a:graphic xmlns:a="http://schemas.openxmlformats.org/drawingml/2006/main">
+              <a:graphicData uri="http://schemas.openxmlformats.org/drawingml/2006/picture">
+                <pic:pic xmlns:pic="http://schemas.openxmlformats.org/drawingml/2006/picture">
+                  <pic:nvPicPr>
+                    <pic:cNvPr id="2045516056" name="Image 1" descr="Une image contenant texte, capture d’écran, Rectangle, diagramme&#10;&#10;Description générée automatiquement"/>
+                    <pic:cNvPicPr/>
+                  </pic:nvPicPr>
+                  <pic:blipFill>
+                    <a:blip r:embed="rId44"/>
+                    <a:stretch>
+                      <a:fillRect/>
+                    </a:stretch>
+                  </pic:blipFill>
+                  <pic:spPr>
+                    <a:xfrm>
+                      <a:off x="0" y="0"/>
+                      <a:ext cx="2429214" cy="4991797"/>
+                    </a:xfrm>
+                    <a:prstGeom prst="rect">
+                      <a:avLst/>
+                    </a:prstGeom>
+                  </pic:spPr>
+                </pic:pic>
+              </a:graphicData>
+            </a:graphic>
+          </wp:inline>
+        </w:drawing>
+      </w:r>
+    </w:p>
+    <w:p>
+      <w:pPr>
+        <w:rPr>
+          <w:color w:val="FF0000"/>
+          <w:sz w:val="48"/>
+          <w:szCs w:val="48"/>
+        </w:rPr>
+      </w:pPr>
+      <w:r>
+        <w:rPr>
+          <w:color w:val="FF0000"/>
+          <w:sz w:val="48"/>
+          <w:szCs w:val="48"/>
+        </w:rPr>
+        <w:lastRenderedPageBreak/>
+        <w:drawing>
+          <wp:inline distT="0" distB="0" distL="0" distR="0" wp14:anchorId="5BF373E2" wp14:editId="246C8AFA">
+            <wp:extent cx="5760720" cy="3990975"/>
+            <wp:effectExtent l="0" t="0" r="0" b="0"/>
+            <wp:docPr id="531370601" name="Image 1" descr="Une image contenant texte, capture d’écran, logiciel, Logiciel multimédia&#10;&#10;Description générée automatiquement"/>
+            <wp:cNvGraphicFramePr>
+              <a:graphicFrameLocks xmlns:a="http://schemas.openxmlformats.org/drawingml/2006/main" noChangeAspect="1"/>
+            </wp:cNvGraphicFramePr>
+            <a:graphic xmlns:a="http://schemas.openxmlformats.org/drawingml/2006/main">
+              <a:graphicData uri="http://schemas.openxmlformats.org/drawingml/2006/picture">
+                <pic:pic xmlns:pic="http://schemas.openxmlformats.org/drawingml/2006/picture">
+                  <pic:nvPicPr>
+                    <pic:cNvPr id="531370601" name="Image 1" descr="Une image contenant texte, capture d’écran, logiciel, Logiciel multimédia&#10;&#10;Description générée automatiquement"/>
+                    <pic:cNvPicPr/>
+                  </pic:nvPicPr>
+                  <pic:blipFill>
+                    <a:blip r:embed="rId45"/>
+                    <a:stretch>
+                      <a:fillRect/>
+                    </a:stretch>
+                  </pic:blipFill>
+                  <pic:spPr>
+                    <a:xfrm>
+                      <a:off x="0" y="0"/>
+                      <a:ext cx="5760720" cy="3990975"/>
+                    </a:xfrm>
+                    <a:prstGeom prst="rect">
+                      <a:avLst/>
+                    </a:prstGeom>
+                  </pic:spPr>
+                </pic:pic>
+              </a:graphicData>
+            </a:graphic>
+          </wp:inline>
+        </w:drawing>
+      </w:r>
+    </w:p>
+    <w:p>
+      <w:pPr>
+        <w:rPr>
+          <w:color w:val="FF0000"/>
+          <w:sz w:val="48"/>
+          <w:szCs w:val="48"/>
+        </w:rPr>
+      </w:pPr>
+      <w:r>
+        <w:rPr>
+          <w:color w:val="FF0000"/>
+          <w:sz w:val="48"/>
+          <w:szCs w:val="48"/>
+        </w:rPr>
+        <w:lastRenderedPageBreak/>
+        <w:drawing>
+          <wp:inline distT="0" distB="0" distL="0" distR="0" wp14:anchorId="20F64DAC" wp14:editId="61D6DB3C">
+            <wp:extent cx="5760720" cy="5843905"/>
+            <wp:effectExtent l="0" t="0" r="0" b="0"/>
+            <wp:docPr id="238919749" name="Image 1" descr="Une image contenant texte, capture d’écran, logiciel, Logiciel multimédia&#10;&#10;Description générée automatiquement"/>
+            <wp:cNvGraphicFramePr>
+              <a:graphicFrameLocks xmlns:a="http://schemas.openxmlformats.org/drawingml/2006/main" noChangeAspect="1"/>
+            </wp:cNvGraphicFramePr>
+            <a:graphic xmlns:a="http://schemas.openxmlformats.org/drawingml/2006/main">
+              <a:graphicData uri="http://schemas.openxmlformats.org/drawingml/2006/picture">
+                <pic:pic xmlns:pic="http://schemas.openxmlformats.org/drawingml/2006/picture">
+                  <pic:nvPicPr>
+                    <pic:cNvPr id="238919749" name="Image 1" descr="Une image contenant texte, capture d’écran, logiciel, Logiciel multimédia&#10;&#10;Description générée automatiquement"/>
+                    <pic:cNvPicPr/>
+                  </pic:nvPicPr>
+                  <pic:blipFill>
+                    <a:blip r:embed="rId46"/>
+                    <a:stretch>
+                      <a:fillRect/>
+                    </a:stretch>
+                  </pic:blipFill>
+                  <pic:spPr>
+                    <a:xfrm>
+                      <a:off x="0" y="0"/>
+                      <a:ext cx="5760720" cy="5843905"/>
+                    </a:xfrm>
+                    <a:prstGeom prst="rect">
+                      <a:avLst/>
+                    </a:prstGeom>
+                  </pic:spPr>
+                </pic:pic>
+              </a:graphicData>
+            </a:graphic>
+          </wp:inline>
+        </w:drawing>
+      </w:r>
+    </w:p>
+    <w:p>
+      <w:pPr>
+        <w:rPr>
+          <w:color w:val="FF0000"/>
+          <w:sz w:val="48"/>
+          <w:szCs w:val="48"/>
+        </w:rPr>
+      </w:pPr>
+      <w:r>
+        <w:rPr>
+          <w:color w:val="FF0000"/>
+          <w:sz w:val="48"/>
+          <w:szCs w:val="48"/>
+        </w:rPr>
+        <w:lastRenderedPageBreak/>
+        <w:drawing>
+          <wp:inline distT="0" distB="0" distL="0" distR="0" wp14:anchorId="4C1A12C8" wp14:editId="02ED61C8">
+            <wp:extent cx="5760720" cy="4642485"/>
+            <wp:effectExtent l="0" t="0" r="0" b="0"/>
+            <wp:docPr id="1816030338" name="Image 1" descr="Une image contenant texte, capture d’écran, logiciel, Logiciel multimédia&#10;&#10;Description générée automatiquement"/>
+            <wp:cNvGraphicFramePr>
+              <a:graphicFrameLocks xmlns:a="http://schemas.openxmlformats.org/drawingml/2006/main" noChangeAspect="1"/>
+            </wp:cNvGraphicFramePr>
+            <a:graphic xmlns:a="http://schemas.openxmlformats.org/drawingml/2006/main">
+              <a:graphicData uri="http://schemas.openxmlformats.org/drawingml/2006/picture">
+                <pic:pic xmlns:pic="http://schemas.openxmlformats.org/drawingml/2006/picture">
+                  <pic:nvPicPr>
+                    <pic:cNvPr id="1816030338" name="Image 1" descr="Une image contenant texte, capture d’écran, logiciel, Logiciel multimédia&#10;&#10;Description générée automatiquement"/>
+                    <pic:cNvPicPr/>
+                  </pic:nvPicPr>
+                  <pic:blipFill>
+                    <a:blip r:embed="rId47"/>
+                    <a:stretch>
+                      <a:fillRect/>
+                    </a:stretch>
+                  </pic:blipFill>
+                  <pic:spPr>
+                    <a:xfrm>
+                      <a:off x="0" y="0"/>
+                      <a:ext cx="5760720" cy="4642485"/>
+                    </a:xfrm>
+                    <a:prstGeom prst="rect">
+                      <a:avLst/>
+                    </a:prstGeom>
+                  </pic:spPr>
+                </pic:pic>
+              </a:graphicData>
+            </a:graphic>
+          </wp:inline>
+        </w:drawing>
+      </w:r>
+    </w:p>
+    <w:p>
+      <w:pPr>
+        <w:rPr>
+          <w:color w:val="FF0000"/>
+          <w:sz w:val="48"/>
+          <w:szCs w:val="48"/>
+        </w:rPr>
+      </w:pPr>
+    </w:p>
+    <w:p>
+      <w:pPr>
+        <w:pStyle w:val="Paragraphedeliste"/>
+        <w:numPr>
+          <w:ilvl w:val="2"/>
+          <w:numId w:val="15"/>
+        </w:numPr>
+        <w:rPr>
+          <w:b/>
+          <w:bCs/>
+          <w:color w:val="00B050"/>
+          <w:sz w:val="48"/>
+          <w:szCs w:val="48"/>
+        </w:rPr>
+      </w:pPr>
+      <w:r>
+        <w:rPr>
+          <w:b/>
+          <w:bCs/>
+          <w:color w:val="00B050"/>
+          <w:sz w:val="48"/>
+          <w:szCs w:val="48"/>
+        </w:rPr>
+        <w:t>Classe abstraite</w:t>
+      </w:r>
+    </w:p>
+    <w:p>
+      <w:pPr>
+        <w:rPr>
+          <w:b/>
+          <w:bCs/>
+          <w:color w:val="00B050"/>
+          <w:sz w:val="48"/>
+          <w:szCs w:val="48"/>
+        </w:rPr>
+      </w:pPr>
+    </w:p>
+    <w:p>
+      <w:pPr>
+        <w:pBdr>
+          <w:top w:val="single" w:sz="2" w:space="0" w:color="E3E3E3"/>
+          <w:left w:val="single" w:sz="2" w:space="0" w:color="E3E3E3"/>
+          <w:bottom w:val="single" w:sz="2" w:space="0" w:color="E3E3E3"/>
+          <w:right w:val="single" w:sz="2" w:space="0" w:color="E3E3E3"/>
+        </w:pBdr>
+        <w:shd w:val="clear" w:color="auto" w:fill="FFFFFF"/>
+        <w:spacing w:after="300" w:line="240" w:lineRule="auto"/>
+        <w:rPr>
+          <w:rFonts w:ascii="Segoe UI" w:eastAsia="Times New Roman" w:hAnsi="Segoe UI" w:cs="Segoe UI"/>
+          <w:color w:val="0D0D0D"/>
+          <w:sz w:val="24"/>
+          <w:szCs w:val="24"/>
+          <w:lang w:eastAsia="fr-FR"/>
+        </w:rPr>
+      </w:pPr>
+      <w:r>
+        <w:rPr>
+          <w:rFonts w:ascii="Segoe UI" w:eastAsia="Times New Roman" w:hAnsi="Segoe UI" w:cs="Segoe UI"/>
+          <w:color w:val="0D0D0D"/>
+          <w:sz w:val="24"/>
+          <w:szCs w:val="24"/>
+          <w:lang w:eastAsia="fr-FR"/>
+        </w:rPr>
+        <w:t>En Java, une classe abstraite est une classe qui ne peut pas être instanciée directement. Elle sert de modèle pour d'autres classes qui en héritent. Voici quelques points importants sur les classes abstraites en Java :</w:t>
+      </w:r>
+    </w:p>
+    <w:p>
+      <w:pPr>
+        <w:numPr>
+          <w:ilvl w:val="0"/>
+          <w:numId w:val="33"/>
+        </w:numPr>
+        <w:pBdr>
+          <w:top w:val="single" w:sz="2" w:space="0" w:color="E3E3E3"/>
+          <w:left w:val="single" w:sz="2" w:space="5" w:color="E3E3E3"/>
+          <w:bottom w:val="single" w:sz="2" w:space="0" w:color="E3E3E3"/>
+          <w:right w:val="single" w:sz="2" w:space="0" w:color="E3E3E3"/>
+        </w:pBdr>
+        <w:shd w:val="clear" w:color="auto" w:fill="FFFFFF"/>
+        <w:spacing w:after="0" w:line="240" w:lineRule="auto"/>
+        <w:rPr>
+          <w:rFonts w:ascii="Segoe UI" w:eastAsia="Times New Roman" w:hAnsi="Segoe UI" w:cs="Segoe UI"/>
+          <w:color w:val="0D0D0D"/>
+          <w:sz w:val="24"/>
+          <w:szCs w:val="24"/>
+          <w:lang w:eastAsia="fr-FR"/>
+        </w:rPr>
+      </w:pPr>
+      <w:r>
+        <w:rPr>
+          <w:rFonts w:ascii="Segoe UI" w:eastAsia="Times New Roman" w:hAnsi="Segoe UI" w:cs="Segoe UI"/>
+          <w:b/>
+          <w:bCs/>
+          <w:color w:val="0D0D0D"/>
+          <w:sz w:val="24"/>
+          <w:szCs w:val="24"/>
+          <w:bdr w:val="single" w:sz="2" w:space="0" w:color="E3E3E3" w:frame="1"/>
+          <w:lang w:eastAsia="fr-FR"/>
+        </w:rPr>
+        <w:t>Déclaration</w:t>
+      </w:r>
+      <w:r>
+        <w:rPr>
+          <w:rFonts w:ascii="Segoe UI" w:eastAsia="Times New Roman" w:hAnsi="Segoe UI" w:cs="Segoe UI"/>
+          <w:color w:val="0D0D0D"/>
+          <w:sz w:val="24"/>
+          <w:szCs w:val="24"/>
+          <w:lang w:eastAsia="fr-FR"/>
+        </w:rPr>
+        <w:t xml:space="preserve"> : Une classe abstraite est déclarée en utilisant le mot-clé </w:t>
+      </w:r>
+      <w:r>
+        <w:rPr>
+          <w:rFonts w:ascii="Ubuntu Mono" w:eastAsia="Times New Roman" w:hAnsi="Ubuntu Mono" w:cs="Courier New"/>
+          <w:b/>
+          <w:bCs/>
+          <w:color w:val="0D0D0D"/>
+          <w:sz w:val="21"/>
+          <w:szCs w:val="21"/>
+          <w:bdr w:val="single" w:sz="2" w:space="0" w:color="E3E3E3" w:frame="1"/>
+          <w:lang w:eastAsia="fr-FR"/>
+        </w:rPr>
+        <w:t>abstract</w:t>
+      </w:r>
+      <w:r>
+        <w:rPr>
+          <w:rFonts w:ascii="Segoe UI" w:eastAsia="Times New Roman" w:hAnsi="Segoe UI" w:cs="Segoe UI"/>
+          <w:color w:val="0D0D0D"/>
+          <w:sz w:val="24"/>
+          <w:szCs w:val="24"/>
+          <w:lang w:eastAsia="fr-FR"/>
+        </w:rPr>
+        <w:t>. Elle peut contenir des méthodes abstraites (méthodes sans implémentation) ainsi que des méthodes concrètes (méthodes avec implémentation).</w:t>
+      </w:r>
+    </w:p>
+    <w:p>
+      <w:pPr>
+        <w:pStyle w:val="Paragraphedeliste"/>
+        <w:rPr>
+          <w:color w:val="FF0000"/>
+          <w:sz w:val="48"/>
+          <w:szCs w:val="48"/>
+        </w:rPr>
+      </w:pPr>
+      <w:r>
+        <w:rPr>
+          <w:color w:val="FF0000"/>
+          <w:sz w:val="48"/>
+          <w:szCs w:val="48"/>
+        </w:rPr>
+        <w:lastRenderedPageBreak/>
+        <w:drawing>
+          <wp:inline distT="0" distB="0" distL="0" distR="0" wp14:anchorId="352E34D2" wp14:editId="43A4B2A6">
+            <wp:extent cx="5760720" cy="3247390"/>
+            <wp:effectExtent l="0" t="0" r="0" b="0"/>
+            <wp:docPr id="1396425496" name="Image 1" descr="Une image contenant texte, capture d’écran, logiciel, Logiciel multimédia&#10;&#10;Description générée automatiquement"/>
+            <wp:cNvGraphicFramePr>
+              <a:graphicFrameLocks xmlns:a="http://schemas.openxmlformats.org/drawingml/2006/main" noChangeAspect="1"/>
+            </wp:cNvGraphicFramePr>
+            <a:graphic xmlns:a="http://schemas.openxmlformats.org/drawingml/2006/main">
+              <a:graphicData uri="http://schemas.openxmlformats.org/drawingml/2006/picture">
+                <pic:pic xmlns:pic="http://schemas.openxmlformats.org/drawingml/2006/picture">
+                  <pic:nvPicPr>
+                    <pic:cNvPr id="1396425496" name="Image 1" descr="Une image contenant texte, capture d’écran, logiciel, Logiciel multimédia&#10;&#10;Description générée automatiquement"/>
+                    <pic:cNvPicPr/>
+                  </pic:nvPicPr>
+                  <pic:blipFill>
+                    <a:blip r:embed="rId48"/>
+                    <a:stretch>
+                      <a:fillRect/>
+                    </a:stretch>
+                  </pic:blipFill>
+                  <pic:spPr>
+                    <a:xfrm>
+                      <a:off x="0" y="0"/>
+                      <a:ext cx="5760720" cy="3247390"/>
+                    </a:xfrm>
+                    <a:prstGeom prst="rect">
+                      <a:avLst/>
+                    </a:prstGeom>
+                  </pic:spPr>
+                </pic:pic>
+              </a:graphicData>
+            </a:graphic>
+          </wp:inline>
+        </w:drawing>
+      </w:r>
+    </w:p>
+    <w:p>
+      <w:pPr>
+        <w:pStyle w:val="NormalWeb"/>
+        <w:numPr>
+          <w:ilvl w:val="0"/>
+          <w:numId w:val="34"/>
+        </w:numPr>
+        <w:pBdr>
+          <w:top w:val="single" w:sz="2" w:space="0" w:color="E3E3E3"/>
+          <w:left w:val="single" w:sz="2" w:space="5" w:color="E3E3E3"/>
+          <w:bottom w:val="single" w:sz="2" w:space="0" w:color="E3E3E3"/>
+          <w:right w:val="single" w:sz="2" w:space="0" w:color="E3E3E3"/>
+        </w:pBdr>
+        <w:shd w:val="clear" w:color="auto" w:fill="FFFFFF"/>
+        <w:spacing w:before="0" w:beforeAutospacing="0" w:after="0" w:afterAutospacing="0"/>
+        <w:rPr>
+          <w:rFonts w:ascii="Segoe UI" w:hAnsi="Segoe UI" w:cs="Segoe UI"/>
+          <w:color w:val="0D0D0D"/>
+        </w:rPr>
+      </w:pPr>
+      <w:r>
+        <w:rPr>
+          <w:rStyle w:val="lev"/>
+          <w:rFonts w:ascii="Segoe UI" w:eastAsiaTheme="majorEastAsia" w:hAnsi="Segoe UI" w:cs="Segoe UI"/>
+          <w:color w:val="0D0D0D"/>
+          <w:bdr w:val="single" w:sz="2" w:space="0" w:color="E3E3E3" w:frame="1"/>
+        </w:rPr>
+        <w:t>Méthodes abstraites</w:t>
+      </w:r>
+      <w:r>
+        <w:rPr>
+          <w:rFonts w:ascii="Segoe UI" w:hAnsi="Segoe UI" w:cs="Segoe UI"/>
+          <w:color w:val="0D0D0D"/>
+        </w:rPr>
+        <w:t xml:space="preserve"> : Une méthode abstraite est une méthode déclarée sans corps (sans implémentation) avec le mot-clé </w:t>
+      </w:r>
       <w:r>
         <w:rPr>
           <w:rStyle w:val="CodeHTML"/>
@@ -9444,11 +11857,53 @@
           <w:sz w:val="21"/>
           <w:szCs w:val="21"/>
           <w:bdr w:val="single" w:sz="2" w:space="0" w:color="E3E3E3" w:frame="1"/>
-          <w:shd w:val="clear" w:color="auto" w:fill="FFFFFF"/>
-        </w:rPr>
-        <w:t>try</w:t>
-      </w:r>
-      <w:proofErr w:type="spellEnd"/>
+        </w:rPr>
+        <w:t>abstract</w:t>
+      </w:r>
+      <w:r>
+        <w:rPr>
+          <w:rFonts w:ascii="Segoe UI" w:hAnsi="Segoe UI" w:cs="Segoe UI"/>
+          <w:color w:val="0D0D0D"/>
+        </w:rPr>
+        <w:t>. Les sous-classes doivent fournir une implémentation pour ces méthodes.</w:t>
+      </w:r>
+    </w:p>
+    <w:p>
+      <w:pPr>
+        <w:pStyle w:val="NormalWeb"/>
+        <w:numPr>
+          <w:ilvl w:val="0"/>
+          <w:numId w:val="34"/>
+        </w:numPr>
+        <w:pBdr>
+          <w:top w:val="single" w:sz="2" w:space="0" w:color="E3E3E3"/>
+          <w:left w:val="single" w:sz="2" w:space="5" w:color="E3E3E3"/>
+          <w:bottom w:val="single" w:sz="2" w:space="0" w:color="E3E3E3"/>
+          <w:right w:val="single" w:sz="2" w:space="0" w:color="E3E3E3"/>
+        </w:pBdr>
+        <w:shd w:val="clear" w:color="auto" w:fill="FFFFFF"/>
+        <w:spacing w:before="0" w:beforeAutospacing="0" w:after="0" w:afterAutospacing="0"/>
+        <w:rPr>
+          <w:rFonts w:ascii="Segoe UI" w:hAnsi="Segoe UI" w:cs="Segoe UI"/>
+          <w:color w:val="0D0D0D"/>
+        </w:rPr>
+      </w:pPr>
+      <w:r>
+        <w:rPr>
+          <w:rStyle w:val="lev"/>
+          <w:rFonts w:ascii="Segoe UI" w:eastAsiaTheme="majorEastAsia" w:hAnsi="Segoe UI" w:cs="Segoe UI"/>
+          <w:color w:val="0D0D0D"/>
+          <w:bdr w:val="single" w:sz="2" w:space="0" w:color="E3E3E3" w:frame="1"/>
+        </w:rPr>
+        <w:t>Instanciation</w:t>
+      </w:r>
+      <w:r>
+        <w:rPr>
+          <w:rFonts w:ascii="Segoe UI" w:hAnsi="Segoe UI" w:cs="Segoe UI"/>
+          <w:color w:val="0D0D0D"/>
+        </w:rPr>
+        <w:t xml:space="preserve"> : Comme une classe abstraite ne peut pas être instanciée directement, vous ne pouvez pas créer d'objets de type </w:t>
+      </w:r>
       <w:r>
         <w:rPr>
           <w:rStyle w:val="CodeHTML"/>
@@ -9459,88 +11914,180 @@
           <w:sz w:val="21"/>
           <w:szCs w:val="21"/>
           <w:bdr w:val="single" w:sz="2" w:space="0" w:color="E3E3E3" w:frame="1"/>
-          <w:shd w:val="clear" w:color="auto" w:fill="FFFFFF"/>
-        </w:rPr>
-        <w:t>-catch</w:t>
-      </w:r>
-      <w:r>
-        <w:rPr>
-          <w:rFonts w:ascii="Segoe UI" w:hAnsi="Segoe UI" w:cs="Segoe UI"/>
-          <w:color w:val="0D0D0D"/>
-          <w:shd w:val="clear" w:color="auto" w:fill="FFFFFF"/>
-        </w:rPr>
-        <w:t xml:space="preserve"> pour gérer l'exception </w:t>
-      </w:r>
-      <w:proofErr w:type="spellStart"/>
-      <w:r>
-        <w:rPr>
-          <w:rStyle w:val="CodeHTML"/>
-          <w:rFonts w:ascii="Ubuntu Mono" w:eastAsiaTheme="majorEastAsia" w:hAnsi="Ubuntu Mono"/>
-          <w:b/>
-          <w:bCs/>
-          <w:color w:val="0D0D0D"/>
-          <w:sz w:val="21"/>
-          <w:szCs w:val="21"/>
-          <w:bdr w:val="single" w:sz="2" w:space="0" w:color="E3E3E3" w:frame="1"/>
-          <w:shd w:val="clear" w:color="auto" w:fill="FFFFFF"/>
-        </w:rPr>
-        <w:t>ArithmeticException</w:t>
-      </w:r>
-      <w:proofErr w:type="spellEnd"/>
-      <w:r>
-        <w:rPr>
-          <w:rFonts w:ascii="Segoe UI" w:hAnsi="Segoe UI" w:cs="Segoe UI"/>
-          <w:color w:val="0D0D0D"/>
-          <w:shd w:val="clear" w:color="auto" w:fill="FFFFFF"/>
-        </w:rPr>
-        <w:t xml:space="preserve"> qui peut être générée si l'utilisateur entre 0 comme nombre. Si une autre exception se produit, elle sera capturée par le bloc </w:t>
-      </w:r>
-      <w:r>
-        <w:rPr>
-          <w:rStyle w:val="CodeHTML"/>
-          <w:rFonts w:ascii="Ubuntu Mono" w:eastAsiaTheme="majorEastAsia" w:hAnsi="Ubuntu Mono"/>
-          <w:b/>
-          <w:bCs/>
-          <w:color w:val="0D0D0D"/>
-          <w:sz w:val="21"/>
-          <w:szCs w:val="21"/>
-          <w:bdr w:val="single" w:sz="2" w:space="0" w:color="E3E3E3" w:frame="1"/>
-          <w:shd w:val="clear" w:color="auto" w:fill="FFFFFF"/>
-        </w:rPr>
-        <w:t>catch (Exception e)</w:t>
-      </w:r>
-      <w:r>
-        <w:rPr>
-          <w:rFonts w:ascii="Segoe UI" w:hAnsi="Segoe UI" w:cs="Segoe UI"/>
-          <w:color w:val="0D0D0D"/>
-          <w:shd w:val="clear" w:color="auto" w:fill="FFFFFF"/>
-        </w:rPr>
-        <w:t xml:space="preserve">. Le bloc </w:t>
-      </w:r>
-      <w:proofErr w:type="spellStart"/>
-      <w:r>
-        <w:rPr>
-          <w:rStyle w:val="CodeHTML"/>
-          <w:rFonts w:ascii="Ubuntu Mono" w:eastAsiaTheme="majorEastAsia" w:hAnsi="Ubuntu Mono"/>
-          <w:b/>
-          <w:bCs/>
-          <w:color w:val="0D0D0D"/>
-          <w:sz w:val="21"/>
-          <w:szCs w:val="21"/>
-          <w:bdr w:val="single" w:sz="2" w:space="0" w:color="E3E3E3" w:frame="1"/>
-          <w:shd w:val="clear" w:color="auto" w:fill="FFFFFF"/>
+        </w:rPr>
+        <w:t>Forme</w:t>
+      </w:r>
+      <w:r>
+        <w:rPr>
+          <w:rFonts w:ascii="Segoe UI" w:hAnsi="Segoe UI" w:cs="Segoe UI"/>
+          <w:color w:val="0D0D0D"/>
+        </w:rPr>
+        <w:t xml:space="preserve"> dans l'exemple ci-dessus. Vous devez créer des sous-classes concrètes pour pouvoir instancier des objets.</w:t>
+      </w:r>
+    </w:p>
+    <w:p>
+      <w:pPr>
+        <w:pStyle w:val="NormalWeb"/>
+        <w:numPr>
+          <w:ilvl w:val="0"/>
+          <w:numId w:val="34"/>
+        </w:numPr>
+        <w:pBdr>
+          <w:top w:val="single" w:sz="2" w:space="0" w:color="E3E3E3"/>
+          <w:left w:val="single" w:sz="2" w:space="5" w:color="E3E3E3"/>
+          <w:bottom w:val="single" w:sz="2" w:space="0" w:color="E3E3E3"/>
+          <w:right w:val="single" w:sz="2" w:space="0" w:color="E3E3E3"/>
+        </w:pBdr>
+        <w:shd w:val="clear" w:color="auto" w:fill="FFFFFF"/>
+        <w:spacing w:before="0" w:beforeAutospacing="0" w:after="0" w:afterAutospacing="0"/>
+        <w:rPr>
+          <w:rFonts w:ascii="Segoe UI" w:hAnsi="Segoe UI" w:cs="Segoe UI"/>
+          <w:color w:val="0D0D0D"/>
+        </w:rPr>
+      </w:pPr>
+      <w:r>
+        <w:rPr>
+          <w:rStyle w:val="lev"/>
+          <w:rFonts w:ascii="Segoe UI" w:eastAsiaTheme="majorEastAsia" w:hAnsi="Segoe UI" w:cs="Segoe UI"/>
+          <w:color w:val="0D0D0D"/>
+          <w:bdr w:val="single" w:sz="2" w:space="0" w:color="E3E3E3" w:frame="1"/>
+        </w:rPr>
+        <w:t>Héritage</w:t>
+      </w:r>
+      <w:r>
+        <w:rPr>
+          <w:rFonts w:ascii="Segoe UI" w:hAnsi="Segoe UI" w:cs="Segoe UI"/>
+          <w:color w:val="0D0D0D"/>
+        </w:rPr>
+        <w:t xml:space="preserve"> : Les classes abstraites peuvent être utilisées comme base pour d'autres classes en utilisant l'héritage. Les sous-classes doivent fournir une implémentation pour toutes les méthodes abstraites de la classe parente.</w:t>
+      </w:r>
+    </w:p>
+    <w:p>
+      <w:pPr>
+        <w:pStyle w:val="Paragraphedeliste"/>
+        <w:rPr>
+          <w:color w:val="FF0000"/>
+          <w:sz w:val="48"/>
+          <w:szCs w:val="48"/>
+        </w:rPr>
+      </w:pPr>
+      <w:r>
+        <w:rPr>
+          <w:color w:val="FF0000"/>
+          <w:sz w:val="48"/>
+          <w:szCs w:val="48"/>
         </w:rPr>
         <w:lastRenderedPageBreak/>
-        <w:t>finally</w:t>
-      </w:r>
-      <w:proofErr w:type="spellEnd"/>
-      <w:r>
-        <w:rPr>
-          <w:rFonts w:ascii="Segoe UI" w:hAnsi="Segoe UI" w:cs="Segoe UI"/>
-          <w:color w:val="0D0D0D"/>
-          <w:shd w:val="clear" w:color="auto" w:fill="FFFFFF"/>
-        </w:rPr>
-        <w:t xml:space="preserve"> est utilisé pour garantir que le scanner est fermé correctement, qu'une exception se produise ou non.</w:t>
+        <w:drawing>
+          <wp:inline distT="0" distB="0" distL="0" distR="0" wp14:anchorId="4D6715B3" wp14:editId="2A400B33">
+            <wp:extent cx="5760720" cy="4723130"/>
+            <wp:effectExtent l="0" t="0" r="0" b="0"/>
+            <wp:docPr id="427347449" name="Image 1" descr="Une image contenant texte, Appareils électroniques, capture d’écran, logiciel&#10;&#10;Description générée automatiquement"/>
+            <wp:cNvGraphicFramePr>
+              <a:graphicFrameLocks xmlns:a="http://schemas.openxmlformats.org/drawingml/2006/main" noChangeAspect="1"/>
+            </wp:cNvGraphicFramePr>
+            <a:graphic xmlns:a="http://schemas.openxmlformats.org/drawingml/2006/main">
+              <a:graphicData uri="http://schemas.openxmlformats.org/drawingml/2006/picture">
+                <pic:pic xmlns:pic="http://schemas.openxmlformats.org/drawingml/2006/picture">
+                  <pic:nvPicPr>
+                    <pic:cNvPr id="427347449" name="Image 1" descr="Une image contenant texte, Appareils électroniques, capture d’écran, logiciel&#10;&#10;Description générée automatiquement"/>
+                    <pic:cNvPicPr/>
+                  </pic:nvPicPr>
+                  <pic:blipFill>
+                    <a:blip r:embed="rId49"/>
+                    <a:stretch>
+                      <a:fillRect/>
+                    </a:stretch>
+                  </pic:blipFill>
+                  <pic:spPr>
+                    <a:xfrm>
+                      <a:off x="0" y="0"/>
+                      <a:ext cx="5760720" cy="4723130"/>
+                    </a:xfrm>
+                    <a:prstGeom prst="rect">
+                      <a:avLst/>
+                    </a:prstGeom>
+                  </pic:spPr>
+                </pic:pic>
+              </a:graphicData>
+            </a:graphic>
+          </wp:inline>
+        </w:drawing>
+      </w:r>
+    </w:p>
+    <w:p>
+      <w:pPr>
+        <w:numPr>
+          <w:ilvl w:val="0"/>
+          <w:numId w:val="35"/>
+        </w:numPr>
+        <w:pBdr>
+          <w:top w:val="single" w:sz="2" w:space="0" w:color="E3E3E3"/>
+          <w:left w:val="single" w:sz="2" w:space="5" w:color="E3E3E3"/>
+          <w:bottom w:val="single" w:sz="2" w:space="0" w:color="E3E3E3"/>
+          <w:right w:val="single" w:sz="2" w:space="0" w:color="E3E3E3"/>
+        </w:pBdr>
+        <w:shd w:val="clear" w:color="auto" w:fill="FFFFFF"/>
+        <w:spacing w:after="0" w:line="240" w:lineRule="auto"/>
+        <w:rPr>
+          <w:rFonts w:ascii="Segoe UI" w:eastAsia="Times New Roman" w:hAnsi="Segoe UI" w:cs="Segoe UI"/>
+          <w:color w:val="0D0D0D"/>
+          <w:sz w:val="24"/>
+          <w:szCs w:val="24"/>
+          <w:lang w:eastAsia="fr-FR"/>
+        </w:rPr>
+      </w:pPr>
+      <w:r>
+        <w:rPr>
+          <w:rFonts w:ascii="Segoe UI" w:eastAsia="Times New Roman" w:hAnsi="Segoe UI" w:cs="Segoe UI"/>
+          <w:b/>
+          <w:bCs/>
+          <w:color w:val="0D0D0D"/>
+          <w:sz w:val="24"/>
+          <w:szCs w:val="24"/>
+          <w:bdr w:val="single" w:sz="2" w:space="0" w:color="E3E3E3" w:frame="1"/>
+          <w:lang w:eastAsia="fr-FR"/>
+        </w:rPr>
+        <w:t>Redéfinition de méthodes</w:t>
+      </w:r>
+      <w:r>
+        <w:rPr>
+          <w:rFonts w:ascii="Segoe UI" w:eastAsia="Times New Roman" w:hAnsi="Segoe UI" w:cs="Segoe UI"/>
+          <w:color w:val="0D0D0D"/>
+          <w:sz w:val="24"/>
+          <w:szCs w:val="24"/>
+          <w:lang w:eastAsia="fr-FR"/>
+        </w:rPr>
+        <w:t xml:space="preserve"> : Les sous-classes peuvent redéfinir (ou surcharger) les méthodes concrètes de la classe abstraite si nécessaire.</w:t>
+      </w:r>
+    </w:p>
+    <w:p>
+      <w:pPr>
+        <w:pBdr>
+          <w:top w:val="single" w:sz="2" w:space="0" w:color="E3E3E3"/>
+          <w:left w:val="single" w:sz="2" w:space="0" w:color="E3E3E3"/>
+          <w:bottom w:val="single" w:sz="2" w:space="0" w:color="E3E3E3"/>
+          <w:right w:val="single" w:sz="2" w:space="0" w:color="E3E3E3"/>
+        </w:pBdr>
+        <w:shd w:val="clear" w:color="auto" w:fill="FFFFFF"/>
+        <w:spacing w:before="300" w:after="0" w:line="240" w:lineRule="auto"/>
+        <w:rPr>
+          <w:rFonts w:ascii="Segoe UI" w:eastAsia="Times New Roman" w:hAnsi="Segoe UI" w:cs="Segoe UI"/>
+          <w:color w:val="0D0D0D"/>
+          <w:sz w:val="24"/>
+          <w:szCs w:val="24"/>
+          <w:lang w:eastAsia="fr-FR"/>
+        </w:rPr>
+      </w:pPr>
+      <w:r>
+        <w:rPr>
+          <w:rFonts w:ascii="Segoe UI" w:eastAsia="Times New Roman" w:hAnsi="Segoe UI" w:cs="Segoe UI"/>
+          <w:color w:val="0D0D0D"/>
+          <w:sz w:val="24"/>
+          <w:szCs w:val="24"/>
+          <w:lang w:eastAsia="fr-FR"/>
+        </w:rPr>
+        <w:t>Les classes abstraites fournissent un moyen de définir une structure de base commune pour un ensemble de classes tout en permettant aux sous-classes de fournir des implémentations spécifiques. Elles sont utilisées pour modéliser des concepts génériques qui peuvent avoir plusieurs implémentations différentes.</w:t>
       </w:r>
     </w:p>
     <w:p>
@@ -9566,6 +12113,119 @@
 <file path=word/numbering.xml><?xml version="1.0" encoding="utf-8"?>
 <w:numbering xmlns:wpc="http://schemas.microsoft.com/office/word/2010/wordprocessingCanvas" xmlns:cx="http://schemas.microsoft.com/office/drawing/2014/chartex" xmlns:cx1="http://schemas.microsoft.com/office/drawing/2015/9/8/chartex" xmlns:cx2="http://schemas.microsoft.com/office/drawing/2015/10/21/chartex" xmlns:cx3="http://schemas.microsoft.com/office/drawing/2016/5/9/chartex" xmlns:cx4="http://schemas.microsoft.com/office/drawing/2016/5/10/chartex" xmlns:cx5="http://schemas.microsoft.com/office/drawing/2016/5/11/chartex" xmlns:cx6="http://schemas.microsoft.com/office/drawing/2016/5/12/chartex" xmlns:cx7="http://schemas.microsoft.com/office/drawing/2016/5/13/chartex" xmlns:cx8="http://schemas.microsoft.com/office/drawing/2016/5/14/chartex" xmlns:mc="http://schemas.openxmlformats.org/markup-compatibility/2006" xmlns:aink="http://schemas.microsoft.com/office/drawing/2016/ink" xmlns:am3d="http://schemas.microsoft.com/office/drawing/2017/model3d" xmlns:o="urn:schemas-microsoft-com:office:office" xmlns:oel="http://schemas.microsoft.com/office/2019/extlst" xmlns:r="http://schemas.openxmlformats.org/officeDocument/2006/relationships" xmlns:m="http://schemas.openxmlformats.org/officeDocument/2006/math" xmlns:v="urn:schemas-microsoft-com:vml" xmlns:wp14="http://schemas.microsoft.com/office/word/2010/wordprocessingDrawing" xmlns:wp="http://schemas.openxmlformats.org/drawingml/2006/wordprocessingDrawing" xmlns:w10="urn:schemas-microsoft-com:office:word" xmlns:w="http://schemas.openxmlformats.org/wordprocessingml/2006/main" xmlns:w14="http://schemas.microsoft.com/office/word/2010/wordml" xmlns:w15="http://schemas.microsoft.com/office/word/2012/wordml" xmlns:w16cex="http://schemas.microsoft.com/office/word/2018/wordml/cex" xmlns:w16cid="http://schemas.microsoft.com/office/word/2016/wordml/cid" xmlns:w16="http://schemas.microsoft.com/office/word/2018/wordml" xmlns:w16du="http://schemas.microsoft.com/office/word/2023/wordml/word16du" xmlns:w16sdtdh="http://schemas.microsoft.com/office/word/2020/wordml/sdtdatahash" xmlns:w16se="http://schemas.microsoft.com/office/word/2015/wordml/symex" xmlns:wpg="http://schemas.microsoft.com/office/word/2010/wordprocessingGroup" xmlns:wpi="http://schemas.microsoft.com/office/word/2010/wordprocessingInk" xmlns:wne="http://schemas.microsoft.com/office/word/2006/wordml" xmlns:wps="http://schemas.microsoft.com/office/word/2010/wordprocessingShape" mc:Ignorable="w14 w15 w16se w16cid w16 w16cex w16sdtdh w16du wp14">
   <w:abstractNum w:abstractNumId="0" w15:restartNumberingAfterBreak="0">
+    <w:nsid w:val="029656DF"/>
+    <w:multiLevelType w:val="multilevel"/>
+    <w:tmpl w:val="02CA664A"/>
+    <w:lvl w:ilvl="0">
+      <w:start w:val="4"/>
+      <w:numFmt w:val="decimal"/>
+      <w:lvlText w:val="%1."/>
+      <w:lvlJc w:val="left"/>
+      <w:pPr>
+        <w:tabs>
+          <w:tab w:val="num" w:pos="720"/>
+        </w:tabs>
+        <w:ind w:left="720" w:hanging="360"/>
+      </w:pPr>
+    </w:lvl>
+    <w:lvl w:ilvl="1" w:tentative="1">
+      <w:start w:val="1"/>
+      <w:numFmt w:val="decimal"/>
+      <w:lvlText w:val="%2."/>
+      <w:lvlJc w:val="left"/>
+      <w:pPr>
+        <w:tabs>
+          <w:tab w:val="num" w:pos="1440"/>
+        </w:tabs>
+        <w:ind w:left="1440" w:hanging="360"/>
+      </w:pPr>
+    </w:lvl>
+    <w:lvl w:ilvl="2" w:tentative="1">
+      <w:start w:val="1"/>
+      <w:numFmt w:val="decimal"/>
+      <w:lvlText w:val="%3."/>
+      <w:lvlJc w:val="left"/>
+      <w:pPr>
+        <w:tabs>
+          <w:tab w:val="num" w:pos="2160"/>
+        </w:tabs>
+        <w:ind w:left="2160" w:hanging="360"/>
+      </w:pPr>
+    </w:lvl>
+    <w:lvl w:ilvl="3" w:tentative="1">
+      <w:start w:val="1"/>
+      <w:numFmt w:val="decimal"/>
+      <w:lvlText w:val="%4."/>
+      <w:lvlJc w:val="left"/>
+      <w:pPr>
+        <w:tabs>
+          <w:tab w:val="num" w:pos="2880"/>
+        </w:tabs>
+        <w:ind w:left="2880" w:hanging="360"/>
+      </w:pPr>
+    </w:lvl>
+    <w:lvl w:ilvl="4" w:tentative="1">
+      <w:start w:val="1"/>
+      <w:numFmt w:val="decimal"/>
+      <w:lvlText w:val="%5."/>
+      <w:lvlJc w:val="left"/>
+      <w:pPr>
+        <w:tabs>
+          <w:tab w:val="num" w:pos="3600"/>
+        </w:tabs>
+        <w:ind w:left="3600" w:hanging="360"/>
+      </w:pPr>
+    </w:lvl>
+    <w:lvl w:ilvl="5" w:tentative="1">
+      <w:start w:val="1"/>
+      <w:numFmt w:val="decimal"/>
+      <w:lvlText w:val="%6."/>
+      <w:lvlJc w:val="left"/>
+      <w:pPr>
+        <w:tabs>
+          <w:tab w:val="num" w:pos="4320"/>
+        </w:tabs>
+        <w:ind w:left="4320" w:hanging="360"/>
+      </w:pPr>
+    </w:lvl>
+    <w:lvl w:ilvl="6" w:tentative="1">
+      <w:start w:val="1"/>
+      <w:numFmt w:val="decimal"/>
+      <w:lvlText w:val="%7."/>
+      <w:lvlJc w:val="left"/>
+      <w:pPr>
+        <w:tabs>
+          <w:tab w:val="num" w:pos="5040"/>
+        </w:tabs>
+        <w:ind w:left="5040" w:hanging="360"/>
+      </w:pPr>
+    </w:lvl>
+    <w:lvl w:ilvl="7" w:tentative="1">
+      <w:start w:val="1"/>
+      <w:numFmt w:val="decimal"/>
+      <w:lvlText w:val="%8."/>
+      <w:lvlJc w:val="left"/>
+      <w:pPr>
+        <w:tabs>
+          <w:tab w:val="num" w:pos="5760"/>
+        </w:tabs>
+        <w:ind w:left="5760" w:hanging="360"/>
+      </w:pPr>
+    </w:lvl>
+    <w:lvl w:ilvl="8" w:tentative="1">
+      <w:start w:val="1"/>
+      <w:numFmt w:val="decimal"/>
+      <w:lvlText w:val="%9."/>
+      <w:lvlJc w:val="left"/>
+      <w:pPr>
+        <w:tabs>
+          <w:tab w:val="num" w:pos="6480"/>
+        </w:tabs>
+        <w:ind w:left="6480" w:hanging="360"/>
+      </w:pPr>
+    </w:lvl>
+  </w:abstractNum>
+  <w:abstractNum w:abstractNumId="1" w15:restartNumberingAfterBreak="0">
     <w:nsid w:val="03CC5F40"/>
     <w:multiLevelType w:val="multilevel"/>
     <w:tmpl w:val="D6AC17EC"/>
@@ -9682,7 +12342,7 @@
       </w:pPr>
     </w:lvl>
   </w:abstractNum>
-  <w:abstractNum w:abstractNumId="1" w15:restartNumberingAfterBreak="0">
+  <w:abstractNum w:abstractNumId="2" w15:restartNumberingAfterBreak="0">
     <w:nsid w:val="0582746B"/>
     <w:multiLevelType w:val="hybridMultilevel"/>
     <w:tmpl w:val="0F9C382A"/>
@@ -9771,7 +12431,7 @@
       </w:pPr>
     </w:lvl>
   </w:abstractNum>
-  <w:abstractNum w:abstractNumId="2" w15:restartNumberingAfterBreak="0">
+  <w:abstractNum w:abstractNumId="3" w15:restartNumberingAfterBreak="0">
     <w:nsid w:val="132778E9"/>
     <w:multiLevelType w:val="multilevel"/>
     <w:tmpl w:val="C3AAFC00"/>
@@ -9920,7 +12580,7 @@
       </w:rPr>
     </w:lvl>
   </w:abstractNum>
-  <w:abstractNum w:abstractNumId="3" w15:restartNumberingAfterBreak="0">
+  <w:abstractNum w:abstractNumId="4" w15:restartNumberingAfterBreak="0">
     <w:nsid w:val="134C11C9"/>
     <w:multiLevelType w:val="hybridMultilevel"/>
     <w:tmpl w:val="1D4C6E96"/>
@@ -10006,7 +12666,120 @@
       </w:pPr>
     </w:lvl>
   </w:abstractNum>
-  <w:abstractNum w:abstractNumId="4" w15:restartNumberingAfterBreak="0">
+  <w:abstractNum w:abstractNumId="5" w15:restartNumberingAfterBreak="0">
+    <w:nsid w:val="17776A93"/>
+    <w:multiLevelType w:val="multilevel"/>
+    <w:tmpl w:val="9AFC3D94"/>
+    <w:lvl w:ilvl="0">
+      <w:start w:val="1"/>
+      <w:numFmt w:val="decimal"/>
+      <w:lvlText w:val="%1."/>
+      <w:lvlJc w:val="left"/>
+      <w:pPr>
+        <w:tabs>
+          <w:tab w:val="num" w:pos="720"/>
+        </w:tabs>
+        <w:ind w:left="720" w:hanging="360"/>
+      </w:pPr>
+    </w:lvl>
+    <w:lvl w:ilvl="1" w:tentative="1">
+      <w:start w:val="1"/>
+      <w:numFmt w:val="decimal"/>
+      <w:lvlText w:val="%2."/>
+      <w:lvlJc w:val="left"/>
+      <w:pPr>
+        <w:tabs>
+          <w:tab w:val="num" w:pos="1440"/>
+        </w:tabs>
+        <w:ind w:left="1440" w:hanging="360"/>
+      </w:pPr>
+    </w:lvl>
+    <w:lvl w:ilvl="2" w:tentative="1">
+      <w:start w:val="1"/>
+      <w:numFmt w:val="decimal"/>
+      <w:lvlText w:val="%3."/>
+      <w:lvlJc w:val="left"/>
+      <w:pPr>
+        <w:tabs>
+          <w:tab w:val="num" w:pos="2160"/>
+        </w:tabs>
+        <w:ind w:left="2160" w:hanging="360"/>
+      </w:pPr>
+    </w:lvl>
+    <w:lvl w:ilvl="3" w:tentative="1">
+      <w:start w:val="1"/>
+      <w:numFmt w:val="decimal"/>
+      <w:lvlText w:val="%4."/>
+      <w:lvlJc w:val="left"/>
+      <w:pPr>
+        <w:tabs>
+          <w:tab w:val="num" w:pos="2880"/>
+        </w:tabs>
+        <w:ind w:left="2880" w:hanging="360"/>
+      </w:pPr>
+    </w:lvl>
+    <w:lvl w:ilvl="4" w:tentative="1">
+      <w:start w:val="1"/>
+      <w:numFmt w:val="decimal"/>
+      <w:lvlText w:val="%5."/>
+      <w:lvlJc w:val="left"/>
+      <w:pPr>
+        <w:tabs>
+          <w:tab w:val="num" w:pos="3600"/>
+        </w:tabs>
+        <w:ind w:left="3600" w:hanging="360"/>
+      </w:pPr>
+    </w:lvl>
+    <w:lvl w:ilvl="5" w:tentative="1">
+      <w:start w:val="1"/>
+      <w:numFmt w:val="decimal"/>
+      <w:lvlText w:val="%6."/>
+      <w:lvlJc w:val="left"/>
+      <w:pPr>
+        <w:tabs>
+          <w:tab w:val="num" w:pos="4320"/>
+        </w:tabs>
+        <w:ind w:left="4320" w:hanging="360"/>
+      </w:pPr>
+    </w:lvl>
+    <w:lvl w:ilvl="6" w:tentative="1">
+      <w:start w:val="1"/>
+      <w:numFmt w:val="decimal"/>
+      <w:lvlText w:val="%7."/>
+      <w:lvlJc w:val="left"/>
+      <w:pPr>
+        <w:tabs>
+          <w:tab w:val="num" w:pos="5040"/>
+        </w:tabs>
+        <w:ind w:left="5040" w:hanging="360"/>
+      </w:pPr>
+    </w:lvl>
+    <w:lvl w:ilvl="7" w:tentative="1">
+      <w:start w:val="1"/>
+      <w:numFmt w:val="decimal"/>
+      <w:lvlText w:val="%8."/>
+      <w:lvlJc w:val="left"/>
+      <w:pPr>
+        <w:tabs>
+          <w:tab w:val="num" w:pos="5760"/>
+        </w:tabs>
+        <w:ind w:left="5760" w:hanging="360"/>
+      </w:pPr>
+    </w:lvl>
+    <w:lvl w:ilvl="8" w:tentative="1">
+      <w:start w:val="1"/>
+      <w:numFmt w:val="decimal"/>
+      <w:lvlText w:val="%9."/>
+      <w:lvlJc w:val="left"/>
+      <w:pPr>
+        <w:tabs>
+          <w:tab w:val="num" w:pos="6480"/>
+        </w:tabs>
+        <w:ind w:left="6480" w:hanging="360"/>
+      </w:pPr>
+    </w:lvl>
+  </w:abstractNum>
+  <w:abstractNum w:abstractNumId="6" w15:restartNumberingAfterBreak="0">
     <w:nsid w:val="186E6518"/>
     <w:multiLevelType w:val="hybridMultilevel"/>
     <w:tmpl w:val="0F9C382A"/>
@@ -10095,7 +12868,124 @@
       </w:pPr>
     </w:lvl>
   </w:abstractNum>
-  <w:abstractNum w:abstractNumId="5" w15:restartNumberingAfterBreak="0">
+  <w:abstractNum w:abstractNumId="7" w15:restartNumberingAfterBreak="0">
+    <w:nsid w:val="1E1536BA"/>
+    <w:multiLevelType w:val="multilevel"/>
+    <w:tmpl w:val="D6AC17EC"/>
+    <w:lvl w:ilvl="0">
+      <w:start w:val="1"/>
+      <w:numFmt w:val="decimal"/>
+      <w:lvlText w:val="%1."/>
+      <w:lvlJc w:val="left"/>
+      <w:pPr>
+        <w:tabs>
+          <w:tab w:val="num" w:pos="720"/>
+        </w:tabs>
+        <w:ind w:left="720" w:hanging="360"/>
+      </w:pPr>
+    </w:lvl>
+    <w:lvl w:ilvl="1">
+      <w:start w:val="1"/>
+      <w:numFmt w:val="bullet"/>
+      <w:lvlText w:val=""/>
+      <w:lvlJc w:val="left"/>
+      <w:pPr>
+        <w:tabs>
+          <w:tab w:val="num" w:pos="1440"/>
+        </w:tabs>
+        <w:ind w:left="1440" w:hanging="360"/>
+      </w:pPr>
+      <w:rPr>
+        <w:rFonts w:ascii="Symbol" w:hAnsi="Symbol" w:hint="default"/>
+        <w:sz w:val="20"/>
+      </w:rPr>
+    </w:lvl>
+    <w:lvl w:ilvl="2">
+      <w:start w:val="1"/>
+      <w:numFmt w:val="decimal"/>
+      <w:lvlText w:val="%3."/>
+      <w:lvlJc w:val="left"/>
+      <w:pPr>
+        <w:tabs>
+          <w:tab w:val="num" w:pos="2160"/>
+        </w:tabs>
+        <w:ind w:left="2160" w:hanging="360"/>
+      </w:pPr>
+    </w:lvl>
+    <w:lvl w:ilvl="3">
+      <w:start w:val="1"/>
+      <w:numFmt w:val="decimal"/>
+      <w:lvlText w:val="%4."/>
+      <w:lvlJc w:val="left"/>
+      <w:pPr>
+        <w:tabs>
+          <w:tab w:val="num" w:pos="2880"/>
+        </w:tabs>
+        <w:ind w:left="2880" w:hanging="360"/>
+      </w:pPr>
+    </w:lvl>
+    <w:lvl w:ilvl="4" w:tentative="1">
+      <w:start w:val="1"/>
+      <w:numFmt w:val="decimal"/>
+      <w:lvlText w:val="%5."/>
+      <w:lvlJc w:val="left"/>
+      <w:pPr>
+        <w:tabs>
+          <w:tab w:val="num" w:pos="3600"/>
+        </w:tabs>
+        <w:ind w:left="3600" w:hanging="360"/>
+      </w:pPr>
+    </w:lvl>
+    <w:lvl w:ilvl="5" w:tentative="1">
+      <w:start w:val="1"/>
+      <w:numFmt w:val="decimal"/>
+      <w:lvlText w:val="%6."/>
+      <w:lvlJc w:val="left"/>
+      <w:pPr>
+        <w:tabs>
+          <w:tab w:val="num" w:pos="4320"/>
+        </w:tabs>
+        <w:ind w:left="4320" w:hanging="360"/>
+      </w:pPr>
+    </w:lvl>
+    <w:lvl w:ilvl="6" w:tentative="1">
+      <w:start w:val="1"/>
+      <w:numFmt w:val="decimal"/>
+      <w:lvlText w:val="%7."/>
+      <w:lvlJc w:val="left"/>
+      <w:pPr>
+        <w:tabs>
+          <w:tab w:val="num" w:pos="5040"/>
+        </w:tabs>
+        <w:ind w:left="5040" w:hanging="360"/>
+      </w:pPr>
+    </w:lvl>
+    <w:lvl w:ilvl="7" w:tentative="1">
+      <w:start w:val="1"/>
+      <w:numFmt w:val="decimal"/>
+      <w:lvlText w:val="%8."/>
+      <w:lvlJc w:val="left"/>
+      <w:pPr>
+        <w:tabs>
+          <w:tab w:val="num" w:pos="5760"/>
+        </w:tabs>
+        <w:ind w:left="5760" w:hanging="360"/>
+      </w:pPr>
+    </w:lvl>
+    <w:lvl w:ilvl="8" w:tentative="1">
+      <w:start w:val="1"/>
+      <w:numFmt w:val="decimal"/>
+      <w:lvlText w:val="%9."/>
+      <w:lvlJc w:val="left"/>
+      <w:pPr>
+        <w:tabs>
+          <w:tab w:val="num" w:pos="6480"/>
+        </w:tabs>
+        <w:ind w:left="6480" w:hanging="360"/>
+      </w:pPr>
+    </w:lvl>
+  </w:abstractNum>
+  <w:abstractNum w:abstractNumId="8" w15:restartNumberingAfterBreak="0">
     <w:nsid w:val="20836EE2"/>
     <w:multiLevelType w:val="hybridMultilevel"/>
     <w:tmpl w:val="D494DA4C"/>
@@ -10181,7 +13071,7 @@
       </w:pPr>
     </w:lvl>
   </w:abstractNum>
-  <w:abstractNum w:abstractNumId="6" w15:restartNumberingAfterBreak="0">
+  <w:abstractNum w:abstractNumId="9" w15:restartNumberingAfterBreak="0">
     <w:nsid w:val="20B8765C"/>
     <w:multiLevelType w:val="multilevel"/>
     <w:tmpl w:val="FCBC5E38"/>
@@ -10302,7 +13192,120 @@
       </w:pPr>
     </w:lvl>
   </w:abstractNum>
-  <w:abstractNum w:abstractNumId="7" w15:restartNumberingAfterBreak="0">
+  <w:abstractNum w:abstractNumId="10" w15:restartNumberingAfterBreak="0">
+    <w:nsid w:val="227D5B3E"/>
+    <w:multiLevelType w:val="multilevel"/>
+    <w:tmpl w:val="41AE3E32"/>
+    <w:lvl w:ilvl="0">
+      <w:start w:val="5"/>
+      <w:numFmt w:val="decimal"/>
+      <w:lvlText w:val="%1."/>
+      <w:lvlJc w:val="left"/>
+      <w:pPr>
+        <w:tabs>
+          <w:tab w:val="num" w:pos="720"/>
+        </w:tabs>
+        <w:ind w:left="720" w:hanging="360"/>
+      </w:pPr>
+    </w:lvl>
+    <w:lvl w:ilvl="1" w:tentative="1">
+      <w:start w:val="1"/>
+      <w:numFmt w:val="decimal"/>
+      <w:lvlText w:val="%2."/>
+      <w:lvlJc w:val="left"/>
+      <w:pPr>
+        <w:tabs>
+          <w:tab w:val="num" w:pos="1440"/>
+        </w:tabs>
+        <w:ind w:left="1440" w:hanging="360"/>
+      </w:pPr>
+    </w:lvl>
+    <w:lvl w:ilvl="2" w:tentative="1">
+      <w:start w:val="1"/>
+      <w:numFmt w:val="decimal"/>
+      <w:lvlText w:val="%3."/>
+      <w:lvlJc w:val="left"/>
+      <w:pPr>
+        <w:tabs>
+          <w:tab w:val="num" w:pos="2160"/>
+        </w:tabs>
+        <w:ind w:left="2160" w:hanging="360"/>
+      </w:pPr>
+    </w:lvl>
+    <w:lvl w:ilvl="3" w:tentative="1">
+      <w:start w:val="1"/>
+      <w:numFmt w:val="decimal"/>
+      <w:lvlText w:val="%4."/>
+      <w:lvlJc w:val="left"/>
+      <w:pPr>
+        <w:tabs>
+          <w:tab w:val="num" w:pos="2880"/>
+        </w:tabs>
+        <w:ind w:left="2880" w:hanging="360"/>
+      </w:pPr>
+    </w:lvl>
+    <w:lvl w:ilvl="4" w:tentative="1">
+      <w:start w:val="1"/>
+      <w:numFmt w:val="decimal"/>
+      <w:lvlText w:val="%5."/>
+      <w:lvlJc w:val="left"/>
+      <w:pPr>
+        <w:tabs>
+          <w:tab w:val="num" w:pos="3600"/>
+        </w:tabs>
+        <w:ind w:left="3600" w:hanging="360"/>
+      </w:pPr>
+    </w:lvl>
+    <w:lvl w:ilvl="5" w:tentative="1">
+      <w:start w:val="1"/>
+      <w:numFmt w:val="decimal"/>
+      <w:lvlText w:val="%6."/>
+      <w:lvlJc w:val="left"/>
+      <w:pPr>
+        <w:tabs>
+          <w:tab w:val="num" w:pos="4320"/>
+        </w:tabs>
+        <w:ind w:left="4320" w:hanging="360"/>
+      </w:pPr>
+    </w:lvl>
+    <w:lvl w:ilvl="6" w:tentative="1">
+      <w:start w:val="1"/>
+      <w:numFmt w:val="decimal"/>
+      <w:lvlText w:val="%7."/>
+      <w:lvlJc w:val="left"/>
+      <w:pPr>
+        <w:tabs>
+          <w:tab w:val="num" w:pos="5040"/>
+        </w:tabs>
+        <w:ind w:left="5040" w:hanging="360"/>
+      </w:pPr>
+    </w:lvl>
+    <w:lvl w:ilvl="7" w:tentative="1">
+      <w:start w:val="1"/>
+      <w:numFmt w:val="decimal"/>
+      <w:lvlText w:val="%8."/>
+      <w:lvlJc w:val="left"/>
+      <w:pPr>
+        <w:tabs>
+          <w:tab w:val="num" w:pos="5760"/>
+        </w:tabs>
+        <w:ind w:left="5760" w:hanging="360"/>
+      </w:pPr>
+    </w:lvl>
+    <w:lvl w:ilvl="8" w:tentative="1">
+      <w:start w:val="1"/>
+      <w:numFmt w:val="decimal"/>
+      <w:lvlText w:val="%9."/>
+      <w:lvlJc w:val="left"/>
+      <w:pPr>
+        <w:tabs>
+          <w:tab w:val="num" w:pos="6480"/>
+        </w:tabs>
+        <w:ind w:left="6480" w:hanging="360"/>
+      </w:pPr>
+    </w:lvl>
+  </w:abstractNum>
+  <w:abstractNum w:abstractNumId="11" w15:restartNumberingAfterBreak="0">
     <w:nsid w:val="255609BC"/>
     <w:multiLevelType w:val="hybridMultilevel"/>
     <w:tmpl w:val="2CE6E4CC"/>
@@ -10388,7 +13391,7 @@
       </w:pPr>
     </w:lvl>
   </w:abstractNum>
-  <w:abstractNum w:abstractNumId="8" w15:restartNumberingAfterBreak="0">
+  <w:abstractNum w:abstractNumId="12" w15:restartNumberingAfterBreak="0">
     <w:nsid w:val="399840D5"/>
     <w:multiLevelType w:val="multilevel"/>
     <w:tmpl w:val="C21E8B06"/>
@@ -10505,7 +13508,124 @@
       </w:pPr>
     </w:lvl>
   </w:abstractNum>
-  <w:abstractNum w:abstractNumId="9" w15:restartNumberingAfterBreak="0">
+  <w:abstractNum w:abstractNumId="13" w15:restartNumberingAfterBreak="0">
+    <w:nsid w:val="3B2E1CD0"/>
+    <w:multiLevelType w:val="multilevel"/>
+    <w:tmpl w:val="25E66D3A"/>
+    <w:lvl w:ilvl="0">
+      <w:start w:val="1"/>
+      <w:numFmt w:val="decimal"/>
+      <w:lvlText w:val="%1."/>
+      <w:lvlJc w:val="left"/>
+      <w:pPr>
+        <w:tabs>
+          <w:tab w:val="num" w:pos="720"/>
+        </w:tabs>
+        <w:ind w:left="720" w:hanging="360"/>
+      </w:pPr>
+    </w:lvl>
+    <w:lvl w:ilvl="1">
+      <w:start w:val="1"/>
+      <w:numFmt w:val="bullet"/>
+      <w:lvlText w:val=""/>
+      <w:lvlJc w:val="left"/>
+      <w:pPr>
+        <w:tabs>
+          <w:tab w:val="num" w:pos="1440"/>
+        </w:tabs>
+        <w:ind w:left="1440" w:hanging="360"/>
+      </w:pPr>
+      <w:rPr>
+        <w:rFonts w:ascii="Symbol" w:hAnsi="Symbol" w:hint="default"/>
+        <w:sz w:val="20"/>
+      </w:rPr>
+    </w:lvl>
+    <w:lvl w:ilvl="2" w:tentative="1">
+      <w:start w:val="1"/>
+      <w:numFmt w:val="decimal"/>
+      <w:lvlText w:val="%3."/>
+      <w:lvlJc w:val="left"/>
+      <w:pPr>
+        <w:tabs>
+          <w:tab w:val="num" w:pos="2160"/>
+        </w:tabs>
+        <w:ind w:left="2160" w:hanging="360"/>
+      </w:pPr>
+    </w:lvl>
+    <w:lvl w:ilvl="3" w:tentative="1">
+      <w:start w:val="1"/>
+      <w:numFmt w:val="decimal"/>
+      <w:lvlText w:val="%4."/>
+      <w:lvlJc w:val="left"/>
+      <w:pPr>
+        <w:tabs>
+          <w:tab w:val="num" w:pos="2880"/>
+        </w:tabs>
+        <w:ind w:left="2880" w:hanging="360"/>
+      </w:pPr>
+    </w:lvl>
+    <w:lvl w:ilvl="4" w:tentative="1">
+      <w:start w:val="1"/>
+      <w:numFmt w:val="decimal"/>
+      <w:lvlText w:val="%5."/>
+      <w:lvlJc w:val="left"/>
+      <w:pPr>
+        <w:tabs>
+          <w:tab w:val="num" w:pos="3600"/>
+        </w:tabs>
+        <w:ind w:left="3600" w:hanging="360"/>
+      </w:pPr>
+    </w:lvl>
+    <w:lvl w:ilvl="5" w:tentative="1">
+      <w:start w:val="1"/>
+      <w:numFmt w:val="decimal"/>
+      <w:lvlText w:val="%6."/>
+      <w:lvlJc w:val="left"/>
+      <w:pPr>
+        <w:tabs>
+          <w:tab w:val="num" w:pos="4320"/>
+        </w:tabs>
+        <w:ind w:left="4320" w:hanging="360"/>
+      </w:pPr>
+    </w:lvl>
+    <w:lvl w:ilvl="6" w:tentative="1">
+      <w:start w:val="1"/>
+      <w:numFmt w:val="decimal"/>
+      <w:lvlText w:val="%7."/>
+      <w:lvlJc w:val="left"/>
+      <w:pPr>
+        <w:tabs>
+          <w:tab w:val="num" w:pos="5040"/>
+        </w:tabs>
+        <w:ind w:left="5040" w:hanging="360"/>
+      </w:pPr>
+    </w:lvl>
+    <w:lvl w:ilvl="7" w:tentative="1">
+      <w:start w:val="1"/>
+      <w:numFmt w:val="decimal"/>
+      <w:lvlText w:val="%8."/>
+      <w:lvlJc w:val="left"/>
+      <w:pPr>
+        <w:tabs>
+          <w:tab w:val="num" w:pos="5760"/>
+        </w:tabs>
+        <w:ind w:left="5760" w:hanging="360"/>
+      </w:pPr>
+    </w:lvl>
+    <w:lvl w:ilvl="8" w:tentative="1">
+      <w:start w:val="1"/>
+      <w:numFmt w:val="decimal"/>
+      <w:lvlText w:val="%9."/>
+      <w:lvlJc w:val="left"/>
+      <w:pPr>
+        <w:tabs>
+          <w:tab w:val="num" w:pos="6480"/>
+        </w:tabs>
+        <w:ind w:left="6480" w:hanging="360"/>
+      </w:pPr>
+    </w:lvl>
+  </w:abstractNum>
+  <w:abstractNum w:abstractNumId="14" w15:restartNumberingAfterBreak="0">
     <w:nsid w:val="40E851FD"/>
     <w:multiLevelType w:val="multilevel"/>
     <w:tmpl w:val="478C122A"/>
@@ -10618,7 +13738,7 @@
       </w:pPr>
     </w:lvl>
   </w:abstractNum>
-  <w:abstractNum w:abstractNumId="10" w15:restartNumberingAfterBreak="0">
+  <w:abstractNum w:abstractNumId="15" w15:restartNumberingAfterBreak="0">
     <w:nsid w:val="4468155F"/>
     <w:multiLevelType w:val="multilevel"/>
     <w:tmpl w:val="D9D8CAD0"/>
@@ -10763,7 +13883,7 @@
       </w:rPr>
     </w:lvl>
   </w:abstractNum>
-  <w:abstractNum w:abstractNumId="11" w15:restartNumberingAfterBreak="0">
+  <w:abstractNum w:abstractNumId="16" w15:restartNumberingAfterBreak="0">
     <w:nsid w:val="45755A12"/>
     <w:multiLevelType w:val="hybridMultilevel"/>
     <w:tmpl w:val="D494DA4C"/>
@@ -10849,7 +13969,120 @@
       </w:pPr>
     </w:lvl>
   </w:abstractNum>
-  <w:abstractNum w:abstractNumId="12" w15:restartNumberingAfterBreak="0">
+  <w:abstractNum w:abstractNumId="17" w15:restartNumberingAfterBreak="0">
+    <w:nsid w:val="49D70FB7"/>
+    <w:multiLevelType w:val="multilevel"/>
+    <w:tmpl w:val="3E1C15A6"/>
+    <w:lvl w:ilvl="0">
+      <w:start w:val="2"/>
+      <w:numFmt w:val="decimal"/>
+      <w:lvlText w:val="%1."/>
+      <w:lvlJc w:val="left"/>
+      <w:pPr>
+        <w:tabs>
+          <w:tab w:val="num" w:pos="720"/>
+        </w:tabs>
+        <w:ind w:left="720" w:hanging="360"/>
+      </w:pPr>
+    </w:lvl>
+    <w:lvl w:ilvl="1" w:tentative="1">
+      <w:start w:val="1"/>
+      <w:numFmt w:val="decimal"/>
+      <w:lvlText w:val="%2."/>
+      <w:lvlJc w:val="left"/>
+      <w:pPr>
+        <w:tabs>
+          <w:tab w:val="num" w:pos="1440"/>
+        </w:tabs>
+        <w:ind w:left="1440" w:hanging="360"/>
+      </w:pPr>
+    </w:lvl>
+    <w:lvl w:ilvl="2" w:tentative="1">
+      <w:start w:val="1"/>
+      <w:numFmt w:val="decimal"/>
+      <w:lvlText w:val="%3."/>
+      <w:lvlJc w:val="left"/>
+      <w:pPr>
+        <w:tabs>
+          <w:tab w:val="num" w:pos="2160"/>
+        </w:tabs>
+        <w:ind w:left="2160" w:hanging="360"/>
+      </w:pPr>
+    </w:lvl>
+    <w:lvl w:ilvl="3" w:tentative="1">
+      <w:start w:val="1"/>
+      <w:numFmt w:val="decimal"/>
+      <w:lvlText w:val="%4."/>
+      <w:lvlJc w:val="left"/>
+      <w:pPr>
+        <w:tabs>
+          <w:tab w:val="num" w:pos="2880"/>
+        </w:tabs>
+        <w:ind w:left="2880" w:hanging="360"/>
+      </w:pPr>
+    </w:lvl>
+    <w:lvl w:ilvl="4" w:tentative="1">
+      <w:start w:val="1"/>
+      <w:numFmt w:val="decimal"/>
+      <w:lvlText w:val="%5."/>
+      <w:lvlJc w:val="left"/>
+      <w:pPr>
+        <w:tabs>
+          <w:tab w:val="num" w:pos="3600"/>
+        </w:tabs>
+        <w:ind w:left="3600" w:hanging="360"/>
+      </w:pPr>
+    </w:lvl>
+    <w:lvl w:ilvl="5" w:tentative="1">
+      <w:start w:val="1"/>
+      <w:numFmt w:val="decimal"/>
+      <w:lvlText w:val="%6."/>
+      <w:lvlJc w:val="left"/>
+      <w:pPr>
+        <w:tabs>
+          <w:tab w:val="num" w:pos="4320"/>
+        </w:tabs>
+        <w:ind w:left="4320" w:hanging="360"/>
+      </w:pPr>
+    </w:lvl>
+    <w:lvl w:ilvl="6" w:tentative="1">
+      <w:start w:val="1"/>
+      <w:numFmt w:val="decimal"/>
+      <w:lvlText w:val="%7."/>
+      <w:lvlJc w:val="left"/>
+      <w:pPr>
+        <w:tabs>
+          <w:tab w:val="num" w:pos="5040"/>
+        </w:tabs>
+        <w:ind w:left="5040" w:hanging="360"/>
+      </w:pPr>
+    </w:lvl>
+    <w:lvl w:ilvl="7" w:tentative="1">
+      <w:start w:val="1"/>
+      <w:numFmt w:val="decimal"/>
+      <w:lvlText w:val="%8."/>
+      <w:lvlJc w:val="left"/>
+      <w:pPr>
+        <w:tabs>
+          <w:tab w:val="num" w:pos="5760"/>
+        </w:tabs>
+        <w:ind w:left="5760" w:hanging="360"/>
+      </w:pPr>
+    </w:lvl>
+    <w:lvl w:ilvl="8" w:tentative="1">
+      <w:start w:val="1"/>
+      <w:numFmt w:val="decimal"/>
+      <w:lvlText w:val="%9."/>
+      <w:lvlJc w:val="left"/>
+      <w:pPr>
+        <w:tabs>
+          <w:tab w:val="num" w:pos="6480"/>
+        </w:tabs>
+        <w:ind w:left="6480" w:hanging="360"/>
+      </w:pPr>
+    </w:lvl>
+  </w:abstractNum>
+  <w:abstractNum w:abstractNumId="18" w15:restartNumberingAfterBreak="0">
     <w:nsid w:val="4CF921E8"/>
     <w:multiLevelType w:val="multilevel"/>
     <w:tmpl w:val="D9D8CAD0"/>
@@ -10994,7 +14227,7 @@
       </w:rPr>
     </w:lvl>
   </w:abstractNum>
-  <w:abstractNum w:abstractNumId="13" w15:restartNumberingAfterBreak="0">
+  <w:abstractNum w:abstractNumId="19" w15:restartNumberingAfterBreak="0">
     <w:nsid w:val="56D90F33"/>
     <w:multiLevelType w:val="multilevel"/>
     <w:tmpl w:val="94FC31EE"/>
@@ -11107,7 +14340,7 @@
       </w:pPr>
     </w:lvl>
   </w:abstractNum>
-  <w:abstractNum w:abstractNumId="14" w15:restartNumberingAfterBreak="0">
+  <w:abstractNum w:abstractNumId="20" w15:restartNumberingAfterBreak="0">
     <w:nsid w:val="59782C4E"/>
     <w:multiLevelType w:val="multilevel"/>
     <w:tmpl w:val="BD18E4C6"/>
@@ -11256,7 +14489,7 @@
       </w:rPr>
     </w:lvl>
   </w:abstractNum>
-  <w:abstractNum w:abstractNumId="15" w15:restartNumberingAfterBreak="0">
+  <w:abstractNum w:abstractNumId="21" w15:restartNumberingAfterBreak="0">
     <w:nsid w:val="5D8E643B"/>
     <w:multiLevelType w:val="multilevel"/>
     <w:tmpl w:val="D9D8CAD0"/>
@@ -11401,7 +14634,7 @@
       </w:rPr>
     </w:lvl>
   </w:abstractNum>
-  <w:abstractNum w:abstractNumId="16" w15:restartNumberingAfterBreak="0">
+  <w:abstractNum w:abstractNumId="22" w15:restartNumberingAfterBreak="0">
     <w:nsid w:val="5E327242"/>
     <w:multiLevelType w:val="multilevel"/>
     <w:tmpl w:val="38E07366"/>
@@ -11550,7 +14783,7 @@
       </w:rPr>
     </w:lvl>
   </w:abstractNum>
-  <w:abstractNum w:abstractNumId="17" w15:restartNumberingAfterBreak="0">
+  <w:abstractNum w:abstractNumId="23" w15:restartNumberingAfterBreak="0">
     <w:nsid w:val="62DE2A11"/>
     <w:multiLevelType w:val="hybridMultilevel"/>
     <w:tmpl w:val="F86022F4"/>
@@ -11639,7 +14872,7 @@
       </w:pPr>
     </w:lvl>
   </w:abstractNum>
-  <w:abstractNum w:abstractNumId="18" w15:restartNumberingAfterBreak="0">
+  <w:abstractNum w:abstractNumId="24" w15:restartNumberingAfterBreak="0">
     <w:nsid w:val="69BE6D53"/>
     <w:multiLevelType w:val="multilevel"/>
     <w:tmpl w:val="8F704FE2"/>
@@ -11788,7 +15021,120 @@
       </w:rPr>
     </w:lvl>
   </w:abstractNum>
-  <w:abstractNum w:abstractNumId="19" w15:restartNumberingAfterBreak="0">
+  <w:abstractNum w:abstractNumId="25" w15:restartNumberingAfterBreak="0">
+    <w:nsid w:val="6E8233EF"/>
+    <w:multiLevelType w:val="multilevel"/>
+    <w:tmpl w:val="2C5E9C3C"/>
+    <w:lvl w:ilvl="0">
+      <w:start w:val="1"/>
+      <w:numFmt w:val="decimal"/>
+      <w:lvlText w:val="%1."/>
+      <w:lvlJc w:val="left"/>
+      <w:pPr>
+        <w:tabs>
+          <w:tab w:val="num" w:pos="720"/>
+        </w:tabs>
+        <w:ind w:left="720" w:hanging="360"/>
+      </w:pPr>
+    </w:lvl>
+    <w:lvl w:ilvl="1" w:tentative="1">
+      <w:start w:val="1"/>
+      <w:numFmt w:val="decimal"/>
+      <w:lvlText w:val="%2."/>
+      <w:lvlJc w:val="left"/>
+      <w:pPr>
+        <w:tabs>
+          <w:tab w:val="num" w:pos="1440"/>
+        </w:tabs>
+        <w:ind w:left="1440" w:hanging="360"/>
+      </w:pPr>
+    </w:lvl>
+    <w:lvl w:ilvl="2" w:tentative="1">
+      <w:start w:val="1"/>
+      <w:numFmt w:val="decimal"/>
+      <w:lvlText w:val="%3."/>
+      <w:lvlJc w:val="left"/>
+      <w:pPr>
+        <w:tabs>
+          <w:tab w:val="num" w:pos="2160"/>
+        </w:tabs>
+        <w:ind w:left="2160" w:hanging="360"/>
+      </w:pPr>
+    </w:lvl>
+    <w:lvl w:ilvl="3" w:tentative="1">
+      <w:start w:val="1"/>
+      <w:numFmt w:val="decimal"/>
+      <w:lvlText w:val="%4."/>
+      <w:lvlJc w:val="left"/>
+      <w:pPr>
+        <w:tabs>
+          <w:tab w:val="num" w:pos="2880"/>
+        </w:tabs>
+        <w:ind w:left="2880" w:hanging="360"/>
+      </w:pPr>
+    </w:lvl>
+    <w:lvl w:ilvl="4" w:tentative="1">
+      <w:start w:val="1"/>
+      <w:numFmt w:val="decimal"/>
+      <w:lvlText w:val="%5."/>
+      <w:lvlJc w:val="left"/>
+      <w:pPr>
+        <w:tabs>
+          <w:tab w:val="num" w:pos="3600"/>
+        </w:tabs>
+        <w:ind w:left="3600" w:hanging="360"/>
+      </w:pPr>
+    </w:lvl>
+    <w:lvl w:ilvl="5" w:tentative="1">
+      <w:start w:val="1"/>
+      <w:numFmt w:val="decimal"/>
+      <w:lvlText w:val="%6."/>
+      <w:lvlJc w:val="left"/>
+      <w:pPr>
+        <w:tabs>
+          <w:tab w:val="num" w:pos="4320"/>
+        </w:tabs>
+        <w:ind w:left="4320" w:hanging="360"/>
+      </w:pPr>
+    </w:lvl>
+    <w:lvl w:ilvl="6" w:tentative="1">
+      <w:start w:val="1"/>
+      <w:numFmt w:val="decimal"/>
+      <w:lvlText w:val="%7."/>
+      <w:lvlJc w:val="left"/>
+      <w:pPr>
+        <w:tabs>
+          <w:tab w:val="num" w:pos="5040"/>
+        </w:tabs>
+        <w:ind w:left="5040" w:hanging="360"/>
+      </w:pPr>
+    </w:lvl>
+    <w:lvl w:ilvl="7" w:tentative="1">
+      <w:start w:val="1"/>
+      <w:numFmt w:val="decimal"/>
+      <w:lvlText w:val="%8."/>
+      <w:lvlJc w:val="left"/>
+      <w:pPr>
+        <w:tabs>
+          <w:tab w:val="num" w:pos="5760"/>
+        </w:tabs>
+        <w:ind w:left="5760" w:hanging="360"/>
+      </w:pPr>
+    </w:lvl>
+    <w:lvl w:ilvl="8" w:tentative="1">
+      <w:start w:val="1"/>
+      <w:numFmt w:val="decimal"/>
+      <w:lvlText w:val="%9."/>
+      <w:lvlJc w:val="left"/>
+      <w:pPr>
+        <w:tabs>
+          <w:tab w:val="num" w:pos="6480"/>
+        </w:tabs>
+        <w:ind w:left="6480" w:hanging="360"/>
+      </w:pPr>
+    </w:lvl>
+  </w:abstractNum>
+  <w:abstractNum w:abstractNumId="26" w15:restartNumberingAfterBreak="0">
     <w:nsid w:val="6E8A6133"/>
     <w:multiLevelType w:val="multilevel"/>
     <w:tmpl w:val="4BB8579E"/>
@@ -11901,7 +15247,7 @@
       </w:pPr>
     </w:lvl>
   </w:abstractNum>
-  <w:abstractNum w:abstractNumId="20" w15:restartNumberingAfterBreak="0">
+  <w:abstractNum w:abstractNumId="27" w15:restartNumberingAfterBreak="0">
     <w:nsid w:val="707D2C0B"/>
     <w:multiLevelType w:val="multilevel"/>
     <w:tmpl w:val="C960ECE4"/>
@@ -12018,7 +15364,7 @@
       </w:pPr>
     </w:lvl>
   </w:abstractNum>
-  <w:abstractNum w:abstractNumId="21" w15:restartNumberingAfterBreak="0">
+  <w:abstractNum w:abstractNumId="28" w15:restartNumberingAfterBreak="0">
     <w:nsid w:val="718559D1"/>
     <w:multiLevelType w:val="multilevel"/>
     <w:tmpl w:val="D9D8CAD0"/>
@@ -12163,7 +15509,156 @@
       </w:rPr>
     </w:lvl>
   </w:abstractNum>
-  <w:abstractNum w:abstractNumId="22" w15:restartNumberingAfterBreak="0">
+  <w:abstractNum w:abstractNumId="29" w15:restartNumberingAfterBreak="0">
+    <w:nsid w:val="750C2903"/>
+    <w:multiLevelType w:val="multilevel"/>
+    <w:tmpl w:val="0DACC630"/>
+    <w:lvl w:ilvl="0">
+      <w:start w:val="1"/>
+      <w:numFmt w:val="bullet"/>
+      <w:lvlText w:val=""/>
+      <w:lvlJc w:val="left"/>
+      <w:pPr>
+        <w:tabs>
+          <w:tab w:val="num" w:pos="720"/>
+        </w:tabs>
+        <w:ind w:left="720" w:hanging="360"/>
+      </w:pPr>
+      <w:rPr>
+        <w:rFonts w:ascii="Symbol" w:hAnsi="Symbol" w:hint="default"/>
+        <w:sz w:val="20"/>
+      </w:rPr>
+    </w:lvl>
+    <w:lvl w:ilvl="1" w:tentative="1">
+      <w:start w:val="1"/>
+      <w:numFmt w:val="bullet"/>
+      <w:lvlText w:val=""/>
+      <w:lvlJc w:val="left"/>
+      <w:pPr>
+        <w:tabs>
+          <w:tab w:val="num" w:pos="1440"/>
+        </w:tabs>
+        <w:ind w:left="1440" w:hanging="360"/>
+      </w:pPr>
+      <w:rPr>
+        <w:rFonts w:ascii="Symbol" w:hAnsi="Symbol" w:hint="default"/>
+        <w:sz w:val="20"/>
+      </w:rPr>
+    </w:lvl>
+    <w:lvl w:ilvl="2" w:tentative="1">
+      <w:start w:val="1"/>
+      <w:numFmt w:val="bullet"/>
+      <w:lvlText w:val=""/>
+      <w:lvlJc w:val="left"/>
+      <w:pPr>
+        <w:tabs>
+          <w:tab w:val="num" w:pos="2160"/>
+        </w:tabs>
+        <w:ind w:left="2160" w:hanging="360"/>
+      </w:pPr>
+      <w:rPr>
+        <w:rFonts w:ascii="Symbol" w:hAnsi="Symbol" w:hint="default"/>
+        <w:sz w:val="20"/>
+      </w:rPr>
+    </w:lvl>
+    <w:lvl w:ilvl="3" w:tentative="1">
+      <w:start w:val="1"/>
+      <w:numFmt w:val="bullet"/>
+      <w:lvlText w:val=""/>
+      <w:lvlJc w:val="left"/>
+      <w:pPr>
+        <w:tabs>
+          <w:tab w:val="num" w:pos="2880"/>
+        </w:tabs>
+        <w:ind w:left="2880" w:hanging="360"/>
+      </w:pPr>
+      <w:rPr>
+        <w:rFonts w:ascii="Symbol" w:hAnsi="Symbol" w:hint="default"/>
+        <w:sz w:val="20"/>
+      </w:rPr>
+    </w:lvl>
+    <w:lvl w:ilvl="4" w:tentative="1">
+      <w:start w:val="1"/>
+      <w:numFmt w:val="bullet"/>
+      <w:lvlText w:val=""/>
+      <w:lvlJc w:val="left"/>
+      <w:pPr>
+        <w:tabs>
+          <w:tab w:val="num" w:pos="3600"/>
+        </w:tabs>
+        <w:ind w:left="3600" w:hanging="360"/>
+      </w:pPr>
+      <w:rPr>
+        <w:rFonts w:ascii="Symbol" w:hAnsi="Symbol" w:hint="default"/>
+        <w:sz w:val="20"/>
+      </w:rPr>
+    </w:lvl>
+    <w:lvl w:ilvl="5" w:tentative="1">
+      <w:start w:val="1"/>
+      <w:numFmt w:val="bullet"/>
+      <w:lvlText w:val=""/>
+      <w:lvlJc w:val="left"/>
+      <w:pPr>
+        <w:tabs>
+          <w:tab w:val="num" w:pos="4320"/>
+        </w:tabs>
+        <w:ind w:left="4320" w:hanging="360"/>
+      </w:pPr>
+      <w:rPr>
+        <w:rFonts w:ascii="Symbol" w:hAnsi="Symbol" w:hint="default"/>
+        <w:sz w:val="20"/>
+      </w:rPr>
+    </w:lvl>
+    <w:lvl w:ilvl="6" w:tentative="1">
+      <w:start w:val="1"/>
+      <w:numFmt w:val="bullet"/>
+      <w:lvlText w:val=""/>
+      <w:lvlJc w:val="left"/>
+      <w:pPr>
+        <w:tabs>
+          <w:tab w:val="num" w:pos="5040"/>
+        </w:tabs>
+        <w:ind w:left="5040" w:hanging="360"/>
+      </w:pPr>
+      <w:rPr>
+        <w:rFonts w:ascii="Symbol" w:hAnsi="Symbol" w:hint="default"/>
+        <w:sz w:val="20"/>
+      </w:rPr>
+    </w:lvl>
+    <w:lvl w:ilvl="7" w:tentative="1">
+      <w:start w:val="1"/>
+      <w:numFmt w:val="bullet"/>
+      <w:lvlText w:val=""/>
+      <w:lvlJc w:val="left"/>
+      <w:pPr>
+        <w:tabs>
+          <w:tab w:val="num" w:pos="5760"/>
+        </w:tabs>
+        <w:ind w:left="5760" w:hanging="360"/>
+      </w:pPr>
+      <w:rPr>
+        <w:rFonts w:ascii="Symbol" w:hAnsi="Symbol" w:hint="default"/>
+        <w:sz w:val="20"/>
+      </w:rPr>
+    </w:lvl>
+    <w:lvl w:ilvl="8" w:tentative="1">
+      <w:start w:val="1"/>
+      <w:numFmt w:val="bullet"/>
+      <w:lvlText w:val=""/>
+      <w:lvlJc w:val="left"/>
+      <w:pPr>
+        <w:tabs>
+          <w:tab w:val="num" w:pos="6480"/>
+        </w:tabs>
+        <w:ind w:left="6480" w:hanging="360"/>
+      </w:pPr>
+      <w:rPr>
+        <w:rFonts w:ascii="Symbol" w:hAnsi="Symbol" w:hint="default"/>
+        <w:sz w:val="20"/>
+      </w:rPr>
+    </w:lvl>
+  </w:abstractNum>
+  <w:abstractNum w:abstractNumId="30" w15:restartNumberingAfterBreak="0">
     <w:nsid w:val="75AC2B82"/>
     <w:multiLevelType w:val="multilevel"/>
     <w:tmpl w:val="A06E4B7A"/>
@@ -12276,7 +15771,7 @@
       </w:pPr>
     </w:lvl>
   </w:abstractNum>
-  <w:abstractNum w:abstractNumId="23" w15:restartNumberingAfterBreak="0">
+  <w:abstractNum w:abstractNumId="31" w15:restartNumberingAfterBreak="0">
     <w:nsid w:val="75B57C53"/>
     <w:multiLevelType w:val="multilevel"/>
     <w:tmpl w:val="AC5A8FDC"/>
@@ -12425,7 +15920,273 @@
       </w:rPr>
     </w:lvl>
   </w:abstractNum>
-  <w:abstractNum w:abstractNumId="24" w15:restartNumberingAfterBreak="0">
+  <w:abstractNum w:abstractNumId="32" w15:restartNumberingAfterBreak="0">
+    <w:nsid w:val="77DA3B02"/>
+    <w:multiLevelType w:val="multilevel"/>
+    <w:tmpl w:val="D6AC17EC"/>
+    <w:lvl w:ilvl="0">
+      <w:start w:val="1"/>
+      <w:numFmt w:val="decimal"/>
+      <w:lvlText w:val="%1."/>
+      <w:lvlJc w:val="left"/>
+      <w:pPr>
+        <w:tabs>
+          <w:tab w:val="num" w:pos="720"/>
+        </w:tabs>
+        <w:ind w:left="720" w:hanging="360"/>
+      </w:pPr>
+    </w:lvl>
+    <w:lvl w:ilvl="1">
+      <w:start w:val="1"/>
+      <w:numFmt w:val="bullet"/>
+      <w:lvlText w:val=""/>
+      <w:lvlJc w:val="left"/>
+      <w:pPr>
+        <w:tabs>
+          <w:tab w:val="num" w:pos="1440"/>
+        </w:tabs>
+        <w:ind w:left="1440" w:hanging="360"/>
+      </w:pPr>
+      <w:rPr>
+        <w:rFonts w:ascii="Symbol" w:hAnsi="Symbol" w:hint="default"/>
+        <w:sz w:val="20"/>
+      </w:rPr>
+    </w:lvl>
+    <w:lvl w:ilvl="2">
+      <w:start w:val="1"/>
+      <w:numFmt w:val="decimal"/>
+      <w:lvlText w:val="%3."/>
+      <w:lvlJc w:val="left"/>
+      <w:pPr>
+        <w:tabs>
+          <w:tab w:val="num" w:pos="2160"/>
+        </w:tabs>
+        <w:ind w:left="2160" w:hanging="360"/>
+      </w:pPr>
+    </w:lvl>
+    <w:lvl w:ilvl="3">
+      <w:start w:val="1"/>
+      <w:numFmt w:val="decimal"/>
+      <w:lvlText w:val="%4."/>
+      <w:lvlJc w:val="left"/>
+      <w:pPr>
+        <w:tabs>
+          <w:tab w:val="num" w:pos="2880"/>
+        </w:tabs>
+        <w:ind w:left="2880" w:hanging="360"/>
+      </w:pPr>
+    </w:lvl>
+    <w:lvl w:ilvl="4" w:tentative="1">
+      <w:start w:val="1"/>
+      <w:numFmt w:val="decimal"/>
+      <w:lvlText w:val="%5."/>
+      <w:lvlJc w:val="left"/>
+      <w:pPr>
+        <w:tabs>
+          <w:tab w:val="num" w:pos="3600"/>
+        </w:tabs>
+        <w:ind w:left="3600" w:hanging="360"/>
+      </w:pPr>
+    </w:lvl>
+    <w:lvl w:ilvl="5" w:tentative="1">
+      <w:start w:val="1"/>
+      <w:numFmt w:val="decimal"/>
+      <w:lvlText w:val="%6."/>
+      <w:lvlJc w:val="left"/>
+      <w:pPr>
+        <w:tabs>
+          <w:tab w:val="num" w:pos="4320"/>
+        </w:tabs>
+        <w:ind w:left="4320" w:hanging="360"/>
+      </w:pPr>
+    </w:lvl>
+    <w:lvl w:ilvl="6" w:tentative="1">
+      <w:start w:val="1"/>
+      <w:numFmt w:val="decimal"/>
+      <w:lvlText w:val="%7."/>
+      <w:lvlJc w:val="left"/>
+      <w:pPr>
+        <w:tabs>
+          <w:tab w:val="num" w:pos="5040"/>
+        </w:tabs>
+        <w:ind w:left="5040" w:hanging="360"/>
+      </w:pPr>
+    </w:lvl>
+    <w:lvl w:ilvl="7" w:tentative="1">
+      <w:start w:val="1"/>
+      <w:numFmt w:val="decimal"/>
+      <w:lvlText w:val="%8."/>
+      <w:lvlJc w:val="left"/>
+      <w:pPr>
+        <w:tabs>
+          <w:tab w:val="num" w:pos="5760"/>
+        </w:tabs>
+        <w:ind w:left="5760" w:hanging="360"/>
+      </w:pPr>
+    </w:lvl>
+    <w:lvl w:ilvl="8" w:tentative="1">
+      <w:start w:val="1"/>
+      <w:numFmt w:val="decimal"/>
+      <w:lvlText w:val="%9."/>
+      <w:lvlJc w:val="left"/>
+      <w:pPr>
+        <w:tabs>
+          <w:tab w:val="num" w:pos="6480"/>
+        </w:tabs>
+        <w:ind w:left="6480" w:hanging="360"/>
+      </w:pPr>
+    </w:lvl>
+  </w:abstractNum>
+  <w:abstractNum w:abstractNumId="33" w15:restartNumberingAfterBreak="0">
+    <w:nsid w:val="7E3457D8"/>
+    <w:multiLevelType w:val="multilevel"/>
+    <w:tmpl w:val="A094CDB6"/>
+    <w:lvl w:ilvl="0">
+      <w:start w:val="1"/>
+      <w:numFmt w:val="bullet"/>
+      <w:lvlText w:val=""/>
+      <w:lvlJc w:val="left"/>
+      <w:pPr>
+        <w:tabs>
+          <w:tab w:val="num" w:pos="720"/>
+        </w:tabs>
+        <w:ind w:left="720" w:hanging="360"/>
+      </w:pPr>
+      <w:rPr>
+        <w:rFonts w:ascii="Symbol" w:hAnsi="Symbol" w:hint="default"/>
+        <w:sz w:val="20"/>
+      </w:rPr>
+    </w:lvl>
+    <w:lvl w:ilvl="1" w:tentative="1">
+      <w:start w:val="1"/>
+      <w:numFmt w:val="bullet"/>
+      <w:lvlText w:val=""/>
+      <w:lvlJc w:val="left"/>
+      <w:pPr>
+        <w:tabs>
+          <w:tab w:val="num" w:pos="1440"/>
+        </w:tabs>
+        <w:ind w:left="1440" w:hanging="360"/>
+      </w:pPr>
+      <w:rPr>
+        <w:rFonts w:ascii="Symbol" w:hAnsi="Symbol" w:hint="default"/>
+        <w:sz w:val="20"/>
+      </w:rPr>
+    </w:lvl>
+    <w:lvl w:ilvl="2" w:tentative="1">
+      <w:start w:val="1"/>
+      <w:numFmt w:val="bullet"/>
+      <w:lvlText w:val=""/>
+      <w:lvlJc w:val="left"/>
+      <w:pPr>
+        <w:tabs>
+          <w:tab w:val="num" w:pos="2160"/>
+        </w:tabs>
+        <w:ind w:left="2160" w:hanging="360"/>
+      </w:pPr>
+      <w:rPr>
+        <w:rFonts w:ascii="Symbol" w:hAnsi="Symbol" w:hint="default"/>
+        <w:sz w:val="20"/>
+      </w:rPr>
+    </w:lvl>
+    <w:lvl w:ilvl="3" w:tentative="1">
+      <w:start w:val="1"/>
+      <w:numFmt w:val="bullet"/>
+      <w:lvlText w:val=""/>
+      <w:lvlJc w:val="left"/>
+      <w:pPr>
+        <w:tabs>
+          <w:tab w:val="num" w:pos="2880"/>
+        </w:tabs>
+        <w:ind w:left="2880" w:hanging="360"/>
+      </w:pPr>
+      <w:rPr>
+        <w:rFonts w:ascii="Symbol" w:hAnsi="Symbol" w:hint="default"/>
+        <w:sz w:val="20"/>
+      </w:rPr>
+    </w:lvl>
+    <w:lvl w:ilvl="4" w:tentative="1">
+      <w:start w:val="1"/>
+      <w:numFmt w:val="bullet"/>
+      <w:lvlText w:val=""/>
+      <w:lvlJc w:val="left"/>
+      <w:pPr>
+        <w:tabs>
+          <w:tab w:val="num" w:pos="3600"/>
+        </w:tabs>
+        <w:ind w:left="3600" w:hanging="360"/>
+      </w:pPr>
+      <w:rPr>
+        <w:rFonts w:ascii="Symbol" w:hAnsi="Symbol" w:hint="default"/>
+        <w:sz w:val="20"/>
+      </w:rPr>
+    </w:lvl>
+    <w:lvl w:ilvl="5" w:tentative="1">
+      <w:start w:val="1"/>
+      <w:numFmt w:val="bullet"/>
+      <w:lvlText w:val=""/>
+      <w:lvlJc w:val="left"/>
+      <w:pPr>
+        <w:tabs>
+          <w:tab w:val="num" w:pos="4320"/>
+        </w:tabs>
+        <w:ind w:left="4320" w:hanging="360"/>
+      </w:pPr>
+      <w:rPr>
+        <w:rFonts w:ascii="Symbol" w:hAnsi="Symbol" w:hint="default"/>
+        <w:sz w:val="20"/>
+      </w:rPr>
+    </w:lvl>
+    <w:lvl w:ilvl="6" w:tentative="1">
+      <w:start w:val="1"/>
+      <w:numFmt w:val="bullet"/>
+      <w:lvlText w:val=""/>
+      <w:lvlJc w:val="left"/>
+      <w:pPr>
+        <w:tabs>
+          <w:tab w:val="num" w:pos="5040"/>
+        </w:tabs>
+        <w:ind w:left="5040" w:hanging="360"/>
+      </w:pPr>
+      <w:rPr>
+        <w:rFonts w:ascii="Symbol" w:hAnsi="Symbol" w:hint="default"/>
+        <w:sz w:val="20"/>
+      </w:rPr>
+    </w:lvl>
+    <w:lvl w:ilvl="7" w:tentative="1">
+      <w:start w:val="1"/>
+      <w:numFmt w:val="bullet"/>
+      <w:lvlText w:val=""/>
+      <w:lvlJc w:val="left"/>
+      <w:pPr>
+        <w:tabs>
+          <w:tab w:val="num" w:pos="5760"/>
+        </w:tabs>
+        <w:ind w:left="5760" w:hanging="360"/>
+      </w:pPr>
+      <w:rPr>
+        <w:rFonts w:ascii="Symbol" w:hAnsi="Symbol" w:hint="default"/>
+        <w:sz w:val="20"/>
+      </w:rPr>
+    </w:lvl>
+    <w:lvl w:ilvl="8" w:tentative="1">
+      <w:start w:val="1"/>
+      <w:numFmt w:val="bullet"/>
+      <w:lvlText w:val=""/>
+      <w:lvlJc w:val="left"/>
+      <w:pPr>
+        <w:tabs>
+          <w:tab w:val="num" w:pos="6480"/>
+        </w:tabs>
+        <w:ind w:left="6480" w:hanging="360"/>
+      </w:pPr>
+      <w:rPr>
+        <w:rFonts w:ascii="Symbol" w:hAnsi="Symbol" w:hint="default"/>
+        <w:sz w:val="20"/>
+      </w:rPr>
+    </w:lvl>
+  </w:abstractNum>
+  <w:abstractNum w:abstractNumId="34" w15:restartNumberingAfterBreak="0">
     <w:nsid w:val="7F180C54"/>
     <w:multiLevelType w:val="multilevel"/>
     <w:tmpl w:val="3EAA4E34"/>
@@ -12575,79 +16336,109 @@
     </w:lvl>
   </w:abstractNum>
   <w:num w:numId="1" w16cid:durableId="455029494">
+    <w:abstractNumId w:val="16"/>
+  </w:num>
+  <w:num w:numId="2" w16cid:durableId="720177353">
+    <w:abstractNumId w:val="14"/>
+  </w:num>
+  <w:num w:numId="3" w16cid:durableId="1668829609">
+    <w:abstractNumId w:val="2"/>
+  </w:num>
+  <w:num w:numId="4" w16cid:durableId="2040037265">
+    <w:abstractNumId w:val="9"/>
+  </w:num>
+  <w:num w:numId="5" w16cid:durableId="467478597">
+    <w:abstractNumId w:val="6"/>
+  </w:num>
+  <w:num w:numId="6" w16cid:durableId="569389209">
+    <w:abstractNumId w:val="3"/>
+  </w:num>
+  <w:num w:numId="7" w16cid:durableId="292102344">
+    <w:abstractNumId w:val="15"/>
+  </w:num>
+  <w:num w:numId="8" w16cid:durableId="316766432">
+    <w:abstractNumId w:val="8"/>
+  </w:num>
+  <w:num w:numId="9" w16cid:durableId="1280644367">
     <w:abstractNumId w:val="11"/>
   </w:num>
-  <w:num w:numId="2" w16cid:durableId="720177353">
-    <w:abstractNumId w:val="9"/>
+  <w:num w:numId="10" w16cid:durableId="456028905">
+    <w:abstractNumId w:val="4"/>
   </w:num>
-  <w:num w:numId="3" w16cid:durableId="1668829609">
+  <w:num w:numId="11" w16cid:durableId="187260479">
+    <w:abstractNumId w:val="23"/>
+  </w:num>
+  <w:num w:numId="12" w16cid:durableId="1857815373">
+    <w:abstractNumId w:val="30"/>
+  </w:num>
+  <w:num w:numId="13" w16cid:durableId="862091542">
+    <w:abstractNumId w:val="31"/>
+  </w:num>
+  <w:num w:numId="14" w16cid:durableId="90512057">
+    <w:abstractNumId w:val="21"/>
+  </w:num>
+  <w:num w:numId="15" w16cid:durableId="504250828">
     <w:abstractNumId w:val="1"/>
   </w:num>
-  <w:num w:numId="4" w16cid:durableId="2040037265">
-    <w:abstractNumId w:val="6"/>
+  <w:num w:numId="16" w16cid:durableId="1204948672">
+    <w:abstractNumId w:val="34"/>
   </w:num>
-  <w:num w:numId="5" w16cid:durableId="467478597">
-    <w:abstractNumId w:val="4"/>
+  <w:num w:numId="17" w16cid:durableId="2635717">
+    <w:abstractNumId w:val="19"/>
   </w:num>
-  <w:num w:numId="6" w16cid:durableId="569389209">
-    <w:abstractNumId w:val="2"/>
+  <w:num w:numId="18" w16cid:durableId="1855992332">
+    <w:abstractNumId w:val="18"/>
   </w:num>
-  <w:num w:numId="7" w16cid:durableId="292102344">
-    <w:abstractNumId w:val="10"/>
+  <w:num w:numId="19" w16cid:durableId="1866864309">
+    <w:abstractNumId w:val="26"/>
   </w:num>
-  <w:num w:numId="8" w16cid:durableId="316766432">
+  <w:num w:numId="20" w16cid:durableId="1760441056">
+    <w:abstractNumId w:val="28"/>
+  </w:num>
+  <w:num w:numId="21" w16cid:durableId="845750653">
+    <w:abstractNumId w:val="27"/>
+  </w:num>
+  <w:num w:numId="22" w16cid:durableId="415983895">
+    <w:abstractNumId w:val="20"/>
+  </w:num>
+  <w:num w:numId="23" w16cid:durableId="1489982424">
+    <w:abstractNumId w:val="22"/>
+  </w:num>
+  <w:num w:numId="24" w16cid:durableId="165174135">
+    <w:abstractNumId w:val="24"/>
+  </w:num>
+  <w:num w:numId="25" w16cid:durableId="1902715572">
+    <w:abstractNumId w:val="12"/>
+  </w:num>
+  <w:num w:numId="26" w16cid:durableId="894463622">
+    <w:abstractNumId w:val="7"/>
+  </w:num>
+  <w:num w:numId="27" w16cid:durableId="343287469">
+    <w:abstractNumId w:val="25"/>
+  </w:num>
+  <w:num w:numId="28" w16cid:durableId="1488671362">
+    <w:abstractNumId w:val="0"/>
+  </w:num>
+  <w:num w:numId="29" w16cid:durableId="1593930960">
+    <w:abstractNumId w:val="13"/>
+  </w:num>
+  <w:num w:numId="30" w16cid:durableId="873150974">
+    <w:abstractNumId w:val="33"/>
+  </w:num>
+  <w:num w:numId="31" w16cid:durableId="1535457081">
+    <w:abstractNumId w:val="29"/>
+  </w:num>
+  <w:num w:numId="32" w16cid:durableId="1894583860">
+    <w:abstractNumId w:val="32"/>
+  </w:num>
+  <w:num w:numId="33" w16cid:durableId="1399135980">
     <w:abstractNumId w:val="5"/>
   </w:num>
-  <w:num w:numId="9" w16cid:durableId="1280644367">
-    <w:abstractNumId w:val="7"/>
-  </w:num>
-  <w:num w:numId="10" w16cid:durableId="456028905">
-    <w:abstractNumId w:val="3"/>
-  </w:num>
-  <w:num w:numId="11" w16cid:durableId="187260479">
+  <w:num w:numId="34" w16cid:durableId="1648437603">
     <w:abstractNumId w:val="17"/>
   </w:num>
-  <w:num w:numId="12" w16cid:durableId="1857815373">
-    <w:abstractNumId w:val="22"/>
-  </w:num>
-  <w:num w:numId="13" w16cid:durableId="862091542">
-    <w:abstractNumId w:val="23"/>
-  </w:num>
-  <w:num w:numId="14" w16cid:durableId="90512057">
-    <w:abstractNumId w:val="15"/>
-  </w:num>
-  <w:num w:numId="15" w16cid:durableId="504250828">
-    <w:abstractNumId w:val="0"/>
-  </w:num>
-  <w:num w:numId="16" w16cid:durableId="1204948672">
-    <w:abstractNumId w:val="24"/>
-  </w:num>
-  <w:num w:numId="17" w16cid:durableId="2635717">
-    <w:abstractNumId w:val="13"/>
-  </w:num>
-  <w:num w:numId="18" w16cid:durableId="1855992332">
-    <w:abstractNumId w:val="12"/>
-  </w:num>
-  <w:num w:numId="19" w16cid:durableId="1866864309">
-    <w:abstractNumId w:val="19"/>
-  </w:num>
-  <w:num w:numId="20" w16cid:durableId="1760441056">
-    <w:abstractNumId w:val="21"/>
-  </w:num>
-  <w:num w:numId="21" w16cid:durableId="845750653">
-    <w:abstractNumId w:val="20"/>
-  </w:num>
-  <w:num w:numId="22" w16cid:durableId="415983895">
-    <w:abstractNumId w:val="14"/>
-  </w:num>
-  <w:num w:numId="23" w16cid:durableId="1489982424">
-    <w:abstractNumId w:val="16"/>
-  </w:num>
-  <w:num w:numId="24" w16cid:durableId="165174135">
-    <w:abstractNumId w:val="18"/>
-  </w:num>
-  <w:num w:numId="25" w16cid:durableId="1902715572">
-    <w:abstractNumId w:val="8"/>
+  <w:num w:numId="35" w16cid:durableId="750658999">
+    <w:abstractNumId w:val="10"/>
   </w:num>
 </w:numbering>
 </file>

</xml_diff>